<commit_message>
update 03 Juli 2023 - update kedua
</commit_message>
<xml_diff>
--- a/Koreksi 1 BAB V Kesimpulan dan Rekomendasi - sudah diperbaiki - status tengah dalam pengerjaan.docx
+++ b/Koreksi 1 BAB V Kesimpulan dan Rekomendasi - sudah diperbaiki - status tengah dalam pengerjaan.docx
@@ -232,7 +232,6 @@
         <w:t xml:space="preserve"> ini, </w:t>
       </w:r>
       <w:proofErr w:type="spellStart"/>
-      <w:proofErr w:type="gramStart"/>
       <w:r>
         <w:rPr>
           <w:rFonts w:ascii="Times New Roman" w:hAnsi="Times New Roman"/>
@@ -246,15 +245,7 @@
           <w:rFonts w:ascii="Times New Roman" w:hAnsi="Times New Roman"/>
           <w:sz w:val="24"/>
         </w:rPr>
-        <w:t xml:space="preserve"> :</w:t>
-      </w:r>
-      <w:proofErr w:type="gramEnd"/>
-      <w:r>
-        <w:rPr>
-          <w:rFonts w:ascii="Times New Roman" w:hAnsi="Times New Roman"/>
-          <w:sz w:val="24"/>
-        </w:rPr>
-        <w:t xml:space="preserve"> </w:t>
+        <w:t xml:space="preserve"> : </w:t>
       </w:r>
     </w:p>
     <w:p>
@@ -893,7 +884,7 @@
           <w:rFonts w:ascii="Times New Roman" w:hAnsi="Times New Roman"/>
           <w:sz w:val="24"/>
         </w:rPr>
-        <w:t>dibarengin</w:t>
+        <w:t>dibarengi</w:t>
       </w:r>
       <w:proofErr w:type="spellEnd"/>
       <w:r>
@@ -1301,134 +1292,6 @@
           <w:sz w:val="24"/>
         </w:rPr>
         <w:t>Yesus</w:t>
-      </w:r>
-      <w:proofErr w:type="spellEnd"/>
-      <w:r>
-        <w:rPr>
-          <w:rFonts w:ascii="Times New Roman" w:hAnsi="Times New Roman"/>
-          <w:sz w:val="24"/>
-        </w:rPr>
-        <w:t xml:space="preserve">. Juga </w:t>
-      </w:r>
-      <w:proofErr w:type="spellStart"/>
-      <w:r>
-        <w:rPr>
-          <w:rFonts w:ascii="Times New Roman" w:hAnsi="Times New Roman"/>
-          <w:sz w:val="24"/>
-        </w:rPr>
-        <w:t>mampu</w:t>
-      </w:r>
-      <w:proofErr w:type="spellEnd"/>
-      <w:r>
-        <w:rPr>
-          <w:rFonts w:ascii="Times New Roman" w:hAnsi="Times New Roman"/>
-          <w:sz w:val="24"/>
-        </w:rPr>
-        <w:t xml:space="preserve"> </w:t>
-      </w:r>
-      <w:proofErr w:type="spellStart"/>
-      <w:r>
-        <w:rPr>
-          <w:rFonts w:ascii="Times New Roman" w:hAnsi="Times New Roman"/>
-          <w:sz w:val="24"/>
-        </w:rPr>
-        <w:t>memberi</w:t>
-      </w:r>
-      <w:proofErr w:type="spellEnd"/>
-      <w:r>
-        <w:rPr>
-          <w:rFonts w:ascii="Times New Roman" w:hAnsi="Times New Roman"/>
-          <w:sz w:val="24"/>
-        </w:rPr>
-        <w:t xml:space="preserve"> </w:t>
-      </w:r>
-      <w:proofErr w:type="spellStart"/>
-      <w:r>
-        <w:rPr>
-          <w:rFonts w:ascii="Times New Roman" w:hAnsi="Times New Roman"/>
-          <w:sz w:val="24"/>
-        </w:rPr>
-        <w:t>pengaruh</w:t>
-      </w:r>
-      <w:proofErr w:type="spellEnd"/>
-      <w:r>
-        <w:rPr>
-          <w:rFonts w:ascii="Times New Roman" w:hAnsi="Times New Roman"/>
-          <w:sz w:val="24"/>
-        </w:rPr>
-        <w:t xml:space="preserve"> dan </w:t>
-      </w:r>
-      <w:proofErr w:type="spellStart"/>
-      <w:r>
-        <w:rPr>
-          <w:rFonts w:ascii="Times New Roman" w:hAnsi="Times New Roman"/>
-          <w:sz w:val="24"/>
-        </w:rPr>
-        <w:t>teladan</w:t>
-      </w:r>
-      <w:proofErr w:type="spellEnd"/>
-      <w:r>
-        <w:rPr>
-          <w:rFonts w:ascii="Times New Roman" w:hAnsi="Times New Roman"/>
-          <w:sz w:val="24"/>
-        </w:rPr>
-        <w:t xml:space="preserve"> </w:t>
-      </w:r>
-      <w:proofErr w:type="spellStart"/>
-      <w:r>
-        <w:rPr>
-          <w:rFonts w:ascii="Times New Roman" w:hAnsi="Times New Roman"/>
-          <w:sz w:val="24"/>
-        </w:rPr>
-        <w:t>serta</w:t>
-      </w:r>
-      <w:proofErr w:type="spellEnd"/>
-      <w:r>
-        <w:rPr>
-          <w:rFonts w:ascii="Times New Roman" w:hAnsi="Times New Roman"/>
-          <w:sz w:val="24"/>
-        </w:rPr>
-        <w:t xml:space="preserve"> </w:t>
-      </w:r>
-      <w:proofErr w:type="spellStart"/>
-      <w:r>
-        <w:rPr>
-          <w:rFonts w:ascii="Times New Roman" w:hAnsi="Times New Roman"/>
-          <w:sz w:val="24"/>
-        </w:rPr>
-        <w:t>kasih</w:t>
-      </w:r>
-      <w:proofErr w:type="spellEnd"/>
-      <w:r>
-        <w:rPr>
-          <w:rFonts w:ascii="Times New Roman" w:hAnsi="Times New Roman"/>
-          <w:sz w:val="24"/>
-        </w:rPr>
-        <w:t xml:space="preserve"> </w:t>
-      </w:r>
-      <w:proofErr w:type="spellStart"/>
-      <w:r>
-        <w:rPr>
-          <w:rFonts w:ascii="Times New Roman" w:hAnsi="Times New Roman"/>
-          <w:sz w:val="24"/>
-        </w:rPr>
-        <w:t>kepada</w:t>
-      </w:r>
-      <w:proofErr w:type="spellEnd"/>
-      <w:r>
-        <w:rPr>
-          <w:rFonts w:ascii="Times New Roman" w:hAnsi="Times New Roman"/>
-          <w:sz w:val="24"/>
-        </w:rPr>
-        <w:t xml:space="preserve"> </w:t>
-      </w:r>
-      <w:proofErr w:type="spellStart"/>
-      <w:r>
-        <w:rPr>
-          <w:rFonts w:ascii="Times New Roman" w:hAnsi="Times New Roman"/>
-          <w:sz w:val="24"/>
-        </w:rPr>
-        <w:t>sesama</w:t>
       </w:r>
       <w:proofErr w:type="spellEnd"/>
       <w:r>
@@ -1448,14 +1311,6 @@
           <w:rFonts w:ascii="Times New Roman" w:hAnsi="Times New Roman"/>
           <w:sz w:val="24"/>
         </w:rPr>
-        <w:sectPr>
-          <w:footerReference w:type="default" r:id="rId10"/>
-          <w:pgSz w:w="11906" w:h="16838"/>
-          <w:pgMar w:top="2268" w:right="1701" w:bottom="1701" w:left="2268" w:header="708" w:footer="708" w:gutter="0"/>
-          <w:pgNumType w:start="90"/>
-          <w:cols w:space="708"/>
-          <w:docGrid w:linePitch="360"/>
-        </w:sectPr>
       </w:pPr>
       <w:proofErr w:type="spellStart"/>
       <w:r>
@@ -1479,22 +1334,6 @@
           <w:rFonts w:ascii="Times New Roman" w:hAnsi="Times New Roman"/>
           <w:sz w:val="24"/>
         </w:rPr>
-        <w:t>tentang</w:t>
-      </w:r>
-      <w:proofErr w:type="spellEnd"/>
-      <w:r>
-        <w:rPr>
-          <w:rFonts w:ascii="Times New Roman" w:hAnsi="Times New Roman"/>
-          <w:sz w:val="24"/>
-        </w:rPr>
-        <w:t xml:space="preserve"> </w:t>
-      </w:r>
-      <w:proofErr w:type="spellStart"/>
-      <w:r>
-        <w:rPr>
-          <w:rFonts w:ascii="Times New Roman" w:hAnsi="Times New Roman"/>
-          <w:sz w:val="24"/>
-        </w:rPr>
         <w:t>pertumbuhan</w:t>
       </w:r>
       <w:proofErr w:type="spellEnd"/>
@@ -1535,137 +1374,55 @@
           <w:rFonts w:ascii="Times New Roman" w:hAnsi="Times New Roman"/>
           <w:sz w:val="24"/>
         </w:rPr>
-        <w:t xml:space="preserve"> Allah. Salah </w:t>
-      </w:r>
-      <w:proofErr w:type="spellStart"/>
-      <w:r>
-        <w:rPr>
-          <w:rFonts w:ascii="Times New Roman" w:hAnsi="Times New Roman"/>
-          <w:sz w:val="24"/>
-        </w:rPr>
-        <w:t>satu</w:t>
-      </w:r>
-      <w:proofErr w:type="spellEnd"/>
-      <w:r>
-        <w:rPr>
-          <w:rFonts w:ascii="Times New Roman" w:hAnsi="Times New Roman"/>
-          <w:sz w:val="24"/>
-        </w:rPr>
-        <w:t xml:space="preserve"> </w:t>
-      </w:r>
-      <w:proofErr w:type="spellStart"/>
-      <w:r>
-        <w:rPr>
-          <w:rFonts w:ascii="Times New Roman" w:hAnsi="Times New Roman"/>
-          <w:sz w:val="24"/>
-        </w:rPr>
-        <w:t>kunci</w:t>
-      </w:r>
-      <w:proofErr w:type="spellEnd"/>
-      <w:r>
-        <w:rPr>
-          <w:rFonts w:ascii="Times New Roman" w:hAnsi="Times New Roman"/>
-          <w:sz w:val="24"/>
-        </w:rPr>
-        <w:t xml:space="preserve"> </w:t>
-      </w:r>
-      <w:proofErr w:type="spellStart"/>
-      <w:r>
-        <w:rPr>
-          <w:rFonts w:ascii="Times New Roman" w:hAnsi="Times New Roman"/>
-          <w:sz w:val="24"/>
-        </w:rPr>
-        <w:t>bagi</w:t>
-      </w:r>
-      <w:proofErr w:type="spellEnd"/>
-      <w:r>
-        <w:rPr>
-          <w:rFonts w:ascii="Times New Roman" w:hAnsi="Times New Roman"/>
-          <w:sz w:val="24"/>
-        </w:rPr>
-        <w:t xml:space="preserve"> </w:t>
-      </w:r>
-      <w:proofErr w:type="spellStart"/>
-      <w:r>
-        <w:rPr>
-          <w:rFonts w:ascii="Times New Roman" w:hAnsi="Times New Roman"/>
-          <w:sz w:val="24"/>
-        </w:rPr>
-        <w:t>seorang</w:t>
-      </w:r>
-      <w:proofErr w:type="spellEnd"/>
-      <w:r>
-        <w:rPr>
-          <w:rFonts w:ascii="Times New Roman" w:hAnsi="Times New Roman"/>
-          <w:sz w:val="24"/>
-        </w:rPr>
-        <w:t xml:space="preserve"> </w:t>
-      </w:r>
-      <w:proofErr w:type="spellStart"/>
-      <w:proofErr w:type="gramStart"/>
-      <w:r>
-        <w:rPr>
-          <w:rFonts w:ascii="Times New Roman" w:hAnsi="Times New Roman"/>
-          <w:sz w:val="24"/>
-        </w:rPr>
-        <w:t>dapat</w:t>
-      </w:r>
-      <w:proofErr w:type="spellEnd"/>
-      <w:r>
-        <w:rPr>
-          <w:rFonts w:ascii="Times New Roman" w:hAnsi="Times New Roman"/>
-          <w:sz w:val="24"/>
-        </w:rPr>
-        <w:t xml:space="preserve">  </w:t>
-      </w:r>
-      <w:proofErr w:type="spellStart"/>
-      <w:r>
-        <w:rPr>
-          <w:rFonts w:ascii="Times New Roman" w:hAnsi="Times New Roman"/>
-          <w:sz w:val="24"/>
-        </w:rPr>
-        <w:t>mengalami</w:t>
-      </w:r>
-      <w:proofErr w:type="spellEnd"/>
-      <w:proofErr w:type="gramEnd"/>
-      <w:r>
-        <w:rPr>
-          <w:rFonts w:ascii="Times New Roman" w:hAnsi="Times New Roman"/>
-          <w:sz w:val="24"/>
-        </w:rPr>
-        <w:t xml:space="preserve"> </w:t>
-      </w:r>
-      <w:proofErr w:type="spellStart"/>
-      <w:r>
-        <w:rPr>
-          <w:rFonts w:ascii="Times New Roman" w:hAnsi="Times New Roman"/>
-          <w:sz w:val="24"/>
-        </w:rPr>
-        <w:t>keterbukaan</w:t>
-      </w:r>
-      <w:proofErr w:type="spellEnd"/>
-      <w:r>
-        <w:rPr>
-          <w:rFonts w:ascii="Times New Roman" w:hAnsi="Times New Roman"/>
-          <w:sz w:val="24"/>
-        </w:rPr>
-        <w:t xml:space="preserve">. </w:t>
-      </w:r>
-      <w:proofErr w:type="spellStart"/>
-      <w:r>
-        <w:rPr>
-          <w:rFonts w:ascii="Times New Roman" w:hAnsi="Times New Roman"/>
-          <w:sz w:val="24"/>
-        </w:rPr>
-        <w:t>Pertumbuhan</w:t>
-      </w:r>
-      <w:proofErr w:type="spellEnd"/>
-      <w:r>
-        <w:rPr>
-          <w:rFonts w:ascii="Times New Roman" w:hAnsi="Times New Roman"/>
-          <w:sz w:val="24"/>
-        </w:rPr>
-        <w:t xml:space="preserve"> </w:t>
+        <w:t xml:space="preserve"> Allah </w:t>
+      </w:r>
+      <w:proofErr w:type="spellStart"/>
+      <w:r>
+        <w:rPr>
+          <w:rFonts w:ascii="Times New Roman" w:hAnsi="Times New Roman"/>
+          <w:sz w:val="24"/>
+        </w:rPr>
+        <w:t>adalah</w:t>
+      </w:r>
+      <w:proofErr w:type="spellEnd"/>
+      <w:r>
+        <w:rPr>
+          <w:rFonts w:ascii="Times New Roman" w:hAnsi="Times New Roman"/>
+          <w:sz w:val="24"/>
+        </w:rPr>
+        <w:t xml:space="preserve"> </w:t>
+      </w:r>
+      <w:proofErr w:type="spellStart"/>
+      <w:r>
+        <w:rPr>
+          <w:rFonts w:ascii="Times New Roman" w:hAnsi="Times New Roman"/>
+          <w:sz w:val="24"/>
+        </w:rPr>
+        <w:t>pertumbuhan</w:t>
+      </w:r>
+      <w:proofErr w:type="spellEnd"/>
+      <w:r>
+        <w:rPr>
+          <w:rFonts w:ascii="Times New Roman" w:hAnsi="Times New Roman"/>
+          <w:sz w:val="24"/>
+        </w:rPr>
+        <w:t xml:space="preserve"> yang </w:t>
+      </w:r>
+      <w:proofErr w:type="spellStart"/>
+      <w:r>
+        <w:rPr>
+          <w:rFonts w:ascii="Times New Roman" w:hAnsi="Times New Roman"/>
+          <w:sz w:val="24"/>
+        </w:rPr>
+        <w:t>mengarah</w:t>
+      </w:r>
+      <w:proofErr w:type="spellEnd"/>
+      <w:r>
+        <w:rPr>
+          <w:rFonts w:ascii="Times New Roman" w:hAnsi="Times New Roman"/>
+          <w:sz w:val="24"/>
+        </w:rPr>
+        <w:t xml:space="preserve"> pada </w:t>
       </w:r>
       <w:proofErr w:type="spellStart"/>
       <w:r>
@@ -1689,7 +1446,7 @@
           <w:rFonts w:ascii="Times New Roman" w:hAnsi="Times New Roman"/>
           <w:sz w:val="24"/>
         </w:rPr>
-        <w:t>akan</w:t>
+        <w:t>kepada</w:t>
       </w:r>
       <w:proofErr w:type="spellEnd"/>
       <w:r>
@@ -1705,365 +1462,6 @@
           <w:rFonts w:ascii="Times New Roman" w:hAnsi="Times New Roman"/>
           <w:sz w:val="24"/>
         </w:rPr>
-        <w:t>sendiri</w:t>
-      </w:r>
-      <w:proofErr w:type="spellEnd"/>
-      <w:r>
-        <w:rPr>
-          <w:rFonts w:ascii="Times New Roman" w:hAnsi="Times New Roman"/>
-          <w:sz w:val="24"/>
-        </w:rPr>
-        <w:t xml:space="preserve"> </w:t>
-      </w:r>
-      <w:proofErr w:type="spellStart"/>
-      <w:r>
-        <w:rPr>
-          <w:rFonts w:ascii="Times New Roman" w:hAnsi="Times New Roman"/>
-          <w:sz w:val="24"/>
-        </w:rPr>
-        <w:t>tidak</w:t>
-      </w:r>
-      <w:proofErr w:type="spellEnd"/>
-      <w:r>
-        <w:rPr>
-          <w:rFonts w:ascii="Times New Roman" w:hAnsi="Times New Roman"/>
-          <w:sz w:val="24"/>
-        </w:rPr>
-        <w:t xml:space="preserve"> </w:t>
-      </w:r>
-      <w:proofErr w:type="spellStart"/>
-      <w:r>
-        <w:rPr>
-          <w:rFonts w:ascii="Times New Roman" w:hAnsi="Times New Roman"/>
-          <w:sz w:val="24"/>
-        </w:rPr>
-        <w:t>dapat</w:t>
-      </w:r>
-      <w:proofErr w:type="spellEnd"/>
-      <w:r>
-        <w:rPr>
-          <w:rFonts w:ascii="Times New Roman" w:hAnsi="Times New Roman"/>
-          <w:sz w:val="24"/>
-        </w:rPr>
-        <w:t xml:space="preserve"> </w:t>
-      </w:r>
-      <w:proofErr w:type="spellStart"/>
-      <w:r>
-        <w:rPr>
-          <w:rFonts w:ascii="Times New Roman" w:hAnsi="Times New Roman"/>
-          <w:sz w:val="24"/>
-        </w:rPr>
-        <w:t>dilihat</w:t>
-      </w:r>
-      <w:proofErr w:type="spellEnd"/>
-      <w:r>
-        <w:rPr>
-          <w:rFonts w:ascii="Times New Roman" w:hAnsi="Times New Roman"/>
-          <w:sz w:val="24"/>
-        </w:rPr>
-        <w:t xml:space="preserve"> </w:t>
-      </w:r>
-      <w:proofErr w:type="spellStart"/>
-      <w:r>
-        <w:rPr>
-          <w:rFonts w:ascii="Times New Roman" w:hAnsi="Times New Roman"/>
-          <w:sz w:val="24"/>
-        </w:rPr>
-        <w:t>seperti</w:t>
-      </w:r>
-      <w:proofErr w:type="spellEnd"/>
-      <w:r>
-        <w:rPr>
-          <w:rFonts w:ascii="Times New Roman" w:hAnsi="Times New Roman"/>
-          <w:sz w:val="24"/>
-        </w:rPr>
-        <w:t xml:space="preserve"> </w:t>
-      </w:r>
-      <w:proofErr w:type="spellStart"/>
-      <w:r>
-        <w:rPr>
-          <w:rFonts w:ascii="Times New Roman" w:hAnsi="Times New Roman"/>
-          <w:sz w:val="24"/>
-        </w:rPr>
-        <w:t>halnya</w:t>
-      </w:r>
-      <w:proofErr w:type="spellEnd"/>
-      <w:r>
-        <w:rPr>
-          <w:rFonts w:ascii="Times New Roman" w:hAnsi="Times New Roman"/>
-          <w:sz w:val="24"/>
-        </w:rPr>
-        <w:t xml:space="preserve"> </w:t>
-      </w:r>
-      <w:proofErr w:type="spellStart"/>
-      <w:r>
-        <w:rPr>
-          <w:rFonts w:ascii="Times New Roman" w:hAnsi="Times New Roman"/>
-          <w:sz w:val="24"/>
-        </w:rPr>
-        <w:t>melihat</w:t>
-      </w:r>
-      <w:proofErr w:type="spellEnd"/>
-      <w:r>
-        <w:rPr>
-          <w:rFonts w:ascii="Times New Roman" w:hAnsi="Times New Roman"/>
-          <w:sz w:val="24"/>
-        </w:rPr>
-        <w:t xml:space="preserve"> </w:t>
-      </w:r>
-      <w:proofErr w:type="spellStart"/>
-      <w:r>
-        <w:rPr>
-          <w:rFonts w:ascii="Times New Roman" w:hAnsi="Times New Roman"/>
-          <w:sz w:val="24"/>
-        </w:rPr>
-        <w:t>tumbuh</w:t>
-      </w:r>
-      <w:proofErr w:type="spellEnd"/>
-      <w:r>
-        <w:rPr>
-          <w:rFonts w:ascii="Times New Roman" w:hAnsi="Times New Roman"/>
-          <w:sz w:val="24"/>
-        </w:rPr>
-        <w:t xml:space="preserve"> </w:t>
-      </w:r>
-      <w:proofErr w:type="spellStart"/>
-      <w:r>
-        <w:rPr>
-          <w:rFonts w:ascii="Times New Roman" w:hAnsi="Times New Roman"/>
-          <w:sz w:val="24"/>
-        </w:rPr>
-        <w:t>kembang</w:t>
-      </w:r>
-      <w:proofErr w:type="spellEnd"/>
-      <w:r>
-        <w:rPr>
-          <w:rFonts w:ascii="Times New Roman" w:hAnsi="Times New Roman"/>
-          <w:sz w:val="24"/>
-        </w:rPr>
-        <w:t xml:space="preserve"> </w:t>
-      </w:r>
-      <w:proofErr w:type="spellStart"/>
-      <w:r>
-        <w:rPr>
-          <w:rFonts w:ascii="Times New Roman" w:hAnsi="Times New Roman"/>
-          <w:sz w:val="24"/>
-        </w:rPr>
-        <w:t>anak</w:t>
-      </w:r>
-      <w:proofErr w:type="spellEnd"/>
-      <w:r>
-        <w:rPr>
-          <w:rFonts w:ascii="Times New Roman" w:hAnsi="Times New Roman"/>
-          <w:sz w:val="24"/>
-        </w:rPr>
-        <w:t xml:space="preserve">, </w:t>
-      </w:r>
-      <w:proofErr w:type="spellStart"/>
-      <w:r>
-        <w:rPr>
-          <w:rFonts w:ascii="Times New Roman" w:hAnsi="Times New Roman"/>
-          <w:sz w:val="24"/>
-        </w:rPr>
-        <w:t>namun</w:t>
-      </w:r>
-      <w:proofErr w:type="spellEnd"/>
-      <w:r>
-        <w:rPr>
-          <w:rFonts w:ascii="Times New Roman" w:hAnsi="Times New Roman"/>
-          <w:sz w:val="24"/>
-        </w:rPr>
-        <w:t xml:space="preserve"> </w:t>
-      </w:r>
-      <w:proofErr w:type="spellStart"/>
-      <w:r>
-        <w:rPr>
-          <w:rFonts w:ascii="Times New Roman" w:hAnsi="Times New Roman"/>
-          <w:sz w:val="24"/>
-        </w:rPr>
-        <w:t>dapat</w:t>
-      </w:r>
-      <w:proofErr w:type="spellEnd"/>
-      <w:r>
-        <w:rPr>
-          <w:rFonts w:ascii="Times New Roman" w:hAnsi="Times New Roman"/>
-          <w:sz w:val="24"/>
-        </w:rPr>
-        <w:t xml:space="preserve"> </w:t>
-      </w:r>
-      <w:proofErr w:type="spellStart"/>
-      <w:r>
-        <w:rPr>
-          <w:rFonts w:ascii="Times New Roman" w:hAnsi="Times New Roman"/>
-          <w:sz w:val="24"/>
-        </w:rPr>
-        <w:t>diperhatikan</w:t>
-      </w:r>
-      <w:proofErr w:type="spellEnd"/>
-      <w:r>
-        <w:rPr>
-          <w:rFonts w:ascii="Times New Roman" w:hAnsi="Times New Roman"/>
-          <w:sz w:val="24"/>
-        </w:rPr>
-        <w:t xml:space="preserve"> </w:t>
-      </w:r>
-      <w:proofErr w:type="spellStart"/>
-      <w:r>
-        <w:rPr>
-          <w:rFonts w:ascii="Times New Roman" w:hAnsi="Times New Roman"/>
-          <w:sz w:val="24"/>
-        </w:rPr>
-        <w:t>dengan</w:t>
-      </w:r>
-      <w:proofErr w:type="spellEnd"/>
-      <w:r>
-        <w:rPr>
-          <w:rFonts w:ascii="Times New Roman" w:hAnsi="Times New Roman"/>
-          <w:sz w:val="24"/>
-        </w:rPr>
-        <w:t xml:space="preserve"> </w:t>
-      </w:r>
-      <w:proofErr w:type="spellStart"/>
-      <w:r>
-        <w:rPr>
-          <w:rFonts w:ascii="Times New Roman" w:hAnsi="Times New Roman"/>
-          <w:sz w:val="24"/>
-        </w:rPr>
-        <w:t>melihat</w:t>
-      </w:r>
-      <w:proofErr w:type="spellEnd"/>
-      <w:r>
-        <w:rPr>
-          <w:rFonts w:ascii="Times New Roman" w:hAnsi="Times New Roman"/>
-          <w:sz w:val="24"/>
-        </w:rPr>
-        <w:t xml:space="preserve"> </w:t>
-      </w:r>
-      <w:proofErr w:type="spellStart"/>
-      <w:r>
-        <w:rPr>
-          <w:rFonts w:ascii="Times New Roman" w:hAnsi="Times New Roman"/>
-          <w:sz w:val="24"/>
-        </w:rPr>
-        <w:t>dari</w:t>
-      </w:r>
-      <w:proofErr w:type="spellEnd"/>
-      <w:r>
-        <w:rPr>
-          <w:rFonts w:ascii="Times New Roman" w:hAnsi="Times New Roman"/>
-          <w:sz w:val="24"/>
-        </w:rPr>
-        <w:t xml:space="preserve"> </w:t>
-      </w:r>
-      <w:proofErr w:type="spellStart"/>
-      <w:r>
-        <w:rPr>
-          <w:rFonts w:ascii="Times New Roman" w:hAnsi="Times New Roman"/>
-          <w:sz w:val="24"/>
-        </w:rPr>
-        <w:t>perilaku</w:t>
-      </w:r>
-      <w:proofErr w:type="spellEnd"/>
-      <w:r>
-        <w:rPr>
-          <w:rFonts w:ascii="Times New Roman" w:hAnsi="Times New Roman"/>
-          <w:sz w:val="24"/>
-        </w:rPr>
-        <w:t xml:space="preserve"> dan </w:t>
-      </w:r>
-      <w:proofErr w:type="spellStart"/>
-      <w:r>
-        <w:rPr>
-          <w:rFonts w:ascii="Times New Roman" w:hAnsi="Times New Roman"/>
-          <w:sz w:val="24"/>
-        </w:rPr>
-        <w:t>cara</w:t>
-      </w:r>
-      <w:proofErr w:type="spellEnd"/>
-      <w:r>
-        <w:rPr>
-          <w:rFonts w:ascii="Times New Roman" w:hAnsi="Times New Roman"/>
-          <w:sz w:val="24"/>
-        </w:rPr>
-        <w:t xml:space="preserve"> </w:t>
-      </w:r>
-      <w:proofErr w:type="spellStart"/>
-      <w:r>
-        <w:rPr>
-          <w:rFonts w:ascii="Times New Roman" w:hAnsi="Times New Roman"/>
-          <w:sz w:val="24"/>
-        </w:rPr>
-        <w:t>hidu</w:t>
-      </w:r>
-      <w:r>
-        <w:rPr>
-          <w:rFonts w:ascii="Times New Roman" w:hAnsi="Times New Roman"/>
-          <w:sz w:val="24"/>
-        </w:rPr>
-        <w:t>pnya</w:t>
-      </w:r>
-      <w:proofErr w:type="spellEnd"/>
-      <w:r>
-        <w:rPr>
-          <w:rFonts w:ascii="Times New Roman" w:hAnsi="Times New Roman"/>
-          <w:sz w:val="24"/>
-        </w:rPr>
-        <w:t xml:space="preserve">. </w:t>
-      </w:r>
-      <w:proofErr w:type="spellStart"/>
-      <w:r>
-        <w:rPr>
-          <w:rFonts w:ascii="Times New Roman" w:hAnsi="Times New Roman"/>
-          <w:sz w:val="24"/>
-        </w:rPr>
-        <w:t>Serangkaian</w:t>
-      </w:r>
-      <w:proofErr w:type="spellEnd"/>
-      <w:r>
-        <w:rPr>
-          <w:rFonts w:ascii="Times New Roman" w:hAnsi="Times New Roman"/>
-          <w:sz w:val="24"/>
-        </w:rPr>
-        <w:t xml:space="preserve"> proses </w:t>
-      </w:r>
-      <w:proofErr w:type="spellStart"/>
-      <w:r>
-        <w:rPr>
-          <w:rFonts w:ascii="Times New Roman" w:hAnsi="Times New Roman"/>
-          <w:sz w:val="24"/>
-        </w:rPr>
-        <w:t>pembaharuan</w:t>
-      </w:r>
-      <w:proofErr w:type="spellEnd"/>
-      <w:r>
-        <w:rPr>
-          <w:rFonts w:ascii="Times New Roman" w:hAnsi="Times New Roman"/>
-          <w:sz w:val="24"/>
-        </w:rPr>
-        <w:t xml:space="preserve"> yang </w:t>
-      </w:r>
-      <w:proofErr w:type="spellStart"/>
-      <w:r>
-        <w:rPr>
-          <w:rFonts w:ascii="Times New Roman" w:hAnsi="Times New Roman"/>
-          <w:sz w:val="24"/>
-        </w:rPr>
-        <w:t>berjalan</w:t>
-      </w:r>
-      <w:proofErr w:type="spellEnd"/>
-      <w:r>
-        <w:rPr>
-          <w:rFonts w:ascii="Times New Roman" w:hAnsi="Times New Roman"/>
-          <w:sz w:val="24"/>
-        </w:rPr>
-        <w:t xml:space="preserve"> </w:t>
-      </w:r>
-      <w:proofErr w:type="spellStart"/>
-      <w:r>
-        <w:rPr>
-          <w:rFonts w:ascii="Times New Roman" w:hAnsi="Times New Roman"/>
-          <w:sz w:val="24"/>
-        </w:rPr>
         <w:t>secara</w:t>
       </w:r>
       <w:proofErr w:type="spellEnd"/>
@@ -2074,21 +1472,186 @@
         </w:rPr>
         <w:t xml:space="preserve"> </w:t>
       </w:r>
-      <w:proofErr w:type="spellStart"/>
-      <w:r>
-        <w:rPr>
-          <w:rFonts w:ascii="Times New Roman" w:hAnsi="Times New Roman"/>
-          <w:sz w:val="24"/>
-        </w:rPr>
-        <w:t>konstan</w:t>
-      </w:r>
-      <w:proofErr w:type="spellEnd"/>
-      <w:r>
-        <w:rPr>
-          <w:rFonts w:ascii="Times New Roman" w:hAnsi="Times New Roman"/>
-          <w:sz w:val="24"/>
-        </w:rPr>
-        <w:t xml:space="preserve"> </w:t>
+      <w:r>
+        <w:rPr>
+          <w:rFonts w:ascii="Times New Roman" w:hAnsi="Times New Roman"/>
+          <w:sz w:val="24"/>
+        </w:rPr>
+        <w:t xml:space="preserve">spiritual </w:t>
+      </w:r>
+      <w:proofErr w:type="spellStart"/>
+      <w:r>
+        <w:rPr>
+          <w:rFonts w:ascii="Times New Roman" w:hAnsi="Times New Roman"/>
+          <w:sz w:val="24"/>
+        </w:rPr>
+        <w:t>serta</w:t>
+      </w:r>
+      <w:proofErr w:type="spellEnd"/>
+      <w:r>
+        <w:rPr>
+          <w:rFonts w:ascii="Times New Roman" w:hAnsi="Times New Roman"/>
+          <w:sz w:val="24"/>
+        </w:rPr>
+        <w:t xml:space="preserve"> </w:t>
+      </w:r>
+      <w:proofErr w:type="spellStart"/>
+      <w:r>
+        <w:rPr>
+          <w:rFonts w:ascii="Times New Roman" w:hAnsi="Times New Roman"/>
+          <w:sz w:val="24"/>
+        </w:rPr>
+        <w:t>merasakan</w:t>
+      </w:r>
+      <w:proofErr w:type="spellEnd"/>
+      <w:r>
+        <w:rPr>
+          <w:rFonts w:ascii="Times New Roman" w:hAnsi="Times New Roman"/>
+          <w:sz w:val="24"/>
+        </w:rPr>
+        <w:t xml:space="preserve"> </w:t>
+      </w:r>
+      <w:proofErr w:type="spellStart"/>
+      <w:r>
+        <w:rPr>
+          <w:rFonts w:ascii="Times New Roman" w:hAnsi="Times New Roman"/>
+          <w:sz w:val="24"/>
+        </w:rPr>
+        <w:t>sekaligus</w:t>
+      </w:r>
+      <w:proofErr w:type="spellEnd"/>
+      <w:r>
+        <w:rPr>
+          <w:rFonts w:ascii="Times New Roman" w:hAnsi="Times New Roman"/>
+          <w:sz w:val="24"/>
+        </w:rPr>
+        <w:t xml:space="preserve"> </w:t>
+      </w:r>
+      <w:proofErr w:type="spellStart"/>
+      <w:r>
+        <w:rPr>
+          <w:rFonts w:ascii="Times New Roman" w:hAnsi="Times New Roman"/>
+          <w:sz w:val="24"/>
+        </w:rPr>
+        <w:t>memahami</w:t>
+      </w:r>
+      <w:proofErr w:type="spellEnd"/>
+      <w:r>
+        <w:rPr>
+          <w:rFonts w:ascii="Times New Roman" w:hAnsi="Times New Roman"/>
+          <w:sz w:val="24"/>
+        </w:rPr>
+        <w:t xml:space="preserve"> </w:t>
+      </w:r>
+      <w:proofErr w:type="spellStart"/>
+      <w:r>
+        <w:rPr>
+          <w:rFonts w:ascii="Times New Roman" w:hAnsi="Times New Roman"/>
+          <w:sz w:val="24"/>
+        </w:rPr>
+        <w:t>hadirat</w:t>
+      </w:r>
+      <w:proofErr w:type="spellEnd"/>
+      <w:r>
+        <w:rPr>
+          <w:rFonts w:ascii="Times New Roman" w:hAnsi="Times New Roman"/>
+          <w:sz w:val="24"/>
+        </w:rPr>
+        <w:t xml:space="preserve"> </w:t>
+      </w:r>
+      <w:proofErr w:type="spellStart"/>
+      <w:r>
+        <w:rPr>
+          <w:rFonts w:ascii="Times New Roman" w:hAnsi="Times New Roman"/>
+          <w:sz w:val="24"/>
+        </w:rPr>
+        <w:t>Tuhan</w:t>
+      </w:r>
+      <w:proofErr w:type="spellEnd"/>
+      <w:r>
+        <w:rPr>
+          <w:rFonts w:ascii="Times New Roman" w:hAnsi="Times New Roman"/>
+          <w:sz w:val="24"/>
+        </w:rPr>
+        <w:t xml:space="preserve"> </w:t>
+      </w:r>
+      <w:proofErr w:type="spellStart"/>
+      <w:r>
+        <w:rPr>
+          <w:rFonts w:ascii="Times New Roman" w:hAnsi="Times New Roman"/>
+          <w:sz w:val="24"/>
+        </w:rPr>
+        <w:t>secara</w:t>
+      </w:r>
+      <w:proofErr w:type="spellEnd"/>
+      <w:r>
+        <w:rPr>
+          <w:rFonts w:ascii="Times New Roman" w:hAnsi="Times New Roman"/>
+          <w:sz w:val="24"/>
+        </w:rPr>
+        <w:t xml:space="preserve"> </w:t>
+      </w:r>
+      <w:proofErr w:type="spellStart"/>
+      <w:r>
+        <w:rPr>
+          <w:rFonts w:ascii="Times New Roman" w:hAnsi="Times New Roman"/>
+          <w:sz w:val="24"/>
+        </w:rPr>
+        <w:t>berkala</w:t>
+      </w:r>
+      <w:proofErr w:type="spellEnd"/>
+      <w:r>
+        <w:rPr>
+          <w:rFonts w:ascii="Times New Roman" w:hAnsi="Times New Roman"/>
+          <w:sz w:val="24"/>
+        </w:rPr>
+        <w:t>.</w:t>
+      </w:r>
+      <w:r>
+        <w:rPr>
+          <w:rFonts w:ascii="Times New Roman" w:hAnsi="Times New Roman"/>
+          <w:sz w:val="24"/>
+        </w:rPr>
+        <w:t xml:space="preserve"> </w:t>
+      </w:r>
+      <w:r>
+        <w:rPr>
+          <w:rFonts w:ascii="Times New Roman" w:hAnsi="Times New Roman"/>
+          <w:sz w:val="24"/>
+        </w:rPr>
+        <w:t xml:space="preserve">Mampu </w:t>
+      </w:r>
+      <w:proofErr w:type="spellStart"/>
+      <w:r>
+        <w:rPr>
+          <w:rFonts w:ascii="Times New Roman" w:hAnsi="Times New Roman"/>
+          <w:sz w:val="24"/>
+        </w:rPr>
+        <w:t>mengenali</w:t>
+      </w:r>
+      <w:proofErr w:type="spellEnd"/>
+      <w:r>
+        <w:rPr>
+          <w:rFonts w:ascii="Times New Roman" w:hAnsi="Times New Roman"/>
+          <w:sz w:val="24"/>
+        </w:rPr>
+        <w:t xml:space="preserve"> </w:t>
+      </w:r>
+      <w:proofErr w:type="spellStart"/>
+      <w:r>
+        <w:rPr>
+          <w:rFonts w:ascii="Times New Roman" w:hAnsi="Times New Roman"/>
+          <w:sz w:val="24"/>
+        </w:rPr>
+        <w:t>kehendak</w:t>
+      </w:r>
+      <w:proofErr w:type="spellEnd"/>
+      <w:r>
+        <w:rPr>
+          <w:rFonts w:ascii="Times New Roman" w:hAnsi="Times New Roman"/>
+          <w:sz w:val="24"/>
+        </w:rPr>
+        <w:t xml:space="preserve"> Bapa </w:t>
       </w:r>
       <w:proofErr w:type="spellStart"/>
       <w:r>
@@ -2112,871 +1675,119 @@
           <w:rFonts w:ascii="Times New Roman" w:hAnsi="Times New Roman"/>
           <w:sz w:val="24"/>
         </w:rPr>
-        <w:t>menambahkan</w:t>
-      </w:r>
-      <w:proofErr w:type="spellEnd"/>
-      <w:r>
-        <w:rPr>
-          <w:rFonts w:ascii="Times New Roman" w:hAnsi="Times New Roman"/>
-          <w:sz w:val="24"/>
-        </w:rPr>
-        <w:t xml:space="preserve"> </w:t>
-      </w:r>
-      <w:proofErr w:type="spellStart"/>
-      <w:r>
-        <w:rPr>
-          <w:rFonts w:ascii="Times New Roman" w:hAnsi="Times New Roman"/>
-          <w:sz w:val="24"/>
-        </w:rPr>
-        <w:t>kapasitas</w:t>
-      </w:r>
-      <w:proofErr w:type="spellEnd"/>
-      <w:r>
-        <w:rPr>
-          <w:rFonts w:ascii="Times New Roman" w:hAnsi="Times New Roman"/>
-          <w:sz w:val="24"/>
-        </w:rPr>
-        <w:t xml:space="preserve"> </w:t>
-      </w:r>
-      <w:proofErr w:type="spellStart"/>
-      <w:r>
-        <w:rPr>
-          <w:rFonts w:ascii="Times New Roman" w:hAnsi="Times New Roman"/>
-          <w:sz w:val="24"/>
-        </w:rPr>
-        <w:t>iman</w:t>
-      </w:r>
-      <w:proofErr w:type="spellEnd"/>
-      <w:r>
-        <w:rPr>
-          <w:rFonts w:ascii="Times New Roman" w:hAnsi="Times New Roman"/>
-          <w:sz w:val="24"/>
-        </w:rPr>
-        <w:t xml:space="preserve"> </w:t>
-      </w:r>
-      <w:proofErr w:type="spellStart"/>
-      <w:r>
-        <w:rPr>
-          <w:rFonts w:ascii="Times New Roman" w:hAnsi="Times New Roman"/>
-          <w:sz w:val="24"/>
-        </w:rPr>
-        <w:t>harapan</w:t>
-      </w:r>
-      <w:proofErr w:type="spellEnd"/>
-      <w:r>
-        <w:rPr>
-          <w:rFonts w:ascii="Times New Roman" w:hAnsi="Times New Roman"/>
-          <w:sz w:val="24"/>
-        </w:rPr>
-        <w:t xml:space="preserve">, </w:t>
-      </w:r>
-      <w:proofErr w:type="spellStart"/>
-      <w:r>
-        <w:rPr>
-          <w:rFonts w:ascii="Times New Roman" w:hAnsi="Times New Roman"/>
-          <w:sz w:val="24"/>
-        </w:rPr>
-        <w:t>kasih</w:t>
-      </w:r>
-      <w:proofErr w:type="spellEnd"/>
-      <w:r>
-        <w:rPr>
-          <w:rFonts w:ascii="Times New Roman" w:hAnsi="Times New Roman"/>
-          <w:sz w:val="24"/>
-        </w:rPr>
-        <w:t xml:space="preserve">, </w:t>
-      </w:r>
-      <w:proofErr w:type="spellStart"/>
-      <w:r>
-        <w:rPr>
-          <w:rFonts w:ascii="Times New Roman" w:hAnsi="Times New Roman"/>
-          <w:sz w:val="24"/>
-        </w:rPr>
-        <w:t>kerendahan</w:t>
-      </w:r>
-      <w:proofErr w:type="spellEnd"/>
-      <w:r>
-        <w:rPr>
-          <w:rFonts w:ascii="Times New Roman" w:hAnsi="Times New Roman"/>
-          <w:sz w:val="24"/>
-        </w:rPr>
-        <w:t xml:space="preserve"> </w:t>
-      </w:r>
-      <w:proofErr w:type="spellStart"/>
-      <w:r>
-        <w:rPr>
-          <w:rFonts w:ascii="Times New Roman" w:hAnsi="Times New Roman"/>
-          <w:sz w:val="24"/>
-        </w:rPr>
-        <w:t>hati</w:t>
-      </w:r>
-      <w:proofErr w:type="spellEnd"/>
-      <w:r>
-        <w:rPr>
-          <w:rFonts w:ascii="Times New Roman" w:hAnsi="Times New Roman"/>
-          <w:sz w:val="24"/>
-        </w:rPr>
-        <w:t xml:space="preserve">, </w:t>
-      </w:r>
-      <w:proofErr w:type="spellStart"/>
-      <w:r>
-        <w:rPr>
-          <w:rFonts w:ascii="Times New Roman" w:hAnsi="Times New Roman"/>
-          <w:sz w:val="24"/>
-        </w:rPr>
-        <w:t>ketekunan</w:t>
-      </w:r>
-      <w:proofErr w:type="spellEnd"/>
-      <w:r>
-        <w:rPr>
-          <w:rFonts w:ascii="Times New Roman" w:hAnsi="Times New Roman"/>
-          <w:sz w:val="24"/>
-        </w:rPr>
-        <w:t xml:space="preserve">, </w:t>
-      </w:r>
-      <w:proofErr w:type="spellStart"/>
-      <w:r>
-        <w:rPr>
-          <w:rFonts w:ascii="Times New Roman" w:hAnsi="Times New Roman"/>
-          <w:sz w:val="24"/>
-        </w:rPr>
-        <w:t>pengetahuan</w:t>
-      </w:r>
-      <w:proofErr w:type="spellEnd"/>
-      <w:r>
-        <w:rPr>
-          <w:rFonts w:ascii="Times New Roman" w:hAnsi="Times New Roman"/>
-          <w:sz w:val="24"/>
-        </w:rPr>
-        <w:t xml:space="preserve">, </w:t>
-      </w:r>
-      <w:proofErr w:type="spellStart"/>
-      <w:r>
-        <w:rPr>
-          <w:rFonts w:ascii="Times New Roman" w:hAnsi="Times New Roman"/>
-          <w:sz w:val="24"/>
-        </w:rPr>
-        <w:t>pemahaman</w:t>
-      </w:r>
-      <w:proofErr w:type="spellEnd"/>
-      <w:r>
-        <w:rPr>
-          <w:rFonts w:ascii="Times New Roman" w:hAnsi="Times New Roman"/>
-          <w:sz w:val="24"/>
-        </w:rPr>
-        <w:t>,</w:t>
-      </w:r>
-    </w:p>
-    <w:p>
-      <w:pPr>
-        <w:spacing w:line="480" w:lineRule="auto"/>
-        <w:jc w:val="both"/>
-        <w:rPr>
-          <w:rFonts w:ascii="Times New Roman" w:hAnsi="Times New Roman"/>
-          <w:sz w:val="24"/>
-        </w:rPr>
-      </w:pPr>
-      <w:proofErr w:type="spellStart"/>
-      <w:r>
-        <w:rPr>
-          <w:rFonts w:ascii="Times New Roman" w:hAnsi="Times New Roman"/>
-          <w:sz w:val="24"/>
-        </w:rPr>
-        <w:lastRenderedPageBreak/>
-        <w:t>semangat</w:t>
-      </w:r>
-      <w:proofErr w:type="spellEnd"/>
-      <w:r>
-        <w:rPr>
-          <w:rFonts w:ascii="Times New Roman" w:hAnsi="Times New Roman"/>
-          <w:sz w:val="24"/>
-        </w:rPr>
-        <w:t xml:space="preserve"> </w:t>
-      </w:r>
-      <w:proofErr w:type="spellStart"/>
-      <w:r>
-        <w:rPr>
-          <w:rFonts w:ascii="Times New Roman" w:hAnsi="Times New Roman"/>
-          <w:sz w:val="24"/>
-        </w:rPr>
-        <w:t>serta</w:t>
-      </w:r>
-      <w:proofErr w:type="spellEnd"/>
-      <w:r>
-        <w:rPr>
-          <w:rFonts w:ascii="Times New Roman" w:hAnsi="Times New Roman"/>
-          <w:sz w:val="24"/>
-        </w:rPr>
-        <w:t xml:space="preserve"> </w:t>
-      </w:r>
-      <w:proofErr w:type="spellStart"/>
-      <w:r>
-        <w:rPr>
-          <w:rFonts w:ascii="Times New Roman" w:hAnsi="Times New Roman"/>
-          <w:sz w:val="24"/>
-        </w:rPr>
-        <w:t>gairah</w:t>
-      </w:r>
-      <w:proofErr w:type="spellEnd"/>
-      <w:r>
-        <w:rPr>
-          <w:rFonts w:ascii="Times New Roman" w:hAnsi="Times New Roman"/>
-          <w:sz w:val="24"/>
-        </w:rPr>
-        <w:t xml:space="preserve"> </w:t>
-      </w:r>
-      <w:proofErr w:type="spellStart"/>
-      <w:r>
-        <w:rPr>
-          <w:rFonts w:ascii="Times New Roman" w:hAnsi="Times New Roman"/>
-          <w:sz w:val="24"/>
-        </w:rPr>
-        <w:t>menggali</w:t>
-      </w:r>
-      <w:proofErr w:type="spellEnd"/>
-      <w:r>
-        <w:rPr>
-          <w:rFonts w:ascii="Times New Roman" w:hAnsi="Times New Roman"/>
-          <w:sz w:val="24"/>
-        </w:rPr>
-        <w:t xml:space="preserve"> </w:t>
-      </w:r>
-      <w:proofErr w:type="spellStart"/>
-      <w:r>
-        <w:rPr>
-          <w:rFonts w:ascii="Times New Roman" w:hAnsi="Times New Roman"/>
-          <w:sz w:val="24"/>
-        </w:rPr>
-        <w:t>kebenaran</w:t>
-      </w:r>
-      <w:proofErr w:type="spellEnd"/>
-      <w:r>
-        <w:rPr>
-          <w:rFonts w:ascii="Times New Roman" w:hAnsi="Times New Roman"/>
-          <w:sz w:val="24"/>
-        </w:rPr>
-        <w:t xml:space="preserve"> dan </w:t>
-      </w:r>
-      <w:proofErr w:type="spellStart"/>
-      <w:r>
-        <w:rPr>
-          <w:rFonts w:ascii="Times New Roman" w:hAnsi="Times New Roman"/>
-          <w:sz w:val="24"/>
-        </w:rPr>
-        <w:t>sifat-sifat</w:t>
-      </w:r>
-      <w:proofErr w:type="spellEnd"/>
-      <w:r>
-        <w:rPr>
-          <w:rFonts w:ascii="Times New Roman" w:hAnsi="Times New Roman"/>
-          <w:sz w:val="24"/>
-        </w:rPr>
-        <w:t xml:space="preserve"> </w:t>
-      </w:r>
-      <w:proofErr w:type="spellStart"/>
-      <w:r>
-        <w:rPr>
-          <w:rFonts w:ascii="Times New Roman" w:hAnsi="Times New Roman"/>
-          <w:sz w:val="24"/>
-        </w:rPr>
-        <w:t>luhur</w:t>
-      </w:r>
-      <w:proofErr w:type="spellEnd"/>
-      <w:r>
-        <w:rPr>
-          <w:rFonts w:ascii="Times New Roman" w:hAnsi="Times New Roman"/>
-          <w:sz w:val="24"/>
-        </w:rPr>
-        <w:t xml:space="preserve"> yang </w:t>
-      </w:r>
-      <w:proofErr w:type="spellStart"/>
-      <w:r>
-        <w:rPr>
-          <w:rFonts w:ascii="Times New Roman" w:hAnsi="Times New Roman"/>
-          <w:sz w:val="24"/>
-        </w:rPr>
-        <w:t>mengarah</w:t>
-      </w:r>
-      <w:proofErr w:type="spellEnd"/>
-      <w:r>
-        <w:rPr>
-          <w:rFonts w:ascii="Times New Roman" w:hAnsi="Times New Roman"/>
-          <w:sz w:val="24"/>
-        </w:rPr>
-        <w:t xml:space="preserve"> </w:t>
-      </w:r>
-      <w:r>
-        <w:rPr>
-          <w:rFonts w:ascii="Times New Roman" w:hAnsi="Times New Roman"/>
-          <w:sz w:val="24"/>
-        </w:rPr>
-        <w:t xml:space="preserve">untuk </w:t>
-      </w:r>
-      <w:proofErr w:type="spellStart"/>
-      <w:r>
-        <w:rPr>
-          <w:rFonts w:ascii="Times New Roman" w:hAnsi="Times New Roman"/>
-          <w:sz w:val="24"/>
-        </w:rPr>
-        <w:t>menja</w:t>
-      </w:r>
-      <w:r>
-        <w:rPr>
-          <w:rFonts w:ascii="Times New Roman" w:hAnsi="Times New Roman"/>
-          <w:sz w:val="24"/>
-        </w:rPr>
-        <w:t>di</w:t>
-      </w:r>
-      <w:proofErr w:type="spellEnd"/>
-      <w:r>
-        <w:rPr>
-          <w:rFonts w:ascii="Times New Roman" w:hAnsi="Times New Roman"/>
-          <w:sz w:val="24"/>
-        </w:rPr>
-        <w:t xml:space="preserve"> </w:t>
-      </w:r>
-      <w:proofErr w:type="spellStart"/>
-      <w:r>
-        <w:rPr>
-          <w:rFonts w:ascii="Times New Roman" w:hAnsi="Times New Roman"/>
-          <w:sz w:val="24"/>
-        </w:rPr>
-        <w:t>serupa</w:t>
-      </w:r>
-      <w:proofErr w:type="spellEnd"/>
-      <w:r>
-        <w:rPr>
-          <w:rFonts w:ascii="Times New Roman" w:hAnsi="Times New Roman"/>
-          <w:sz w:val="24"/>
-        </w:rPr>
-        <w:t xml:space="preserve"> </w:t>
-      </w:r>
-      <w:proofErr w:type="spellStart"/>
-      <w:r>
-        <w:rPr>
-          <w:rFonts w:ascii="Times New Roman" w:hAnsi="Times New Roman"/>
-          <w:sz w:val="24"/>
-        </w:rPr>
-        <w:t>dengan</w:t>
-      </w:r>
-      <w:proofErr w:type="spellEnd"/>
-      <w:r>
-        <w:rPr>
-          <w:rFonts w:ascii="Times New Roman" w:hAnsi="Times New Roman"/>
-          <w:sz w:val="24"/>
-        </w:rPr>
-        <w:t xml:space="preserve"> </w:t>
-      </w:r>
-      <w:proofErr w:type="spellStart"/>
-      <w:r>
-        <w:rPr>
-          <w:rFonts w:ascii="Times New Roman" w:hAnsi="Times New Roman"/>
-          <w:sz w:val="24"/>
-        </w:rPr>
-        <w:t>Kristus</w:t>
-      </w:r>
-      <w:proofErr w:type="spellEnd"/>
-      <w:r>
-        <w:rPr>
-          <w:rFonts w:ascii="Times New Roman" w:hAnsi="Times New Roman"/>
-          <w:sz w:val="24"/>
-        </w:rPr>
-        <w:t xml:space="preserve"> </w:t>
-      </w:r>
-      <w:proofErr w:type="spellStart"/>
-      <w:r>
-        <w:rPr>
-          <w:rFonts w:ascii="Times New Roman" w:hAnsi="Times New Roman"/>
-          <w:sz w:val="24"/>
-        </w:rPr>
-        <w:t>Yesus</w:t>
-      </w:r>
-      <w:proofErr w:type="spellEnd"/>
-      <w:r>
-        <w:rPr>
-          <w:rFonts w:ascii="Times New Roman" w:hAnsi="Times New Roman"/>
-          <w:sz w:val="24"/>
-        </w:rPr>
-        <w:t xml:space="preserve"> yang </w:t>
-      </w:r>
-      <w:proofErr w:type="spellStart"/>
-      <w:r>
-        <w:rPr>
-          <w:rFonts w:ascii="Times New Roman" w:hAnsi="Times New Roman"/>
-          <w:sz w:val="24"/>
-        </w:rPr>
-        <w:t>adalah</w:t>
-      </w:r>
-      <w:proofErr w:type="spellEnd"/>
-      <w:r>
-        <w:rPr>
-          <w:rFonts w:ascii="Times New Roman" w:hAnsi="Times New Roman"/>
-          <w:sz w:val="24"/>
-        </w:rPr>
-        <w:t xml:space="preserve"> </w:t>
-      </w:r>
-      <w:proofErr w:type="spellStart"/>
-      <w:r>
-        <w:rPr>
-          <w:rFonts w:ascii="Times New Roman" w:hAnsi="Times New Roman"/>
-          <w:sz w:val="24"/>
-        </w:rPr>
-        <w:t>sumber</w:t>
-      </w:r>
-      <w:proofErr w:type="spellEnd"/>
-      <w:r>
-        <w:rPr>
-          <w:rFonts w:ascii="Times New Roman" w:hAnsi="Times New Roman"/>
-          <w:sz w:val="24"/>
-        </w:rPr>
-        <w:t xml:space="preserve"> </w:t>
-      </w:r>
-      <w:proofErr w:type="spellStart"/>
-      <w:r>
-        <w:rPr>
-          <w:rFonts w:ascii="Times New Roman" w:hAnsi="Times New Roman"/>
-          <w:sz w:val="24"/>
-        </w:rPr>
-        <w:t>dari</w:t>
-      </w:r>
-      <w:proofErr w:type="spellEnd"/>
-      <w:r>
-        <w:rPr>
-          <w:rFonts w:ascii="Times New Roman" w:hAnsi="Times New Roman"/>
-          <w:sz w:val="24"/>
-        </w:rPr>
-        <w:t xml:space="preserve"> </w:t>
-      </w:r>
-      <w:proofErr w:type="spellStart"/>
-      <w:r>
-        <w:rPr>
-          <w:rFonts w:ascii="Times New Roman" w:hAnsi="Times New Roman"/>
-          <w:sz w:val="24"/>
-        </w:rPr>
-        <w:t>kesempurnaan</w:t>
-      </w:r>
-      <w:proofErr w:type="spellEnd"/>
-      <w:r>
-        <w:rPr>
-          <w:rFonts w:ascii="Times New Roman" w:hAnsi="Times New Roman"/>
-          <w:sz w:val="24"/>
-        </w:rPr>
-        <w:t xml:space="preserve"> </w:t>
-      </w:r>
-      <w:proofErr w:type="spellStart"/>
-      <w:r>
-        <w:rPr>
-          <w:rFonts w:ascii="Times New Roman" w:hAnsi="Times New Roman"/>
-          <w:sz w:val="24"/>
-        </w:rPr>
-        <w:t>sejati</w:t>
-      </w:r>
-      <w:proofErr w:type="spellEnd"/>
-      <w:r>
-        <w:rPr>
-          <w:rFonts w:ascii="Times New Roman" w:hAnsi="Times New Roman"/>
-          <w:sz w:val="24"/>
-        </w:rPr>
-        <w:t xml:space="preserve"> </w:t>
-      </w:r>
-      <w:proofErr w:type="spellStart"/>
-      <w:r>
-        <w:rPr>
-          <w:rFonts w:ascii="Times New Roman" w:hAnsi="Times New Roman"/>
-          <w:sz w:val="24"/>
-        </w:rPr>
-        <w:t>merupakan</w:t>
-      </w:r>
-      <w:proofErr w:type="spellEnd"/>
-      <w:r>
-        <w:rPr>
-          <w:rFonts w:ascii="Times New Roman" w:hAnsi="Times New Roman"/>
-          <w:sz w:val="24"/>
-        </w:rPr>
-        <w:t xml:space="preserve"> inti </w:t>
-      </w:r>
-      <w:proofErr w:type="spellStart"/>
-      <w:r>
-        <w:rPr>
-          <w:rFonts w:ascii="Times New Roman" w:hAnsi="Times New Roman"/>
-          <w:sz w:val="24"/>
-        </w:rPr>
-        <w:t>dari</w:t>
-      </w:r>
-      <w:proofErr w:type="spellEnd"/>
-      <w:r>
-        <w:rPr>
-          <w:rFonts w:ascii="Times New Roman" w:hAnsi="Times New Roman"/>
-          <w:sz w:val="24"/>
-        </w:rPr>
-        <w:t xml:space="preserve"> </w:t>
-      </w:r>
-      <w:proofErr w:type="spellStart"/>
-      <w:r>
-        <w:rPr>
-          <w:rFonts w:ascii="Times New Roman" w:hAnsi="Times New Roman"/>
-          <w:sz w:val="24"/>
-        </w:rPr>
-        <w:t>pertumbuh</w:t>
-      </w:r>
-      <w:proofErr w:type="spellEnd"/>
-      <w:r>
-        <w:rPr>
-          <w:rFonts w:ascii="Times New Roman" w:hAnsi="Times New Roman"/>
-          <w:sz w:val="24"/>
-        </w:rPr>
-        <w:t xml:space="preserve"> </w:t>
-      </w:r>
-      <w:proofErr w:type="spellStart"/>
-      <w:r>
-        <w:rPr>
-          <w:rFonts w:ascii="Times New Roman" w:hAnsi="Times New Roman"/>
-          <w:sz w:val="24"/>
-        </w:rPr>
-        <w:t>secara</w:t>
-      </w:r>
-      <w:proofErr w:type="spellEnd"/>
-      <w:r>
-        <w:rPr>
-          <w:rFonts w:ascii="Times New Roman" w:hAnsi="Times New Roman"/>
-          <w:sz w:val="24"/>
-        </w:rPr>
-        <w:t xml:space="preserve"> </w:t>
-      </w:r>
-      <w:proofErr w:type="spellStart"/>
-      <w:r>
-        <w:rPr>
-          <w:rFonts w:ascii="Times New Roman" w:hAnsi="Times New Roman"/>
-          <w:sz w:val="24"/>
-        </w:rPr>
-        <w:t>rohani</w:t>
-      </w:r>
-      <w:proofErr w:type="spellEnd"/>
-      <w:r>
-        <w:rPr>
-          <w:rFonts w:ascii="Times New Roman" w:hAnsi="Times New Roman"/>
-          <w:sz w:val="24"/>
-        </w:rPr>
-        <w:t xml:space="preserve">. </w:t>
-      </w:r>
-      <w:proofErr w:type="spellStart"/>
-      <w:r>
-        <w:rPr>
-          <w:rFonts w:ascii="Times New Roman" w:hAnsi="Times New Roman"/>
-          <w:sz w:val="24"/>
-        </w:rPr>
-        <w:t>Namun</w:t>
-      </w:r>
-      <w:proofErr w:type="spellEnd"/>
-      <w:r>
-        <w:rPr>
-          <w:rFonts w:ascii="Times New Roman" w:hAnsi="Times New Roman"/>
-          <w:sz w:val="24"/>
-        </w:rPr>
-        <w:t xml:space="preserve"> yang </w:t>
-      </w:r>
-      <w:proofErr w:type="spellStart"/>
-      <w:r>
-        <w:rPr>
-          <w:rFonts w:ascii="Times New Roman" w:hAnsi="Times New Roman"/>
-          <w:sz w:val="24"/>
-        </w:rPr>
-        <w:t>lebih</w:t>
-      </w:r>
-      <w:proofErr w:type="spellEnd"/>
-      <w:r>
-        <w:rPr>
-          <w:rFonts w:ascii="Times New Roman" w:hAnsi="Times New Roman"/>
-          <w:sz w:val="24"/>
-        </w:rPr>
-        <w:t xml:space="preserve"> lagi </w:t>
-      </w:r>
-      <w:proofErr w:type="spellStart"/>
-      <w:r>
-        <w:rPr>
-          <w:rFonts w:ascii="Times New Roman" w:hAnsi="Times New Roman"/>
-          <w:sz w:val="24"/>
-        </w:rPr>
-        <w:t>bagaiamana</w:t>
-      </w:r>
-      <w:proofErr w:type="spellEnd"/>
-      <w:r>
-        <w:rPr>
-          <w:rFonts w:ascii="Times New Roman" w:hAnsi="Times New Roman"/>
-          <w:sz w:val="24"/>
-        </w:rPr>
-        <w:t xml:space="preserve"> </w:t>
-      </w:r>
-      <w:proofErr w:type="spellStart"/>
-      <w:r>
-        <w:rPr>
-          <w:rFonts w:ascii="Times New Roman" w:hAnsi="Times New Roman"/>
-          <w:sz w:val="24"/>
-        </w:rPr>
-        <w:t>memastikan</w:t>
-      </w:r>
-      <w:proofErr w:type="spellEnd"/>
-      <w:r>
-        <w:rPr>
-          <w:rFonts w:ascii="Times New Roman" w:hAnsi="Times New Roman"/>
-          <w:sz w:val="24"/>
-        </w:rPr>
-        <w:t xml:space="preserve"> </w:t>
-      </w:r>
-      <w:proofErr w:type="spellStart"/>
-      <w:r>
-        <w:rPr>
-          <w:rFonts w:ascii="Times New Roman" w:hAnsi="Times New Roman"/>
-          <w:sz w:val="24"/>
-        </w:rPr>
-        <w:t>diri</w:t>
-      </w:r>
-      <w:proofErr w:type="spellEnd"/>
-      <w:r>
-        <w:rPr>
-          <w:rFonts w:ascii="Times New Roman" w:hAnsi="Times New Roman"/>
-          <w:sz w:val="24"/>
-        </w:rPr>
-        <w:t xml:space="preserve"> sudah </w:t>
-      </w:r>
-      <w:proofErr w:type="spellStart"/>
-      <w:r>
-        <w:rPr>
-          <w:rFonts w:ascii="Times New Roman" w:hAnsi="Times New Roman"/>
-          <w:sz w:val="24"/>
-        </w:rPr>
-        <w:t>mengenal</w:t>
-      </w:r>
-      <w:proofErr w:type="spellEnd"/>
-      <w:r>
-        <w:rPr>
-          <w:rFonts w:ascii="Times New Roman" w:hAnsi="Times New Roman"/>
-          <w:sz w:val="24"/>
-        </w:rPr>
-        <w:t xml:space="preserve"> Allah yang </w:t>
-      </w:r>
-      <w:proofErr w:type="spellStart"/>
-      <w:r>
-        <w:rPr>
-          <w:rFonts w:ascii="Times New Roman" w:hAnsi="Times New Roman"/>
-          <w:sz w:val="24"/>
-        </w:rPr>
-        <w:t>benar</w:t>
-      </w:r>
-      <w:proofErr w:type="spellEnd"/>
-      <w:r>
-        <w:rPr>
-          <w:rFonts w:ascii="Times New Roman" w:hAnsi="Times New Roman"/>
-          <w:sz w:val="24"/>
-        </w:rPr>
-        <w:t xml:space="preserve">, </w:t>
-      </w:r>
-      <w:proofErr w:type="spellStart"/>
-      <w:r>
-        <w:rPr>
-          <w:rFonts w:ascii="Times New Roman" w:hAnsi="Times New Roman"/>
-          <w:sz w:val="24"/>
-        </w:rPr>
-        <w:t>jikalau</w:t>
-      </w:r>
-      <w:proofErr w:type="spellEnd"/>
-      <w:r>
-        <w:rPr>
-          <w:rFonts w:ascii="Times New Roman" w:hAnsi="Times New Roman"/>
-          <w:sz w:val="24"/>
-        </w:rPr>
-        <w:t xml:space="preserve"> </w:t>
-      </w:r>
-      <w:proofErr w:type="spellStart"/>
-      <w:r>
-        <w:rPr>
-          <w:rFonts w:ascii="Times New Roman" w:hAnsi="Times New Roman"/>
-          <w:sz w:val="24"/>
-        </w:rPr>
-        <w:t>tidak</w:t>
-      </w:r>
-      <w:proofErr w:type="spellEnd"/>
-      <w:r>
-        <w:rPr>
-          <w:rFonts w:ascii="Times New Roman" w:hAnsi="Times New Roman"/>
-          <w:sz w:val="24"/>
-        </w:rPr>
-        <w:t xml:space="preserve"> </w:t>
-      </w:r>
-      <w:proofErr w:type="spellStart"/>
-      <w:r>
-        <w:rPr>
-          <w:rFonts w:ascii="Times New Roman" w:hAnsi="Times New Roman"/>
-          <w:sz w:val="24"/>
-        </w:rPr>
-        <w:t>maka</w:t>
-      </w:r>
-      <w:proofErr w:type="spellEnd"/>
-      <w:r>
-        <w:rPr>
-          <w:rFonts w:ascii="Times New Roman" w:hAnsi="Times New Roman"/>
-          <w:sz w:val="24"/>
-        </w:rPr>
-        <w:t xml:space="preserve"> </w:t>
-      </w:r>
-      <w:proofErr w:type="spellStart"/>
-      <w:r>
-        <w:rPr>
-          <w:rFonts w:ascii="Times New Roman" w:hAnsi="Times New Roman"/>
-          <w:sz w:val="24"/>
-        </w:rPr>
-        <w:t>sia-sia</w:t>
-      </w:r>
-      <w:proofErr w:type="spellEnd"/>
-      <w:r>
-        <w:rPr>
-          <w:rFonts w:ascii="Times New Roman" w:hAnsi="Times New Roman"/>
-          <w:sz w:val="24"/>
-        </w:rPr>
-        <w:t xml:space="preserve"> </w:t>
-      </w:r>
-      <w:proofErr w:type="spellStart"/>
-      <w:r>
-        <w:rPr>
-          <w:rFonts w:ascii="Times New Roman" w:hAnsi="Times New Roman"/>
-          <w:sz w:val="24"/>
-        </w:rPr>
-        <w:t>segala</w:t>
-      </w:r>
-      <w:proofErr w:type="spellEnd"/>
-      <w:r>
-        <w:rPr>
-          <w:rFonts w:ascii="Times New Roman" w:hAnsi="Times New Roman"/>
-          <w:sz w:val="24"/>
-        </w:rPr>
-        <w:t xml:space="preserve"> </w:t>
-      </w:r>
-      <w:proofErr w:type="spellStart"/>
-      <w:r>
-        <w:rPr>
-          <w:rFonts w:ascii="Times New Roman" w:hAnsi="Times New Roman"/>
-          <w:sz w:val="24"/>
-        </w:rPr>
-        <w:t>usaha</w:t>
-      </w:r>
-      <w:proofErr w:type="spellEnd"/>
-      <w:r>
-        <w:rPr>
-          <w:rFonts w:ascii="Times New Roman" w:hAnsi="Times New Roman"/>
-          <w:sz w:val="24"/>
-        </w:rPr>
-        <w:t xml:space="preserve"> untuk </w:t>
-      </w:r>
-      <w:proofErr w:type="spellStart"/>
-      <w:r>
-        <w:rPr>
-          <w:rFonts w:ascii="Times New Roman" w:hAnsi="Times New Roman"/>
-          <w:sz w:val="24"/>
-        </w:rPr>
-        <w:t>mengemba</w:t>
-      </w:r>
-      <w:r>
-        <w:rPr>
-          <w:rFonts w:ascii="Times New Roman" w:hAnsi="Times New Roman"/>
-          <w:sz w:val="24"/>
-        </w:rPr>
-        <w:t>ngkan</w:t>
-      </w:r>
-      <w:proofErr w:type="spellEnd"/>
-      <w:r>
-        <w:rPr>
-          <w:rFonts w:ascii="Times New Roman" w:hAnsi="Times New Roman"/>
-          <w:sz w:val="24"/>
-        </w:rPr>
-        <w:t xml:space="preserve"> </w:t>
-      </w:r>
-      <w:proofErr w:type="spellStart"/>
-      <w:r>
-        <w:rPr>
-          <w:rFonts w:ascii="Times New Roman" w:hAnsi="Times New Roman"/>
-          <w:sz w:val="24"/>
-        </w:rPr>
-        <w:t>diri</w:t>
-      </w:r>
-      <w:proofErr w:type="spellEnd"/>
-      <w:r>
-        <w:rPr>
-          <w:rFonts w:ascii="Times New Roman" w:hAnsi="Times New Roman"/>
-          <w:sz w:val="24"/>
-        </w:rPr>
-        <w:t xml:space="preserve"> </w:t>
-      </w:r>
-      <w:proofErr w:type="spellStart"/>
-      <w:r>
-        <w:rPr>
-          <w:rFonts w:ascii="Times New Roman" w:hAnsi="Times New Roman"/>
-          <w:sz w:val="24"/>
-        </w:rPr>
-        <w:t>dengan</w:t>
-      </w:r>
-      <w:proofErr w:type="spellEnd"/>
-      <w:r>
-        <w:rPr>
-          <w:rFonts w:ascii="Times New Roman" w:hAnsi="Times New Roman"/>
-          <w:sz w:val="24"/>
-        </w:rPr>
-        <w:t xml:space="preserve"> </w:t>
-      </w:r>
-      <w:proofErr w:type="spellStart"/>
-      <w:r>
-        <w:rPr>
-          <w:rFonts w:ascii="Times New Roman" w:hAnsi="Times New Roman"/>
-          <w:sz w:val="24"/>
-        </w:rPr>
-        <w:t>menambahkan</w:t>
-      </w:r>
-      <w:proofErr w:type="spellEnd"/>
-      <w:r>
-        <w:rPr>
-          <w:rFonts w:ascii="Times New Roman" w:hAnsi="Times New Roman"/>
-          <w:sz w:val="24"/>
-        </w:rPr>
-        <w:t xml:space="preserve"> </w:t>
-      </w:r>
-      <w:proofErr w:type="spellStart"/>
-      <w:r>
-        <w:rPr>
-          <w:rFonts w:ascii="Times New Roman" w:hAnsi="Times New Roman"/>
-          <w:sz w:val="24"/>
-        </w:rPr>
-        <w:t>nilai</w:t>
-      </w:r>
-      <w:proofErr w:type="spellEnd"/>
-      <w:r>
-        <w:rPr>
-          <w:rFonts w:ascii="Times New Roman" w:hAnsi="Times New Roman"/>
-          <w:sz w:val="24"/>
-        </w:rPr>
-        <w:t xml:space="preserve"> dan </w:t>
-      </w:r>
-      <w:proofErr w:type="spellStart"/>
-      <w:r>
-        <w:rPr>
-          <w:rFonts w:ascii="Times New Roman" w:hAnsi="Times New Roman"/>
-          <w:sz w:val="24"/>
-        </w:rPr>
-        <w:t>sikap</w:t>
-      </w:r>
-      <w:proofErr w:type="spellEnd"/>
-      <w:r>
-        <w:rPr>
-          <w:rFonts w:ascii="Times New Roman" w:hAnsi="Times New Roman"/>
-          <w:sz w:val="24"/>
-        </w:rPr>
-        <w:t xml:space="preserve"> yang </w:t>
-      </w:r>
-      <w:proofErr w:type="spellStart"/>
-      <w:r>
-        <w:rPr>
-          <w:rFonts w:ascii="Times New Roman" w:hAnsi="Times New Roman"/>
-          <w:sz w:val="24"/>
-        </w:rPr>
-        <w:t>luhur</w:t>
+        <w:t>hidup</w:t>
+      </w:r>
+      <w:proofErr w:type="spellEnd"/>
+      <w:r>
+        <w:rPr>
+          <w:rFonts w:ascii="Times New Roman" w:hAnsi="Times New Roman"/>
+          <w:sz w:val="24"/>
+        </w:rPr>
+        <w:t xml:space="preserve"> </w:t>
+      </w:r>
+      <w:proofErr w:type="spellStart"/>
+      <w:r>
+        <w:rPr>
+          <w:rFonts w:ascii="Times New Roman" w:hAnsi="Times New Roman"/>
+          <w:sz w:val="24"/>
+        </w:rPr>
+        <w:t>mereka</w:t>
+      </w:r>
+      <w:proofErr w:type="spellEnd"/>
+      <w:r>
+        <w:rPr>
+          <w:rFonts w:ascii="Times New Roman" w:hAnsi="Times New Roman"/>
+          <w:sz w:val="24"/>
+        </w:rPr>
+        <w:t xml:space="preserve">, juga </w:t>
+      </w:r>
+      <w:proofErr w:type="spellStart"/>
+      <w:r>
+        <w:rPr>
+          <w:rFonts w:ascii="Times New Roman" w:hAnsi="Times New Roman"/>
+          <w:sz w:val="24"/>
+        </w:rPr>
+        <w:t>prioritas</w:t>
+      </w:r>
+      <w:proofErr w:type="spellEnd"/>
+      <w:r>
+        <w:rPr>
+          <w:rFonts w:ascii="Times New Roman" w:hAnsi="Times New Roman"/>
+          <w:sz w:val="24"/>
+        </w:rPr>
+        <w:t xml:space="preserve"> </w:t>
+      </w:r>
+      <w:proofErr w:type="spellStart"/>
+      <w:r>
+        <w:rPr>
+          <w:rFonts w:ascii="Times New Roman" w:hAnsi="Times New Roman"/>
+          <w:sz w:val="24"/>
+        </w:rPr>
+        <w:t>hidupnya</w:t>
+      </w:r>
+      <w:proofErr w:type="spellEnd"/>
+      <w:r>
+        <w:rPr>
+          <w:rFonts w:ascii="Times New Roman" w:hAnsi="Times New Roman"/>
+          <w:sz w:val="24"/>
+        </w:rPr>
+        <w:t xml:space="preserve"> </w:t>
+      </w:r>
+      <w:proofErr w:type="spellStart"/>
+      <w:r>
+        <w:rPr>
+          <w:rFonts w:ascii="Times New Roman" w:hAnsi="Times New Roman"/>
+          <w:sz w:val="24"/>
+        </w:rPr>
+        <w:t>ialah</w:t>
+      </w:r>
+      <w:proofErr w:type="spellEnd"/>
+      <w:r>
+        <w:rPr>
+          <w:rFonts w:ascii="Times New Roman" w:hAnsi="Times New Roman"/>
+          <w:sz w:val="24"/>
+        </w:rPr>
+        <w:t xml:space="preserve"> </w:t>
+      </w:r>
+      <w:proofErr w:type="spellStart"/>
+      <w:r>
+        <w:rPr>
+          <w:rFonts w:ascii="Times New Roman" w:hAnsi="Times New Roman"/>
+          <w:sz w:val="24"/>
+        </w:rPr>
+        <w:t>melaksanakan</w:t>
+      </w:r>
+      <w:proofErr w:type="spellEnd"/>
+      <w:r>
+        <w:rPr>
+          <w:rFonts w:ascii="Times New Roman" w:hAnsi="Times New Roman"/>
+          <w:sz w:val="24"/>
+        </w:rPr>
+        <w:t xml:space="preserve"> </w:t>
+      </w:r>
+      <w:proofErr w:type="spellStart"/>
+      <w:r>
+        <w:rPr>
+          <w:rFonts w:ascii="Times New Roman" w:hAnsi="Times New Roman"/>
+          <w:sz w:val="24"/>
+        </w:rPr>
+        <w:t>kehendak</w:t>
+      </w:r>
+      <w:proofErr w:type="spellEnd"/>
+      <w:r>
+        <w:rPr>
+          <w:rFonts w:ascii="Times New Roman" w:hAnsi="Times New Roman"/>
+          <w:sz w:val="24"/>
+        </w:rPr>
+        <w:t xml:space="preserve"> </w:t>
+      </w:r>
+      <w:proofErr w:type="spellStart"/>
+      <w:r>
+        <w:rPr>
+          <w:rFonts w:ascii="Times New Roman" w:hAnsi="Times New Roman"/>
+          <w:sz w:val="24"/>
+        </w:rPr>
+        <w:t>Tuhan</w:t>
       </w:r>
       <w:proofErr w:type="spellEnd"/>
       <w:r>
@@ -3019,7 +1830,649 @@
           <w:rFonts w:ascii="Times New Roman" w:hAnsi="Times New Roman"/>
           <w:sz w:val="24"/>
         </w:rPr>
-        <w:t>aplikasi</w:t>
+        <w:t>pener</w:t>
+      </w:r>
+      <w:r>
+        <w:rPr>
+          <w:rFonts w:ascii="Times New Roman" w:hAnsi="Times New Roman"/>
+          <w:sz w:val="24"/>
+        </w:rPr>
+        <w:t>apan</w:t>
+      </w:r>
+      <w:proofErr w:type="spellEnd"/>
+      <w:r>
+        <w:rPr>
+          <w:rFonts w:ascii="Times New Roman" w:hAnsi="Times New Roman"/>
+          <w:sz w:val="24"/>
+        </w:rPr>
+        <w:t xml:space="preserve"> </w:t>
+      </w:r>
+      <w:proofErr w:type="spellStart"/>
+      <w:r>
+        <w:rPr>
+          <w:rFonts w:ascii="Times New Roman" w:hAnsi="Times New Roman"/>
+          <w:sz w:val="24"/>
+        </w:rPr>
+        <w:t>kajian</w:t>
+      </w:r>
+      <w:proofErr w:type="spellEnd"/>
+      <w:r>
+        <w:rPr>
+          <w:rFonts w:ascii="Times New Roman" w:hAnsi="Times New Roman"/>
+          <w:sz w:val="24"/>
+        </w:rPr>
+        <w:t xml:space="preserve"> </w:t>
+      </w:r>
+      <w:proofErr w:type="spellStart"/>
+      <w:r>
+        <w:rPr>
+          <w:rFonts w:ascii="Times New Roman" w:hAnsi="Times New Roman"/>
+          <w:sz w:val="24"/>
+        </w:rPr>
+        <w:t>teologis</w:t>
+      </w:r>
+      <w:proofErr w:type="spellEnd"/>
+      <w:r>
+        <w:rPr>
+          <w:rFonts w:ascii="Times New Roman" w:hAnsi="Times New Roman"/>
+          <w:sz w:val="24"/>
+        </w:rPr>
+        <w:t xml:space="preserve"> 2 Petrus 1:5-7</w:t>
+      </w:r>
+      <w:r>
+        <w:rPr>
+          <w:rFonts w:ascii="Times New Roman" w:hAnsi="Times New Roman"/>
+          <w:sz w:val="24"/>
+        </w:rPr>
+        <w:t xml:space="preserve"> </w:t>
+      </w:r>
+      <w:proofErr w:type="spellStart"/>
+      <w:r>
+        <w:rPr>
+          <w:rFonts w:ascii="Times New Roman" w:hAnsi="Times New Roman"/>
+          <w:sz w:val="24"/>
+        </w:rPr>
+        <w:t>sejatinya</w:t>
+      </w:r>
+      <w:proofErr w:type="spellEnd"/>
+      <w:r>
+        <w:rPr>
+          <w:rFonts w:ascii="Times New Roman" w:hAnsi="Times New Roman"/>
+          <w:sz w:val="24"/>
+        </w:rPr>
+        <w:t xml:space="preserve"> </w:t>
+      </w:r>
+      <w:proofErr w:type="spellStart"/>
+      <w:r>
+        <w:rPr>
+          <w:rFonts w:ascii="Times New Roman" w:hAnsi="Times New Roman"/>
+          <w:sz w:val="24"/>
+        </w:rPr>
+        <w:t>telah</w:t>
+      </w:r>
+      <w:proofErr w:type="spellEnd"/>
+      <w:r>
+        <w:rPr>
+          <w:rFonts w:ascii="Times New Roman" w:hAnsi="Times New Roman"/>
+          <w:sz w:val="24"/>
+        </w:rPr>
+        <w:t xml:space="preserve"> </w:t>
+      </w:r>
+      <w:proofErr w:type="spellStart"/>
+      <w:r>
+        <w:rPr>
+          <w:rFonts w:ascii="Times New Roman" w:hAnsi="Times New Roman"/>
+          <w:sz w:val="24"/>
+        </w:rPr>
+        <w:t>diterapkan</w:t>
+      </w:r>
+      <w:proofErr w:type="spellEnd"/>
+      <w:r>
+        <w:rPr>
+          <w:rFonts w:ascii="Times New Roman" w:hAnsi="Times New Roman"/>
+          <w:sz w:val="24"/>
+        </w:rPr>
+        <w:t xml:space="preserve"> di MDC Youth </w:t>
+      </w:r>
+      <w:proofErr w:type="spellStart"/>
+      <w:r>
+        <w:rPr>
+          <w:rFonts w:ascii="Times New Roman" w:hAnsi="Times New Roman"/>
+          <w:sz w:val="24"/>
+        </w:rPr>
+        <w:t>Ciputra</w:t>
+      </w:r>
+      <w:proofErr w:type="spellEnd"/>
+      <w:r>
+        <w:rPr>
+          <w:rFonts w:ascii="Times New Roman" w:hAnsi="Times New Roman"/>
+          <w:sz w:val="24"/>
+        </w:rPr>
+        <w:t xml:space="preserve"> World </w:t>
+      </w:r>
+      <w:proofErr w:type="spellStart"/>
+      <w:r>
+        <w:rPr>
+          <w:rFonts w:ascii="Times New Roman" w:hAnsi="Times New Roman"/>
+          <w:sz w:val="24"/>
+        </w:rPr>
+        <w:t>Subaraya</w:t>
+      </w:r>
+      <w:proofErr w:type="spellEnd"/>
+      <w:r>
+        <w:rPr>
+          <w:rFonts w:ascii="Times New Roman" w:hAnsi="Times New Roman"/>
+          <w:sz w:val="24"/>
+        </w:rPr>
+        <w:t xml:space="preserve">. </w:t>
+      </w:r>
+      <w:proofErr w:type="spellStart"/>
+      <w:r>
+        <w:rPr>
+          <w:rFonts w:ascii="Times New Roman" w:hAnsi="Times New Roman"/>
+          <w:sz w:val="24"/>
+        </w:rPr>
+        <w:t>Adanya</w:t>
+      </w:r>
+      <w:proofErr w:type="spellEnd"/>
+      <w:r>
+        <w:rPr>
+          <w:rFonts w:ascii="Times New Roman" w:hAnsi="Times New Roman"/>
+          <w:sz w:val="24"/>
+        </w:rPr>
+        <w:t xml:space="preserve"> </w:t>
+      </w:r>
+      <w:proofErr w:type="spellStart"/>
+      <w:r>
+        <w:rPr>
+          <w:rFonts w:ascii="Times New Roman" w:hAnsi="Times New Roman"/>
+          <w:sz w:val="24"/>
+        </w:rPr>
+        <w:t>tiga</w:t>
+      </w:r>
+      <w:proofErr w:type="spellEnd"/>
+      <w:r>
+        <w:rPr>
+          <w:rFonts w:ascii="Times New Roman" w:hAnsi="Times New Roman"/>
+          <w:sz w:val="24"/>
+        </w:rPr>
+        <w:t xml:space="preserve"> </w:t>
+      </w:r>
+      <w:proofErr w:type="spellStart"/>
+      <w:r>
+        <w:rPr>
+          <w:rFonts w:ascii="Times New Roman" w:hAnsi="Times New Roman"/>
+          <w:sz w:val="24"/>
+        </w:rPr>
+        <w:t>hal</w:t>
+      </w:r>
+      <w:proofErr w:type="spellEnd"/>
+      <w:r>
+        <w:rPr>
+          <w:rFonts w:ascii="Times New Roman" w:hAnsi="Times New Roman"/>
+          <w:sz w:val="24"/>
+        </w:rPr>
+        <w:t xml:space="preserve"> yang </w:t>
+      </w:r>
+      <w:proofErr w:type="spellStart"/>
+      <w:r>
+        <w:rPr>
+          <w:rFonts w:ascii="Times New Roman" w:hAnsi="Times New Roman"/>
+          <w:sz w:val="24"/>
+        </w:rPr>
+        <w:t>nampak</w:t>
+      </w:r>
+      <w:proofErr w:type="spellEnd"/>
+      <w:r>
+        <w:rPr>
+          <w:rFonts w:ascii="Times New Roman" w:hAnsi="Times New Roman"/>
+          <w:sz w:val="24"/>
+        </w:rPr>
+        <w:t xml:space="preserve"> </w:t>
+      </w:r>
+      <w:proofErr w:type="spellStart"/>
+      <w:r>
+        <w:rPr>
+          <w:rFonts w:ascii="Times New Roman" w:hAnsi="Times New Roman"/>
+          <w:sz w:val="24"/>
+        </w:rPr>
+        <w:t>dalam</w:t>
+      </w:r>
+      <w:proofErr w:type="spellEnd"/>
+      <w:r>
+        <w:rPr>
+          <w:rFonts w:ascii="Times New Roman" w:hAnsi="Times New Roman"/>
+          <w:sz w:val="24"/>
+        </w:rPr>
+        <w:t xml:space="preserve"> </w:t>
+      </w:r>
+      <w:proofErr w:type="spellStart"/>
+      <w:r>
+        <w:rPr>
+          <w:rFonts w:ascii="Times New Roman" w:hAnsi="Times New Roman"/>
+          <w:sz w:val="24"/>
+        </w:rPr>
+        <w:t>mengaplikasikan</w:t>
+      </w:r>
+      <w:proofErr w:type="spellEnd"/>
+      <w:r>
+        <w:rPr>
+          <w:rFonts w:ascii="Times New Roman" w:hAnsi="Times New Roman"/>
+          <w:sz w:val="24"/>
+        </w:rPr>
+        <w:t xml:space="preserve"> 2 Petrus 1:5-7.</w:t>
+      </w:r>
+      <w:r>
+        <w:rPr>
+          <w:rFonts w:ascii="Times New Roman" w:hAnsi="Times New Roman"/>
+          <w:sz w:val="24"/>
+        </w:rPr>
+        <w:t xml:space="preserve"> </w:t>
+      </w:r>
+      <w:proofErr w:type="spellStart"/>
+      <w:r>
+        <w:rPr>
+          <w:rFonts w:ascii="Times New Roman" w:hAnsi="Times New Roman"/>
+          <w:sz w:val="24"/>
+        </w:rPr>
+        <w:t>Pertama</w:t>
+      </w:r>
+      <w:proofErr w:type="spellEnd"/>
+      <w:r>
+        <w:rPr>
+          <w:rFonts w:ascii="Times New Roman" w:hAnsi="Times New Roman"/>
+          <w:sz w:val="24"/>
+        </w:rPr>
+        <w:t xml:space="preserve"> </w:t>
+      </w:r>
+      <w:proofErr w:type="spellStart"/>
+      <w:r>
+        <w:rPr>
+          <w:rFonts w:ascii="Times New Roman" w:hAnsi="Times New Roman"/>
+          <w:sz w:val="24"/>
+        </w:rPr>
+        <w:t>adanya</w:t>
+      </w:r>
+      <w:proofErr w:type="spellEnd"/>
+      <w:r>
+        <w:rPr>
+          <w:rFonts w:ascii="Times New Roman" w:hAnsi="Times New Roman"/>
+          <w:sz w:val="24"/>
+        </w:rPr>
+        <w:t xml:space="preserve"> </w:t>
+      </w:r>
+      <w:proofErr w:type="spellStart"/>
+      <w:r>
+        <w:rPr>
+          <w:rFonts w:ascii="Times New Roman" w:hAnsi="Times New Roman"/>
+          <w:sz w:val="24"/>
+        </w:rPr>
+        <w:t>kelas</w:t>
+      </w:r>
+      <w:proofErr w:type="spellEnd"/>
+      <w:r>
+        <w:rPr>
+          <w:rFonts w:ascii="Times New Roman" w:hAnsi="Times New Roman"/>
+          <w:sz w:val="24"/>
+        </w:rPr>
+        <w:t xml:space="preserve"> </w:t>
+      </w:r>
+      <w:proofErr w:type="spellStart"/>
+      <w:r>
+        <w:rPr>
+          <w:rFonts w:ascii="Times New Roman" w:hAnsi="Times New Roman"/>
+          <w:sz w:val="24"/>
+        </w:rPr>
+        <w:t>pemuridan</w:t>
+      </w:r>
+      <w:proofErr w:type="spellEnd"/>
+      <w:r>
+        <w:rPr>
+          <w:rFonts w:ascii="Times New Roman" w:hAnsi="Times New Roman"/>
+          <w:sz w:val="24"/>
+        </w:rPr>
+        <w:t xml:space="preserve"> </w:t>
+      </w:r>
+      <w:proofErr w:type="spellStart"/>
+      <w:r>
+        <w:rPr>
+          <w:rFonts w:ascii="Times New Roman" w:hAnsi="Times New Roman"/>
+          <w:sz w:val="24"/>
+        </w:rPr>
+        <w:t>seperti</w:t>
+      </w:r>
+      <w:proofErr w:type="spellEnd"/>
+      <w:r>
+        <w:rPr>
+          <w:rFonts w:ascii="Times New Roman" w:hAnsi="Times New Roman"/>
+          <w:sz w:val="24"/>
+        </w:rPr>
+        <w:t xml:space="preserve"> </w:t>
+      </w:r>
+      <w:r>
+        <w:rPr>
+          <w:rFonts w:ascii="Times New Roman" w:hAnsi="Times New Roman"/>
+          <w:sz w:val="24"/>
+        </w:rPr>
+        <w:t xml:space="preserve">DK </w:t>
+      </w:r>
+      <w:r>
+        <w:rPr>
+          <w:rFonts w:ascii="Times New Roman" w:hAnsi="Times New Roman"/>
+          <w:sz w:val="24"/>
+        </w:rPr>
+        <w:lastRenderedPageBreak/>
+        <w:t xml:space="preserve">(Dasar </w:t>
+      </w:r>
+      <w:proofErr w:type="spellStart"/>
+      <w:r>
+        <w:rPr>
+          <w:rFonts w:ascii="Times New Roman" w:hAnsi="Times New Roman"/>
+          <w:sz w:val="24"/>
+        </w:rPr>
+        <w:t>Kekristenan</w:t>
+      </w:r>
+      <w:proofErr w:type="spellEnd"/>
+      <w:r>
+        <w:rPr>
+          <w:rFonts w:ascii="Times New Roman" w:hAnsi="Times New Roman"/>
+          <w:sz w:val="24"/>
+        </w:rPr>
+        <w:t>), HB (</w:t>
+      </w:r>
+      <w:proofErr w:type="spellStart"/>
+      <w:r>
+        <w:rPr>
+          <w:rFonts w:ascii="Times New Roman" w:hAnsi="Times New Roman"/>
+          <w:sz w:val="24"/>
+        </w:rPr>
+        <w:t>Hubungan</w:t>
+      </w:r>
+      <w:proofErr w:type="spellEnd"/>
+      <w:r>
+        <w:rPr>
+          <w:rFonts w:ascii="Times New Roman" w:hAnsi="Times New Roman"/>
+          <w:sz w:val="24"/>
+        </w:rPr>
+        <w:t xml:space="preserve"> </w:t>
+      </w:r>
+      <w:proofErr w:type="spellStart"/>
+      <w:r>
+        <w:rPr>
+          <w:rFonts w:ascii="Times New Roman" w:hAnsi="Times New Roman"/>
+          <w:sz w:val="24"/>
+        </w:rPr>
+        <w:t>Berjemaat</w:t>
+      </w:r>
+      <w:proofErr w:type="spellEnd"/>
+      <w:r>
+        <w:rPr>
+          <w:rFonts w:ascii="Times New Roman" w:hAnsi="Times New Roman"/>
+          <w:sz w:val="24"/>
+        </w:rPr>
+        <w:t>)</w:t>
+      </w:r>
+      <w:r>
+        <w:rPr>
+          <w:rFonts w:ascii="Times New Roman" w:hAnsi="Times New Roman"/>
+          <w:sz w:val="24"/>
+        </w:rPr>
+        <w:t xml:space="preserve">, </w:t>
+      </w:r>
+      <w:proofErr w:type="spellStart"/>
+      <w:r>
+        <w:rPr>
+          <w:rFonts w:ascii="Times New Roman" w:hAnsi="Times New Roman"/>
+          <w:sz w:val="24"/>
+        </w:rPr>
+        <w:t>Cetak</w:t>
+      </w:r>
+      <w:proofErr w:type="spellEnd"/>
+      <w:r>
+        <w:rPr>
+          <w:rFonts w:ascii="Times New Roman" w:hAnsi="Times New Roman"/>
+          <w:sz w:val="24"/>
+        </w:rPr>
+        <w:t xml:space="preserve"> Biru Cinta</w:t>
+      </w:r>
+      <w:r>
+        <w:rPr>
+          <w:rFonts w:ascii="Times New Roman" w:hAnsi="Times New Roman"/>
+          <w:sz w:val="24"/>
+        </w:rPr>
+        <w:t xml:space="preserve"> </w:t>
+      </w:r>
+      <w:proofErr w:type="spellStart"/>
+      <w:r>
+        <w:rPr>
+          <w:rFonts w:ascii="Times New Roman" w:hAnsi="Times New Roman"/>
+          <w:sz w:val="24"/>
+        </w:rPr>
+        <w:t>serta</w:t>
+      </w:r>
+      <w:proofErr w:type="spellEnd"/>
+      <w:r>
+        <w:rPr>
+          <w:rFonts w:ascii="Times New Roman" w:hAnsi="Times New Roman"/>
+          <w:sz w:val="24"/>
+        </w:rPr>
+        <w:t xml:space="preserve"> </w:t>
+      </w:r>
+      <w:r>
+        <w:rPr>
+          <w:rFonts w:ascii="Times New Roman" w:hAnsi="Times New Roman"/>
+          <w:i/>
+          <w:iCs/>
+          <w:sz w:val="24"/>
+        </w:rPr>
+        <w:t>Contact Group</w:t>
+      </w:r>
+      <w:r>
+        <w:rPr>
+          <w:rFonts w:ascii="Times New Roman" w:hAnsi="Times New Roman"/>
+          <w:sz w:val="24"/>
+        </w:rPr>
+        <w:t xml:space="preserve"> </w:t>
+      </w:r>
+      <w:proofErr w:type="spellStart"/>
+      <w:r>
+        <w:rPr>
+          <w:rFonts w:ascii="Times New Roman" w:hAnsi="Times New Roman"/>
+          <w:sz w:val="24"/>
+        </w:rPr>
+        <w:t>membantu</w:t>
+      </w:r>
+      <w:proofErr w:type="spellEnd"/>
+      <w:r>
+        <w:rPr>
+          <w:rFonts w:ascii="Times New Roman" w:hAnsi="Times New Roman"/>
+          <w:sz w:val="24"/>
+        </w:rPr>
+        <w:t xml:space="preserve"> </w:t>
+      </w:r>
+      <w:proofErr w:type="spellStart"/>
+      <w:r>
+        <w:rPr>
+          <w:rFonts w:ascii="Times New Roman" w:hAnsi="Times New Roman"/>
+          <w:sz w:val="24"/>
+        </w:rPr>
+        <w:t>setiap</w:t>
+      </w:r>
+      <w:proofErr w:type="spellEnd"/>
+      <w:r>
+        <w:rPr>
+          <w:rFonts w:ascii="Times New Roman" w:hAnsi="Times New Roman"/>
+          <w:sz w:val="24"/>
+        </w:rPr>
+        <w:t xml:space="preserve"> </w:t>
+      </w:r>
+      <w:proofErr w:type="spellStart"/>
+      <w:r>
+        <w:rPr>
+          <w:rFonts w:ascii="Times New Roman" w:hAnsi="Times New Roman"/>
+          <w:sz w:val="24"/>
+        </w:rPr>
+        <w:t>anak</w:t>
+      </w:r>
+      <w:proofErr w:type="spellEnd"/>
+      <w:r>
+        <w:rPr>
+          <w:rFonts w:ascii="Times New Roman" w:hAnsi="Times New Roman"/>
+          <w:sz w:val="24"/>
+        </w:rPr>
+        <w:t xml:space="preserve"> </w:t>
+      </w:r>
+      <w:proofErr w:type="spellStart"/>
+      <w:r>
+        <w:rPr>
+          <w:rFonts w:ascii="Times New Roman" w:hAnsi="Times New Roman"/>
+          <w:sz w:val="24"/>
+        </w:rPr>
+        <w:t>muda</w:t>
+      </w:r>
+      <w:proofErr w:type="spellEnd"/>
+      <w:r>
+        <w:rPr>
+          <w:rFonts w:ascii="Times New Roman" w:hAnsi="Times New Roman"/>
+          <w:sz w:val="24"/>
+        </w:rPr>
+        <w:t xml:space="preserve"> MDC Youth </w:t>
+      </w:r>
+      <w:proofErr w:type="spellStart"/>
+      <w:r>
+        <w:rPr>
+          <w:rFonts w:ascii="Times New Roman" w:hAnsi="Times New Roman"/>
+          <w:sz w:val="24"/>
+        </w:rPr>
+        <w:t>dalam</w:t>
+      </w:r>
+      <w:proofErr w:type="spellEnd"/>
+      <w:r>
+        <w:rPr>
+          <w:rFonts w:ascii="Times New Roman" w:hAnsi="Times New Roman"/>
+          <w:sz w:val="24"/>
+        </w:rPr>
+        <w:t xml:space="preserve"> </w:t>
+      </w:r>
+      <w:proofErr w:type="spellStart"/>
+      <w:r>
+        <w:rPr>
+          <w:rFonts w:ascii="Times New Roman" w:hAnsi="Times New Roman"/>
+          <w:sz w:val="24"/>
+        </w:rPr>
+        <w:t>menumbuhkan</w:t>
+      </w:r>
+      <w:proofErr w:type="spellEnd"/>
+      <w:r>
+        <w:rPr>
+          <w:rFonts w:ascii="Times New Roman" w:hAnsi="Times New Roman"/>
+          <w:sz w:val="24"/>
+        </w:rPr>
+        <w:t xml:space="preserve"> </w:t>
+      </w:r>
+      <w:proofErr w:type="spellStart"/>
+      <w:r>
+        <w:rPr>
+          <w:rFonts w:ascii="Times New Roman" w:hAnsi="Times New Roman"/>
+          <w:sz w:val="24"/>
+        </w:rPr>
+        <w:t>keterbukaan</w:t>
+      </w:r>
+      <w:proofErr w:type="spellEnd"/>
+      <w:r>
+        <w:rPr>
+          <w:rFonts w:ascii="Times New Roman" w:hAnsi="Times New Roman"/>
+          <w:sz w:val="24"/>
+        </w:rPr>
+        <w:t xml:space="preserve"> dan </w:t>
+      </w:r>
+      <w:proofErr w:type="spellStart"/>
+      <w:r>
+        <w:rPr>
+          <w:rFonts w:ascii="Times New Roman" w:hAnsi="Times New Roman"/>
+          <w:sz w:val="24"/>
+        </w:rPr>
+        <w:t>penanaman</w:t>
+      </w:r>
+      <w:proofErr w:type="spellEnd"/>
+      <w:r>
+        <w:rPr>
+          <w:rFonts w:ascii="Times New Roman" w:hAnsi="Times New Roman"/>
+          <w:sz w:val="24"/>
+        </w:rPr>
+        <w:t xml:space="preserve"> </w:t>
+      </w:r>
+      <w:proofErr w:type="spellStart"/>
+      <w:r>
+        <w:rPr>
+          <w:rFonts w:ascii="Times New Roman" w:hAnsi="Times New Roman"/>
+          <w:sz w:val="24"/>
+        </w:rPr>
+        <w:t>nilai</w:t>
+      </w:r>
+      <w:proofErr w:type="spellEnd"/>
+      <w:r>
+        <w:rPr>
+          <w:rFonts w:ascii="Times New Roman" w:hAnsi="Times New Roman"/>
+          <w:sz w:val="24"/>
+        </w:rPr>
+        <w:t xml:space="preserve"> </w:t>
+      </w:r>
+      <w:proofErr w:type="spellStart"/>
+      <w:r>
+        <w:rPr>
+          <w:rFonts w:ascii="Times New Roman" w:hAnsi="Times New Roman"/>
+          <w:sz w:val="24"/>
+        </w:rPr>
+        <w:t>Kristus</w:t>
+      </w:r>
+      <w:proofErr w:type="spellEnd"/>
+      <w:r>
+        <w:rPr>
+          <w:rFonts w:ascii="Times New Roman" w:hAnsi="Times New Roman"/>
+          <w:sz w:val="24"/>
+        </w:rPr>
+        <w:t xml:space="preserve">. </w:t>
+      </w:r>
+      <w:proofErr w:type="spellStart"/>
+      <w:r>
+        <w:rPr>
+          <w:rFonts w:ascii="Times New Roman" w:hAnsi="Times New Roman"/>
+          <w:sz w:val="24"/>
+        </w:rPr>
+        <w:t>Kedua</w:t>
+      </w:r>
+      <w:proofErr w:type="spellEnd"/>
+      <w:r>
+        <w:rPr>
+          <w:rFonts w:ascii="Times New Roman" w:hAnsi="Times New Roman"/>
+          <w:sz w:val="24"/>
+        </w:rPr>
+        <w:t xml:space="preserve">, </w:t>
+      </w:r>
+      <w:proofErr w:type="spellStart"/>
+      <w:r>
+        <w:rPr>
+          <w:rFonts w:ascii="Times New Roman" w:hAnsi="Times New Roman"/>
+          <w:sz w:val="24"/>
+        </w:rPr>
+        <w:t>keteladan</w:t>
+      </w:r>
+      <w:proofErr w:type="spellEnd"/>
+      <w:r>
+        <w:rPr>
+          <w:rFonts w:ascii="Times New Roman" w:hAnsi="Times New Roman"/>
+          <w:sz w:val="24"/>
+        </w:rPr>
+        <w:t xml:space="preserve"> dan </w:t>
+      </w:r>
+      <w:proofErr w:type="spellStart"/>
+      <w:r>
+        <w:rPr>
+          <w:rFonts w:ascii="Times New Roman" w:hAnsi="Times New Roman"/>
+          <w:sz w:val="24"/>
+        </w:rPr>
+        <w:t>keperdulian</w:t>
       </w:r>
       <w:proofErr w:type="spellEnd"/>
       <w:r>
@@ -3045,117 +2498,21 @@
         </w:rPr>
         <w:t xml:space="preserve"> </w:t>
       </w:r>
-      <w:proofErr w:type="spellStart"/>
-      <w:r>
-        <w:rPr>
-          <w:rFonts w:ascii="Times New Roman" w:hAnsi="Times New Roman"/>
-          <w:sz w:val="24"/>
-        </w:rPr>
-        <w:t>kajian</w:t>
-      </w:r>
-      <w:proofErr w:type="spellEnd"/>
-      <w:r>
-        <w:rPr>
-          <w:rFonts w:ascii="Times New Roman" w:hAnsi="Times New Roman"/>
-          <w:sz w:val="24"/>
-        </w:rPr>
-        <w:t xml:space="preserve"> </w:t>
-      </w:r>
-      <w:proofErr w:type="spellStart"/>
-      <w:r>
-        <w:rPr>
-          <w:rFonts w:ascii="Times New Roman" w:hAnsi="Times New Roman"/>
-          <w:sz w:val="24"/>
-        </w:rPr>
-        <w:t>teologis</w:t>
-      </w:r>
-      <w:proofErr w:type="spellEnd"/>
-      <w:r>
-        <w:rPr>
-          <w:rFonts w:ascii="Times New Roman" w:hAnsi="Times New Roman"/>
-          <w:sz w:val="24"/>
-        </w:rPr>
-        <w:t xml:space="preserve"> 2 Petrus 1:5-7 </w:t>
-      </w:r>
-      <w:proofErr w:type="spellStart"/>
-      <w:r>
-        <w:rPr>
-          <w:rFonts w:ascii="Times New Roman" w:hAnsi="Times New Roman"/>
-          <w:sz w:val="24"/>
-        </w:rPr>
-        <w:t>terhadap</w:t>
-      </w:r>
-      <w:proofErr w:type="spellEnd"/>
-      <w:r>
-        <w:rPr>
-          <w:rFonts w:ascii="Times New Roman" w:hAnsi="Times New Roman"/>
-          <w:sz w:val="24"/>
-        </w:rPr>
-        <w:t xml:space="preserve"> </w:t>
-      </w:r>
-      <w:proofErr w:type="spellStart"/>
-      <w:r>
-        <w:rPr>
-          <w:rFonts w:ascii="Times New Roman" w:hAnsi="Times New Roman"/>
-          <w:sz w:val="24"/>
-        </w:rPr>
-        <w:t>pertumbuhan</w:t>
-      </w:r>
-      <w:proofErr w:type="spellEnd"/>
-      <w:r>
-        <w:rPr>
-          <w:rFonts w:ascii="Times New Roman" w:hAnsi="Times New Roman"/>
-          <w:sz w:val="24"/>
-        </w:rPr>
-        <w:t xml:space="preserve"> </w:t>
-      </w:r>
-      <w:proofErr w:type="spellStart"/>
-      <w:r>
-        <w:rPr>
-          <w:rFonts w:ascii="Times New Roman" w:hAnsi="Times New Roman"/>
-          <w:sz w:val="24"/>
-        </w:rPr>
-        <w:t>pengenalan</w:t>
-      </w:r>
-      <w:proofErr w:type="spellEnd"/>
-      <w:r>
-        <w:rPr>
-          <w:rFonts w:ascii="Times New Roman" w:hAnsi="Times New Roman"/>
-          <w:sz w:val="24"/>
-        </w:rPr>
-        <w:t xml:space="preserve"> </w:t>
-      </w:r>
-      <w:proofErr w:type="spellStart"/>
-      <w:r>
-        <w:rPr>
-          <w:rFonts w:ascii="Times New Roman" w:hAnsi="Times New Roman"/>
-          <w:sz w:val="24"/>
-        </w:rPr>
-        <w:t>akan</w:t>
-      </w:r>
-      <w:proofErr w:type="spellEnd"/>
-      <w:r>
-        <w:rPr>
-          <w:rFonts w:ascii="Times New Roman" w:hAnsi="Times New Roman"/>
-          <w:sz w:val="24"/>
-        </w:rPr>
-        <w:t xml:space="preserve"> Allah di MDC Youth </w:t>
-      </w:r>
-      <w:proofErr w:type="spellStart"/>
-      <w:r>
-        <w:rPr>
-          <w:rFonts w:ascii="Times New Roman" w:hAnsi="Times New Roman"/>
-          <w:sz w:val="24"/>
-        </w:rPr>
-        <w:t>Ciputra</w:t>
-      </w:r>
-      <w:proofErr w:type="spellEnd"/>
-      <w:r>
-        <w:rPr>
-          <w:rFonts w:ascii="Times New Roman" w:hAnsi="Times New Roman"/>
-          <w:sz w:val="24"/>
-        </w:rPr>
-        <w:t xml:space="preserve"> World </w:t>
+      <w:r>
+        <w:rPr>
+          <w:rFonts w:ascii="Times New Roman" w:hAnsi="Times New Roman"/>
+          <w:i/>
+          <w:iCs/>
+          <w:sz w:val="24"/>
+        </w:rPr>
+        <w:t>leader cell</w:t>
+      </w:r>
+      <w:r>
+        <w:rPr>
+          <w:rFonts w:ascii="Times New Roman" w:hAnsi="Times New Roman"/>
+          <w:sz w:val="24"/>
+        </w:rPr>
+        <w:t xml:space="preserve"> </w:t>
       </w:r>
       <w:proofErr w:type="spellStart"/>
       <w:r>
@@ -3173,13 +2530,182 @@
         </w:rPr>
         <w:t xml:space="preserve"> </w:t>
       </w:r>
-      <w:proofErr w:type="spellStart"/>
-      <w:r>
-        <w:rPr>
-          <w:rFonts w:ascii="Times New Roman" w:hAnsi="Times New Roman"/>
-          <w:sz w:val="24"/>
-        </w:rPr>
-        <w:t>dampak</w:t>
+      <w:r>
+        <w:rPr>
+          <w:rFonts w:ascii="Times New Roman" w:hAnsi="Times New Roman"/>
+          <w:i/>
+          <w:iCs/>
+          <w:sz w:val="24"/>
+        </w:rPr>
+        <w:t xml:space="preserve">support </w:t>
+      </w:r>
+      <w:proofErr w:type="spellStart"/>
+      <w:r>
+        <w:rPr>
+          <w:rFonts w:ascii="Times New Roman" w:hAnsi="Times New Roman"/>
+          <w:sz w:val="24"/>
+        </w:rPr>
+        <w:t>dalam</w:t>
+      </w:r>
+      <w:proofErr w:type="spellEnd"/>
+      <w:r>
+        <w:rPr>
+          <w:rFonts w:ascii="Times New Roman" w:hAnsi="Times New Roman"/>
+          <w:sz w:val="24"/>
+        </w:rPr>
+        <w:t xml:space="preserve"> </w:t>
+      </w:r>
+      <w:proofErr w:type="spellStart"/>
+      <w:r>
+        <w:rPr>
+          <w:rFonts w:ascii="Times New Roman" w:hAnsi="Times New Roman"/>
+          <w:sz w:val="24"/>
+        </w:rPr>
+        <w:t>mempengaruhi</w:t>
+      </w:r>
+      <w:proofErr w:type="spellEnd"/>
+      <w:r>
+        <w:rPr>
+          <w:rFonts w:ascii="Times New Roman" w:hAnsi="Times New Roman"/>
+          <w:sz w:val="24"/>
+        </w:rPr>
+        <w:t xml:space="preserve"> </w:t>
+      </w:r>
+      <w:proofErr w:type="spellStart"/>
+      <w:r>
+        <w:rPr>
+          <w:rFonts w:ascii="Times New Roman" w:hAnsi="Times New Roman"/>
+          <w:sz w:val="24"/>
+        </w:rPr>
+        <w:t>anak</w:t>
+      </w:r>
+      <w:proofErr w:type="spellEnd"/>
+      <w:r>
+        <w:rPr>
+          <w:rFonts w:ascii="Times New Roman" w:hAnsi="Times New Roman"/>
+          <w:sz w:val="24"/>
+        </w:rPr>
+        <w:t xml:space="preserve"> </w:t>
+      </w:r>
+      <w:proofErr w:type="spellStart"/>
+      <w:r>
+        <w:rPr>
+          <w:rFonts w:ascii="Times New Roman" w:hAnsi="Times New Roman"/>
+          <w:sz w:val="24"/>
+        </w:rPr>
+        <w:t>muda</w:t>
+      </w:r>
+      <w:proofErr w:type="spellEnd"/>
+      <w:r>
+        <w:rPr>
+          <w:rFonts w:ascii="Times New Roman" w:hAnsi="Times New Roman"/>
+          <w:sz w:val="24"/>
+        </w:rPr>
+        <w:t xml:space="preserve">. Serta </w:t>
+      </w:r>
+      <w:proofErr w:type="spellStart"/>
+      <w:r>
+        <w:rPr>
+          <w:rFonts w:ascii="Times New Roman" w:hAnsi="Times New Roman"/>
+          <w:sz w:val="24"/>
+        </w:rPr>
+        <w:t>menjadi</w:t>
+      </w:r>
+      <w:proofErr w:type="spellEnd"/>
+      <w:r>
+        <w:rPr>
+          <w:rFonts w:ascii="Times New Roman" w:hAnsi="Times New Roman"/>
+          <w:sz w:val="24"/>
+        </w:rPr>
+        <w:t xml:space="preserve"> </w:t>
+      </w:r>
+      <w:proofErr w:type="spellStart"/>
+      <w:r>
+        <w:rPr>
+          <w:rFonts w:ascii="Times New Roman" w:hAnsi="Times New Roman"/>
+          <w:sz w:val="24"/>
+        </w:rPr>
+        <w:t>gambaran</w:t>
+      </w:r>
+      <w:proofErr w:type="spellEnd"/>
+      <w:r>
+        <w:rPr>
+          <w:rFonts w:ascii="Times New Roman" w:hAnsi="Times New Roman"/>
+          <w:sz w:val="24"/>
+        </w:rPr>
+        <w:t xml:space="preserve"> </w:t>
+      </w:r>
+      <w:proofErr w:type="spellStart"/>
+      <w:r>
+        <w:rPr>
+          <w:rFonts w:ascii="Times New Roman" w:hAnsi="Times New Roman"/>
+          <w:sz w:val="24"/>
+        </w:rPr>
+        <w:t>dalam</w:t>
+      </w:r>
+      <w:proofErr w:type="spellEnd"/>
+      <w:r>
+        <w:rPr>
+          <w:rFonts w:ascii="Times New Roman" w:hAnsi="Times New Roman"/>
+          <w:sz w:val="24"/>
+        </w:rPr>
+        <w:t xml:space="preserve"> </w:t>
+      </w:r>
+      <w:proofErr w:type="spellStart"/>
+      <w:r>
+        <w:rPr>
+          <w:rFonts w:ascii="Times New Roman" w:hAnsi="Times New Roman"/>
+          <w:sz w:val="24"/>
+        </w:rPr>
+        <w:t>memaknai</w:t>
+      </w:r>
+      <w:proofErr w:type="spellEnd"/>
+      <w:r>
+        <w:rPr>
+          <w:rFonts w:ascii="Times New Roman" w:hAnsi="Times New Roman"/>
+          <w:sz w:val="24"/>
+        </w:rPr>
+        <w:t xml:space="preserve"> </w:t>
+      </w:r>
+      <w:proofErr w:type="spellStart"/>
+      <w:r>
+        <w:rPr>
+          <w:rFonts w:ascii="Times New Roman" w:hAnsi="Times New Roman"/>
+          <w:sz w:val="24"/>
+        </w:rPr>
+        <w:t>nilai</w:t>
+      </w:r>
+      <w:proofErr w:type="spellEnd"/>
+      <w:r>
+        <w:rPr>
+          <w:rFonts w:ascii="Times New Roman" w:hAnsi="Times New Roman"/>
+          <w:sz w:val="24"/>
+        </w:rPr>
+        <w:t xml:space="preserve"> </w:t>
+      </w:r>
+      <w:proofErr w:type="spellStart"/>
+      <w:r>
+        <w:rPr>
+          <w:rFonts w:ascii="Times New Roman" w:hAnsi="Times New Roman"/>
+          <w:sz w:val="24"/>
+        </w:rPr>
+        <w:t>Kristus</w:t>
+      </w:r>
+      <w:proofErr w:type="spellEnd"/>
+      <w:r>
+        <w:rPr>
+          <w:rFonts w:ascii="Times New Roman" w:hAnsi="Times New Roman"/>
+          <w:sz w:val="24"/>
+        </w:rPr>
+        <w:t xml:space="preserve"> juga </w:t>
+      </w:r>
+      <w:proofErr w:type="spellStart"/>
+      <w:r>
+        <w:rPr>
+          <w:rFonts w:ascii="Times New Roman" w:hAnsi="Times New Roman"/>
+          <w:sz w:val="24"/>
+        </w:rPr>
+        <w:t>sosok</w:t>
       </w:r>
       <w:proofErr w:type="spellEnd"/>
       <w:r>
@@ -3195,110 +2721,39 @@
           <w:rFonts w:ascii="Times New Roman" w:hAnsi="Times New Roman"/>
           <w:sz w:val="24"/>
         </w:rPr>
-        <w:t>amat</w:t>
-      </w:r>
-      <w:proofErr w:type="spellEnd"/>
-      <w:r>
-        <w:rPr>
-          <w:rFonts w:ascii="Times New Roman" w:hAnsi="Times New Roman"/>
-          <w:sz w:val="24"/>
-        </w:rPr>
-        <w:t xml:space="preserve"> </w:t>
-      </w:r>
-      <w:proofErr w:type="spellStart"/>
-      <w:r>
-        <w:rPr>
-          <w:rFonts w:ascii="Times New Roman" w:hAnsi="Times New Roman"/>
-          <w:sz w:val="24"/>
-        </w:rPr>
-        <w:t>besar</w:t>
-      </w:r>
-      <w:proofErr w:type="spellEnd"/>
-      <w:r>
-        <w:rPr>
-          <w:rFonts w:ascii="Times New Roman" w:hAnsi="Times New Roman"/>
-          <w:sz w:val="24"/>
-        </w:rPr>
-        <w:t xml:space="preserve"> </w:t>
-      </w:r>
-      <w:proofErr w:type="spellStart"/>
-      <w:r>
-        <w:rPr>
-          <w:rFonts w:ascii="Times New Roman" w:hAnsi="Times New Roman"/>
-          <w:sz w:val="24"/>
-        </w:rPr>
-        <w:t>bagi</w:t>
-      </w:r>
-      <w:proofErr w:type="spellEnd"/>
-      <w:r>
-        <w:rPr>
-          <w:rFonts w:ascii="Times New Roman" w:hAnsi="Times New Roman"/>
-          <w:sz w:val="24"/>
-        </w:rPr>
-        <w:t xml:space="preserve"> </w:t>
-      </w:r>
-      <w:proofErr w:type="spellStart"/>
-      <w:r>
-        <w:rPr>
-          <w:rFonts w:ascii="Times New Roman" w:hAnsi="Times New Roman"/>
-          <w:sz w:val="24"/>
-        </w:rPr>
-        <w:t>pelayanan</w:t>
-      </w:r>
-      <w:proofErr w:type="spellEnd"/>
-      <w:r>
-        <w:rPr>
-          <w:rFonts w:ascii="Times New Roman" w:hAnsi="Times New Roman"/>
-          <w:sz w:val="24"/>
-        </w:rPr>
-        <w:t xml:space="preserve"> dan </w:t>
-      </w:r>
-      <w:proofErr w:type="spellStart"/>
-      <w:r>
-        <w:rPr>
-          <w:rFonts w:ascii="Times New Roman" w:hAnsi="Times New Roman"/>
-          <w:sz w:val="24"/>
-        </w:rPr>
-        <w:t>pemuridan</w:t>
-      </w:r>
-      <w:proofErr w:type="spellEnd"/>
-      <w:r>
-        <w:rPr>
-          <w:rFonts w:ascii="Times New Roman" w:hAnsi="Times New Roman"/>
-          <w:sz w:val="24"/>
-        </w:rPr>
-        <w:t xml:space="preserve"> </w:t>
-      </w:r>
-      <w:proofErr w:type="spellStart"/>
-      <w:r>
-        <w:rPr>
-          <w:rFonts w:ascii="Times New Roman" w:hAnsi="Times New Roman"/>
-          <w:sz w:val="24"/>
-        </w:rPr>
-        <w:t>anak-anak</w:t>
-      </w:r>
-      <w:proofErr w:type="spellEnd"/>
-      <w:r>
-        <w:rPr>
-          <w:rFonts w:ascii="Times New Roman" w:hAnsi="Times New Roman"/>
-          <w:sz w:val="24"/>
-        </w:rPr>
-        <w:t xml:space="preserve"> </w:t>
-      </w:r>
-      <w:proofErr w:type="spellStart"/>
-      <w:r>
-        <w:rPr>
-          <w:rFonts w:ascii="Times New Roman" w:hAnsi="Times New Roman"/>
-          <w:sz w:val="24"/>
-        </w:rPr>
-        <w:t>mu</w:t>
-      </w:r>
-      <w:r>
-        <w:rPr>
-          <w:rFonts w:ascii="Times New Roman" w:hAnsi="Times New Roman"/>
-          <w:sz w:val="24"/>
-        </w:rPr>
-        <w:t>da</w:t>
+        <w:t>diandalkan</w:t>
+      </w:r>
+      <w:proofErr w:type="spellEnd"/>
+      <w:r>
+        <w:rPr>
+          <w:rFonts w:ascii="Times New Roman" w:hAnsi="Times New Roman"/>
+          <w:sz w:val="24"/>
+        </w:rPr>
+        <w:t xml:space="preserve"> </w:t>
+      </w:r>
+      <w:proofErr w:type="spellStart"/>
+      <w:r>
+        <w:rPr>
+          <w:rFonts w:ascii="Times New Roman" w:hAnsi="Times New Roman"/>
+          <w:sz w:val="24"/>
+        </w:rPr>
+        <w:t>dalam</w:t>
+      </w:r>
+      <w:proofErr w:type="spellEnd"/>
+      <w:r>
+        <w:rPr>
+          <w:rFonts w:ascii="Times New Roman" w:hAnsi="Times New Roman"/>
+          <w:sz w:val="24"/>
+        </w:rPr>
+        <w:t xml:space="preserve"> </w:t>
+      </w:r>
+      <w:proofErr w:type="spellStart"/>
+      <w:r>
+        <w:rPr>
+          <w:rFonts w:ascii="Times New Roman" w:hAnsi="Times New Roman"/>
+          <w:sz w:val="24"/>
+        </w:rPr>
+        <w:t>pendewasaan</w:t>
       </w:r>
       <w:proofErr w:type="spellEnd"/>
       <w:r>
@@ -3314,231 +2769,7 @@
           <w:rFonts w:ascii="Times New Roman" w:hAnsi="Times New Roman"/>
           <w:sz w:val="24"/>
         </w:rPr>
-        <w:t>Meskipun</w:t>
-      </w:r>
-      <w:proofErr w:type="spellEnd"/>
-      <w:r>
-        <w:rPr>
-          <w:rFonts w:ascii="Times New Roman" w:hAnsi="Times New Roman"/>
-          <w:sz w:val="24"/>
-        </w:rPr>
-        <w:t xml:space="preserve"> </w:t>
-      </w:r>
-      <w:proofErr w:type="spellStart"/>
-      <w:r>
-        <w:rPr>
-          <w:rFonts w:ascii="Times New Roman" w:hAnsi="Times New Roman"/>
-          <w:sz w:val="24"/>
-        </w:rPr>
-        <w:t>pendalaman</w:t>
-      </w:r>
-      <w:proofErr w:type="spellEnd"/>
-      <w:r>
-        <w:rPr>
-          <w:rFonts w:ascii="Times New Roman" w:hAnsi="Times New Roman"/>
-          <w:sz w:val="24"/>
-        </w:rPr>
-        <w:t xml:space="preserve"> </w:t>
-      </w:r>
-      <w:proofErr w:type="spellStart"/>
-      <w:r>
-        <w:rPr>
-          <w:rFonts w:ascii="Times New Roman" w:hAnsi="Times New Roman"/>
-          <w:sz w:val="24"/>
-        </w:rPr>
-        <w:t>tentang</w:t>
-      </w:r>
-      <w:proofErr w:type="spellEnd"/>
-      <w:r>
-        <w:rPr>
-          <w:rFonts w:ascii="Times New Roman" w:hAnsi="Times New Roman"/>
-          <w:sz w:val="24"/>
-        </w:rPr>
-        <w:t xml:space="preserve"> </w:t>
-      </w:r>
-      <w:proofErr w:type="spellStart"/>
-      <w:r>
-        <w:rPr>
-          <w:rFonts w:ascii="Times New Roman" w:hAnsi="Times New Roman"/>
-          <w:sz w:val="24"/>
-        </w:rPr>
-        <w:t>ayat</w:t>
-      </w:r>
-      <w:proofErr w:type="spellEnd"/>
-      <w:r>
-        <w:rPr>
-          <w:rFonts w:ascii="Times New Roman" w:hAnsi="Times New Roman"/>
-          <w:sz w:val="24"/>
-        </w:rPr>
-        <w:t xml:space="preserve"> ini </w:t>
-      </w:r>
-      <w:proofErr w:type="spellStart"/>
-      <w:r>
-        <w:rPr>
-          <w:rFonts w:ascii="Times New Roman" w:hAnsi="Times New Roman"/>
-          <w:sz w:val="24"/>
-        </w:rPr>
-        <w:t>belum</w:t>
-      </w:r>
-      <w:proofErr w:type="spellEnd"/>
-      <w:r>
-        <w:rPr>
-          <w:rFonts w:ascii="Times New Roman" w:hAnsi="Times New Roman"/>
-          <w:sz w:val="24"/>
-        </w:rPr>
-        <w:t xml:space="preserve"> </w:t>
-      </w:r>
-      <w:proofErr w:type="spellStart"/>
-      <w:r>
-        <w:rPr>
-          <w:rFonts w:ascii="Times New Roman" w:hAnsi="Times New Roman"/>
-          <w:sz w:val="24"/>
-        </w:rPr>
-        <w:t>pernah</w:t>
-      </w:r>
-      <w:proofErr w:type="spellEnd"/>
-      <w:r>
-        <w:rPr>
-          <w:rFonts w:ascii="Times New Roman" w:hAnsi="Times New Roman"/>
-          <w:sz w:val="24"/>
-        </w:rPr>
-        <w:t xml:space="preserve"> </w:t>
-      </w:r>
-      <w:proofErr w:type="spellStart"/>
-      <w:r>
-        <w:rPr>
-          <w:rFonts w:ascii="Times New Roman" w:hAnsi="Times New Roman"/>
-          <w:sz w:val="24"/>
-        </w:rPr>
-        <w:t>dilakukan</w:t>
-      </w:r>
-      <w:proofErr w:type="spellEnd"/>
-      <w:r>
-        <w:rPr>
-          <w:rFonts w:ascii="Times New Roman" w:hAnsi="Times New Roman"/>
-          <w:sz w:val="24"/>
-        </w:rPr>
-        <w:t xml:space="preserve"> di MDC Youth </w:t>
-      </w:r>
-      <w:proofErr w:type="spellStart"/>
-      <w:r>
-        <w:rPr>
-          <w:rFonts w:ascii="Times New Roman" w:hAnsi="Times New Roman"/>
-          <w:sz w:val="24"/>
-        </w:rPr>
-        <w:t>sendiri</w:t>
-      </w:r>
-      <w:proofErr w:type="spellEnd"/>
-      <w:r>
-        <w:rPr>
-          <w:rFonts w:ascii="Times New Roman" w:hAnsi="Times New Roman"/>
-          <w:sz w:val="24"/>
-        </w:rPr>
-        <w:t xml:space="preserve">. </w:t>
-      </w:r>
-      <w:proofErr w:type="spellStart"/>
-      <w:r>
-        <w:rPr>
-          <w:rFonts w:ascii="Times New Roman" w:hAnsi="Times New Roman"/>
-          <w:sz w:val="24"/>
-        </w:rPr>
-        <w:t>Tetapi</w:t>
-      </w:r>
-      <w:proofErr w:type="spellEnd"/>
-      <w:r>
-        <w:rPr>
-          <w:rFonts w:ascii="Times New Roman" w:hAnsi="Times New Roman"/>
-          <w:sz w:val="24"/>
-        </w:rPr>
-        <w:t xml:space="preserve"> </w:t>
-      </w:r>
-      <w:proofErr w:type="spellStart"/>
-      <w:r>
-        <w:rPr>
-          <w:rFonts w:ascii="Times New Roman" w:hAnsi="Times New Roman"/>
-          <w:sz w:val="24"/>
-        </w:rPr>
-        <w:t>nilai-nilai</w:t>
-      </w:r>
-      <w:proofErr w:type="spellEnd"/>
-      <w:r>
-        <w:rPr>
-          <w:rFonts w:ascii="Times New Roman" w:hAnsi="Times New Roman"/>
-          <w:sz w:val="24"/>
-        </w:rPr>
-        <w:t xml:space="preserve"> yang </w:t>
-      </w:r>
-      <w:proofErr w:type="spellStart"/>
-      <w:r>
-        <w:rPr>
-          <w:rFonts w:ascii="Times New Roman" w:hAnsi="Times New Roman"/>
-          <w:sz w:val="24"/>
-        </w:rPr>
-        <w:t>tercermin</w:t>
-      </w:r>
-      <w:proofErr w:type="spellEnd"/>
-      <w:r>
-        <w:rPr>
-          <w:rFonts w:ascii="Times New Roman" w:hAnsi="Times New Roman"/>
-          <w:sz w:val="24"/>
-        </w:rPr>
-        <w:t xml:space="preserve"> </w:t>
-      </w:r>
-      <w:proofErr w:type="spellStart"/>
-      <w:r>
-        <w:rPr>
-          <w:rFonts w:ascii="Times New Roman" w:hAnsi="Times New Roman"/>
-          <w:sz w:val="24"/>
-        </w:rPr>
-        <w:t>serta</w:t>
-      </w:r>
-      <w:proofErr w:type="spellEnd"/>
-      <w:r>
-        <w:rPr>
-          <w:rFonts w:ascii="Times New Roman" w:hAnsi="Times New Roman"/>
-          <w:sz w:val="24"/>
-        </w:rPr>
-        <w:t xml:space="preserve"> </w:t>
-      </w:r>
-      <w:proofErr w:type="spellStart"/>
-      <w:r>
-        <w:rPr>
-          <w:rFonts w:ascii="Times New Roman" w:hAnsi="Times New Roman"/>
-          <w:sz w:val="24"/>
-        </w:rPr>
-        <w:t>sikap</w:t>
-      </w:r>
-      <w:proofErr w:type="spellEnd"/>
-      <w:r>
-        <w:rPr>
-          <w:rFonts w:ascii="Times New Roman" w:hAnsi="Times New Roman"/>
-          <w:sz w:val="24"/>
-        </w:rPr>
-        <w:t xml:space="preserve"> yang </w:t>
-      </w:r>
-      <w:proofErr w:type="spellStart"/>
-      <w:r>
-        <w:rPr>
-          <w:rFonts w:ascii="Times New Roman" w:hAnsi="Times New Roman"/>
-          <w:sz w:val="24"/>
-        </w:rPr>
-        <w:t>dibawa</w:t>
-      </w:r>
-      <w:proofErr w:type="spellEnd"/>
-      <w:r>
-        <w:rPr>
-          <w:rFonts w:ascii="Times New Roman" w:hAnsi="Times New Roman"/>
-          <w:sz w:val="24"/>
-        </w:rPr>
-        <w:t xml:space="preserve"> dan </w:t>
-      </w:r>
-      <w:proofErr w:type="spellStart"/>
-      <w:r>
-        <w:rPr>
-          <w:rFonts w:ascii="Times New Roman" w:hAnsi="Times New Roman"/>
-          <w:sz w:val="24"/>
-        </w:rPr>
-        <w:t>diajarkan</w:t>
+        <w:t>Ketiga</w:t>
       </w:r>
       <w:proofErr w:type="spellEnd"/>
       <w:r>
@@ -3554,167 +2785,7 @@
           <w:rFonts w:ascii="Times New Roman" w:hAnsi="Times New Roman"/>
           <w:sz w:val="24"/>
         </w:rPr>
-        <w:t>menunjukan</w:t>
-      </w:r>
-      <w:proofErr w:type="spellEnd"/>
-      <w:r>
-        <w:rPr>
-          <w:rFonts w:ascii="Times New Roman" w:hAnsi="Times New Roman"/>
-          <w:sz w:val="24"/>
-        </w:rPr>
-        <w:t xml:space="preserve"> </w:t>
-      </w:r>
-      <w:proofErr w:type="spellStart"/>
-      <w:r>
-        <w:rPr>
-          <w:rFonts w:ascii="Times New Roman" w:hAnsi="Times New Roman"/>
-          <w:sz w:val="24"/>
-        </w:rPr>
-        <w:t>bahwa</w:t>
-      </w:r>
-      <w:proofErr w:type="spellEnd"/>
-      <w:r>
-        <w:rPr>
-          <w:rFonts w:ascii="Times New Roman" w:hAnsi="Times New Roman"/>
-          <w:sz w:val="24"/>
-        </w:rPr>
-        <w:t xml:space="preserve"> </w:t>
-      </w:r>
-      <w:proofErr w:type="spellStart"/>
-      <w:r>
-        <w:rPr>
-          <w:rFonts w:ascii="Times New Roman" w:hAnsi="Times New Roman"/>
-          <w:sz w:val="24"/>
-        </w:rPr>
-        <w:t>kebenaran</w:t>
-      </w:r>
-      <w:proofErr w:type="spellEnd"/>
-      <w:r>
-        <w:rPr>
-          <w:rFonts w:ascii="Times New Roman" w:hAnsi="Times New Roman"/>
-          <w:sz w:val="24"/>
-        </w:rPr>
-        <w:t xml:space="preserve"> </w:t>
-      </w:r>
-      <w:proofErr w:type="spellStart"/>
-      <w:r>
-        <w:rPr>
-          <w:rFonts w:ascii="Times New Roman" w:hAnsi="Times New Roman"/>
-          <w:sz w:val="24"/>
-        </w:rPr>
-        <w:t>dalam</w:t>
-      </w:r>
-      <w:proofErr w:type="spellEnd"/>
-      <w:r>
-        <w:rPr>
-          <w:rFonts w:ascii="Times New Roman" w:hAnsi="Times New Roman"/>
-          <w:sz w:val="24"/>
-        </w:rPr>
-        <w:t xml:space="preserve"> </w:t>
-      </w:r>
-      <w:proofErr w:type="spellStart"/>
-      <w:r>
-        <w:rPr>
-          <w:rFonts w:ascii="Times New Roman" w:hAnsi="Times New Roman"/>
-          <w:sz w:val="24"/>
-        </w:rPr>
-        <w:t>Firman</w:t>
-      </w:r>
-      <w:proofErr w:type="spellEnd"/>
-      <w:r>
-        <w:rPr>
-          <w:rFonts w:ascii="Times New Roman" w:hAnsi="Times New Roman"/>
-          <w:sz w:val="24"/>
-        </w:rPr>
-        <w:t xml:space="preserve"> </w:t>
-      </w:r>
-      <w:proofErr w:type="spellStart"/>
-      <w:r>
-        <w:rPr>
-          <w:rFonts w:ascii="Times New Roman" w:hAnsi="Times New Roman"/>
-          <w:sz w:val="24"/>
-        </w:rPr>
-        <w:t>Tuhan</w:t>
-      </w:r>
-      <w:proofErr w:type="spellEnd"/>
-      <w:r>
-        <w:rPr>
-          <w:rFonts w:ascii="Times New Roman" w:hAnsi="Times New Roman"/>
-          <w:sz w:val="24"/>
-        </w:rPr>
-        <w:t xml:space="preserve"> </w:t>
-      </w:r>
-      <w:proofErr w:type="spellStart"/>
-      <w:r>
-        <w:rPr>
-          <w:rFonts w:ascii="Times New Roman" w:hAnsi="Times New Roman"/>
-          <w:sz w:val="24"/>
-        </w:rPr>
-        <w:t>tertuju</w:t>
-      </w:r>
-      <w:proofErr w:type="spellEnd"/>
-      <w:r>
-        <w:rPr>
-          <w:rFonts w:ascii="Times New Roman" w:hAnsi="Times New Roman"/>
-          <w:sz w:val="24"/>
-        </w:rPr>
-        <w:t xml:space="preserve"> pada </w:t>
-      </w:r>
-      <w:proofErr w:type="spellStart"/>
-      <w:r>
-        <w:rPr>
-          <w:rFonts w:ascii="Times New Roman" w:hAnsi="Times New Roman"/>
-          <w:sz w:val="24"/>
-        </w:rPr>
-        <w:t>satu</w:t>
-      </w:r>
-      <w:proofErr w:type="spellEnd"/>
-      <w:r>
-        <w:rPr>
-          <w:rFonts w:ascii="Times New Roman" w:hAnsi="Times New Roman"/>
-          <w:sz w:val="24"/>
-        </w:rPr>
-        <w:t xml:space="preserve"> ide </w:t>
-      </w:r>
-      <w:proofErr w:type="spellStart"/>
-      <w:r>
-        <w:rPr>
-          <w:rFonts w:ascii="Times New Roman" w:hAnsi="Times New Roman"/>
-          <w:sz w:val="24"/>
-        </w:rPr>
-        <w:t>yaitu</w:t>
-      </w:r>
-      <w:proofErr w:type="spellEnd"/>
-      <w:r>
-        <w:rPr>
-          <w:rFonts w:ascii="Times New Roman" w:hAnsi="Times New Roman"/>
-          <w:sz w:val="24"/>
-        </w:rPr>
-        <w:t xml:space="preserve"> </w:t>
-      </w:r>
-      <w:proofErr w:type="spellStart"/>
-      <w:r>
-        <w:rPr>
-          <w:rFonts w:ascii="Times New Roman" w:hAnsi="Times New Roman"/>
-          <w:sz w:val="24"/>
-        </w:rPr>
-        <w:t>menjadi</w:t>
-      </w:r>
-      <w:proofErr w:type="spellEnd"/>
-      <w:r>
-        <w:rPr>
-          <w:rFonts w:ascii="Times New Roman" w:hAnsi="Times New Roman"/>
-          <w:sz w:val="24"/>
-        </w:rPr>
-        <w:t xml:space="preserve"> </w:t>
-      </w:r>
-      <w:proofErr w:type="spellStart"/>
-      <w:r>
-        <w:rPr>
-          <w:rFonts w:ascii="Times New Roman" w:hAnsi="Times New Roman"/>
-          <w:sz w:val="24"/>
-        </w:rPr>
-        <w:t>serupa</w:t>
+        <w:t>evaluasi</w:t>
       </w:r>
       <w:proofErr w:type="spellEnd"/>
       <w:r>
@@ -3738,78 +2809,46 @@
           <w:rFonts w:ascii="Times New Roman" w:hAnsi="Times New Roman"/>
           <w:sz w:val="24"/>
         </w:rPr>
-        <w:t xml:space="preserve"> </w:t>
-      </w:r>
-      <w:proofErr w:type="spellStart"/>
-      <w:r>
-        <w:rPr>
-          <w:rFonts w:ascii="Times New Roman" w:hAnsi="Times New Roman"/>
-          <w:sz w:val="24"/>
-        </w:rPr>
-        <w:t>Y</w:t>
-      </w:r>
-      <w:r>
-        <w:rPr>
-          <w:rFonts w:ascii="Times New Roman" w:hAnsi="Times New Roman"/>
-          <w:sz w:val="24"/>
-        </w:rPr>
-        <w:t>esus</w:t>
-      </w:r>
-      <w:proofErr w:type="spellEnd"/>
-      <w:r>
-        <w:rPr>
-          <w:rFonts w:ascii="Times New Roman" w:hAnsi="Times New Roman"/>
-          <w:sz w:val="24"/>
-        </w:rPr>
-        <w:t xml:space="preserve"> </w:t>
-      </w:r>
-      <w:proofErr w:type="spellStart"/>
-      <w:r>
-        <w:rPr>
-          <w:rFonts w:ascii="Times New Roman" w:hAnsi="Times New Roman"/>
-          <w:sz w:val="24"/>
-        </w:rPr>
-        <w:t>Kristus</w:t>
-      </w:r>
-      <w:proofErr w:type="spellEnd"/>
-      <w:r>
-        <w:rPr>
-          <w:rFonts w:ascii="Times New Roman" w:hAnsi="Times New Roman"/>
-          <w:sz w:val="24"/>
-        </w:rPr>
-        <w:t xml:space="preserve"> </w:t>
-      </w:r>
-      <w:proofErr w:type="spellStart"/>
-      <w:r>
-        <w:rPr>
-          <w:rFonts w:ascii="Times New Roman" w:hAnsi="Times New Roman"/>
-          <w:sz w:val="24"/>
-        </w:rPr>
-        <w:t>Juruselamat</w:t>
-      </w:r>
-      <w:proofErr w:type="spellEnd"/>
-      <w:r>
-        <w:rPr>
-          <w:rFonts w:ascii="Times New Roman" w:hAnsi="Times New Roman"/>
-          <w:sz w:val="24"/>
-        </w:rPr>
-        <w:t xml:space="preserve"> yang </w:t>
-      </w:r>
-      <w:proofErr w:type="spellStart"/>
-      <w:r>
-        <w:rPr>
-          <w:rFonts w:ascii="Times New Roman" w:hAnsi="Times New Roman"/>
-          <w:sz w:val="24"/>
-        </w:rPr>
-        <w:t>hidup</w:t>
-      </w:r>
-      <w:proofErr w:type="spellEnd"/>
-      <w:r>
-        <w:rPr>
-          <w:rFonts w:ascii="Times New Roman" w:hAnsi="Times New Roman"/>
-          <w:sz w:val="24"/>
-        </w:rPr>
-        <w:t xml:space="preserve">. </w:t>
+        <w:t xml:space="preserve"> 4 P (</w:t>
+      </w:r>
+      <w:r>
+        <w:rPr>
+          <w:rFonts w:ascii="Times New Roman" w:hAnsi="Times New Roman"/>
+          <w:i/>
+          <w:iCs/>
+          <w:sz w:val="24"/>
+          <w:lang w:eastAsia="zh-CN"/>
+        </w:rPr>
+        <w:t xml:space="preserve">Presence Of God, Person, </w:t>
+      </w:r>
+      <w:proofErr w:type="spellStart"/>
+      <w:r>
+        <w:rPr>
+          <w:rFonts w:ascii="Times New Roman" w:hAnsi="Times New Roman"/>
+          <w:i/>
+          <w:iCs/>
+          <w:sz w:val="24"/>
+          <w:lang w:eastAsia="zh-CN"/>
+        </w:rPr>
+        <w:t>Prosedure</w:t>
+      </w:r>
+      <w:proofErr w:type="spellEnd"/>
+      <w:r>
+        <w:rPr>
+          <w:rFonts w:ascii="Times New Roman" w:hAnsi="Times New Roman"/>
+          <w:i/>
+          <w:iCs/>
+          <w:sz w:val="24"/>
+          <w:lang w:eastAsia="zh-CN"/>
+        </w:rPr>
+        <w:t>, Property</w:t>
+      </w:r>
+      <w:r>
+        <w:rPr>
+          <w:rFonts w:ascii="Times New Roman" w:hAnsi="Times New Roman"/>
+          <w:sz w:val="24"/>
+        </w:rPr>
+        <w:t>)</w:t>
       </w:r>
     </w:p>
     <w:p>
@@ -3830,7 +2869,6 @@
           <w:szCs w:val="24"/>
         </w:rPr>
       </w:pPr>
-      <w:proofErr w:type="spellStart"/>
       <w:r>
         <w:rPr>
           <w:rFonts w:ascii="Times New Roman" w:hAnsi="Times New Roman" w:cs="Times New Roman"/>
@@ -3840,9 +2878,8 @@
           <w:sz w:val="24"/>
           <w:szCs w:val="24"/>
         </w:rPr>
-        <w:t>Rekomendasi</w:t>
-      </w:r>
-      <w:proofErr w:type="spellEnd"/>
+        <w:t>Saran</w:t>
+      </w:r>
     </w:p>
     <w:p>
       <w:pPr>
@@ -3901,15 +2938,13 @@
         </w:rPr>
         <w:t xml:space="preserve"> </w:t>
       </w:r>
-      <w:proofErr w:type="spellStart"/>
-      <w:r>
-        <w:rPr>
-          <w:rFonts w:ascii="Times New Roman" w:hAnsi="Times New Roman"/>
-          <w:sz w:val="24"/>
-        </w:rPr>
-        <w:t>rekomendasi</w:t>
-      </w:r>
-      <w:proofErr w:type="spellEnd"/>
+      <w:r>
+        <w:rPr>
+          <w:rFonts w:ascii="Times New Roman" w:hAnsi="Times New Roman"/>
+          <w:sz w:val="24"/>
+        </w:rPr>
+        <w:t>saran</w:t>
+      </w:r>
       <w:r>
         <w:rPr>
           <w:rFonts w:ascii="Times New Roman" w:hAnsi="Times New Roman"/>
@@ -4217,15 +3252,7 @@
           <w:sz w:val="24"/>
           <w:lang w:eastAsia="zh-CN"/>
         </w:rPr>
-        <w:t xml:space="preserve"> </w:t>
-      </w:r>
-      <w:r>
-        <w:rPr>
-          <w:rFonts w:ascii="Times New Roman" w:hAnsi="Times New Roman"/>
-          <w:sz w:val="24"/>
-          <w:lang w:eastAsia="zh-CN"/>
-        </w:rPr>
-        <w:t xml:space="preserve">World Surabaya. Orang </w:t>
+        <w:t xml:space="preserve"> World Surabaya. Orang </w:t>
       </w:r>
       <w:proofErr w:type="spellStart"/>
       <w:r>
@@ -4648,15 +3675,7 @@
           <w:sz w:val="24"/>
           <w:lang w:eastAsia="zh-CN"/>
         </w:rPr>
-        <w:t>dibimb</w:t>
-      </w:r>
-      <w:r>
-        <w:rPr>
-          <w:rFonts w:ascii="Times New Roman" w:hAnsi="Times New Roman"/>
-          <w:sz w:val="24"/>
-          <w:lang w:eastAsia="zh-CN"/>
-        </w:rPr>
-        <w:t>ing</w:t>
+        <w:t>dibimbing</w:t>
       </w:r>
       <w:proofErr w:type="spellEnd"/>
       <w:r>
@@ -4776,7 +3795,6 @@
         <w:t xml:space="preserve"> </w:t>
       </w:r>
       <w:proofErr w:type="spellStart"/>
-      <w:proofErr w:type="gramStart"/>
       <w:r>
         <w:rPr>
           <w:rFonts w:ascii="Times New Roman" w:hAnsi="Times New Roman"/>
@@ -4792,16 +3810,7 @@
           <w:sz w:val="24"/>
           <w:lang w:eastAsia="zh-CN"/>
         </w:rPr>
-        <w:t xml:space="preserve">  mentor</w:t>
-      </w:r>
-      <w:proofErr w:type="gramEnd"/>
-      <w:r>
-        <w:rPr>
-          <w:rFonts w:ascii="Times New Roman" w:hAnsi="Times New Roman"/>
-          <w:sz w:val="24"/>
-          <w:lang w:eastAsia="zh-CN"/>
-        </w:rPr>
-        <w:t xml:space="preserve"> </w:t>
+        <w:t xml:space="preserve">  mentor </w:t>
       </w:r>
       <w:proofErr w:type="spellStart"/>
       <w:r>
@@ -4970,14 +3979,210 @@
         </w:rPr>
         <w:t xml:space="preserve"> World Surabaya </w:t>
       </w:r>
-      <w:proofErr w:type="spellStart"/>
-      <w:r>
-        <w:rPr>
-          <w:rFonts w:ascii="Times New Roman" w:hAnsi="Times New Roman"/>
-          <w:sz w:val="24"/>
-          <w:lang w:eastAsia="zh-CN"/>
-        </w:rPr>
-        <w:t>rekomendasi</w:t>
+      <w:r>
+        <w:rPr>
+          <w:rFonts w:ascii="Times New Roman" w:hAnsi="Times New Roman"/>
+          <w:sz w:val="24"/>
+          <w:lang w:eastAsia="zh-CN"/>
+        </w:rPr>
+        <w:t xml:space="preserve">saran </w:t>
+      </w:r>
+      <w:r>
+        <w:rPr>
+          <w:rFonts w:ascii="Times New Roman" w:hAnsi="Times New Roman"/>
+          <w:sz w:val="24"/>
+          <w:lang w:eastAsia="zh-CN"/>
+        </w:rPr>
+        <w:t xml:space="preserve">yang </w:t>
+      </w:r>
+      <w:proofErr w:type="spellStart"/>
+      <w:r>
+        <w:rPr>
+          <w:rFonts w:ascii="Times New Roman" w:hAnsi="Times New Roman"/>
+          <w:sz w:val="24"/>
+          <w:lang w:eastAsia="zh-CN"/>
+        </w:rPr>
+        <w:t>diberikan</w:t>
+      </w:r>
+      <w:proofErr w:type="spellEnd"/>
+      <w:r>
+        <w:rPr>
+          <w:rFonts w:ascii="Times New Roman" w:hAnsi="Times New Roman"/>
+          <w:sz w:val="24"/>
+          <w:lang w:eastAsia="zh-CN"/>
+        </w:rPr>
+        <w:t xml:space="preserve"> </w:t>
+      </w:r>
+      <w:proofErr w:type="spellStart"/>
+      <w:r>
+        <w:rPr>
+          <w:rFonts w:ascii="Times New Roman" w:hAnsi="Times New Roman"/>
+          <w:sz w:val="24"/>
+          <w:lang w:eastAsia="zh-CN"/>
+        </w:rPr>
+        <w:t>penulis</w:t>
+      </w:r>
+      <w:proofErr w:type="spellEnd"/>
+      <w:r>
+        <w:rPr>
+          <w:rFonts w:ascii="Times New Roman" w:hAnsi="Times New Roman"/>
+          <w:sz w:val="24"/>
+          <w:lang w:eastAsia="zh-CN"/>
+        </w:rPr>
+        <w:t xml:space="preserve"> </w:t>
+      </w:r>
+      <w:proofErr w:type="spellStart"/>
+      <w:r>
+        <w:rPr>
+          <w:rFonts w:ascii="Times New Roman" w:hAnsi="Times New Roman"/>
+          <w:sz w:val="24"/>
+          <w:lang w:eastAsia="zh-CN"/>
+        </w:rPr>
+        <w:t>ialah</w:t>
+      </w:r>
+      <w:proofErr w:type="spellEnd"/>
+      <w:r>
+        <w:rPr>
+          <w:rFonts w:ascii="Times New Roman" w:hAnsi="Times New Roman"/>
+          <w:sz w:val="24"/>
+          <w:lang w:eastAsia="zh-CN"/>
+        </w:rPr>
+        <w:t xml:space="preserve">  (1) </w:t>
+      </w:r>
+      <w:proofErr w:type="spellStart"/>
+      <w:r>
+        <w:rPr>
+          <w:rFonts w:ascii="Times New Roman" w:hAnsi="Times New Roman"/>
+          <w:sz w:val="24"/>
+          <w:lang w:eastAsia="zh-CN"/>
+        </w:rPr>
+        <w:t>dapat</w:t>
+      </w:r>
+      <w:proofErr w:type="spellEnd"/>
+      <w:r>
+        <w:rPr>
+          <w:rFonts w:ascii="Times New Roman" w:hAnsi="Times New Roman"/>
+          <w:sz w:val="24"/>
+          <w:lang w:eastAsia="zh-CN"/>
+        </w:rPr>
+        <w:t xml:space="preserve"> </w:t>
+      </w:r>
+      <w:proofErr w:type="spellStart"/>
+      <w:r>
+        <w:rPr>
+          <w:rFonts w:ascii="Times New Roman" w:hAnsi="Times New Roman"/>
+          <w:sz w:val="24"/>
+          <w:lang w:eastAsia="zh-CN"/>
+        </w:rPr>
+        <w:t>membuka</w:t>
+      </w:r>
+      <w:proofErr w:type="spellEnd"/>
+      <w:r>
+        <w:rPr>
+          <w:rFonts w:ascii="Times New Roman" w:hAnsi="Times New Roman"/>
+          <w:sz w:val="24"/>
+          <w:lang w:eastAsia="zh-CN"/>
+        </w:rPr>
+        <w:t xml:space="preserve"> </w:t>
+      </w:r>
+      <w:proofErr w:type="spellStart"/>
+      <w:r>
+        <w:rPr>
+          <w:rFonts w:ascii="Times New Roman" w:hAnsi="Times New Roman"/>
+          <w:sz w:val="24"/>
+          <w:lang w:eastAsia="zh-CN"/>
+        </w:rPr>
+        <w:t>pikiran</w:t>
+      </w:r>
+      <w:proofErr w:type="spellEnd"/>
+      <w:r>
+        <w:rPr>
+          <w:rFonts w:ascii="Times New Roman" w:hAnsi="Times New Roman"/>
+          <w:sz w:val="24"/>
+          <w:lang w:eastAsia="zh-CN"/>
+        </w:rPr>
+        <w:t xml:space="preserve"> </w:t>
+      </w:r>
+      <w:proofErr w:type="spellStart"/>
+      <w:r>
+        <w:rPr>
+          <w:rFonts w:ascii="Times New Roman" w:hAnsi="Times New Roman"/>
+          <w:sz w:val="24"/>
+          <w:lang w:eastAsia="zh-CN"/>
+        </w:rPr>
+        <w:t>terkait</w:t>
+      </w:r>
+      <w:proofErr w:type="spellEnd"/>
+      <w:r>
+        <w:rPr>
+          <w:rFonts w:ascii="Times New Roman" w:hAnsi="Times New Roman"/>
+          <w:sz w:val="24"/>
+          <w:lang w:eastAsia="zh-CN"/>
+        </w:rPr>
+        <w:t xml:space="preserve"> </w:t>
+      </w:r>
+      <w:proofErr w:type="spellStart"/>
+      <w:r>
+        <w:rPr>
+          <w:rFonts w:ascii="Times New Roman" w:hAnsi="Times New Roman"/>
+          <w:sz w:val="24"/>
+          <w:lang w:eastAsia="zh-CN"/>
+        </w:rPr>
+        <w:t>pemamahan</w:t>
+      </w:r>
+      <w:proofErr w:type="spellEnd"/>
+      <w:r>
+        <w:rPr>
+          <w:rFonts w:ascii="Times New Roman" w:hAnsi="Times New Roman"/>
+          <w:sz w:val="24"/>
+          <w:lang w:eastAsia="zh-CN"/>
+        </w:rPr>
+        <w:t xml:space="preserve"> </w:t>
+      </w:r>
+      <w:proofErr w:type="spellStart"/>
+      <w:r>
+        <w:rPr>
+          <w:rFonts w:ascii="Times New Roman" w:hAnsi="Times New Roman"/>
+          <w:sz w:val="24"/>
+          <w:lang w:eastAsia="zh-CN"/>
+        </w:rPr>
+        <w:t>akan</w:t>
+      </w:r>
+      <w:proofErr w:type="spellEnd"/>
+      <w:r>
+        <w:rPr>
+          <w:rFonts w:ascii="Times New Roman" w:hAnsi="Times New Roman"/>
+          <w:sz w:val="24"/>
+          <w:lang w:eastAsia="zh-CN"/>
+        </w:rPr>
+        <w:t xml:space="preserve"> </w:t>
+      </w:r>
+      <w:proofErr w:type="spellStart"/>
+      <w:r>
+        <w:rPr>
+          <w:rFonts w:ascii="Times New Roman" w:hAnsi="Times New Roman"/>
+          <w:sz w:val="24"/>
+          <w:lang w:eastAsia="zh-CN"/>
+        </w:rPr>
+        <w:t>pertumbuhan</w:t>
+      </w:r>
+      <w:proofErr w:type="spellEnd"/>
+      <w:r>
+        <w:rPr>
+          <w:rFonts w:ascii="Times New Roman" w:hAnsi="Times New Roman"/>
+          <w:sz w:val="24"/>
+          <w:lang w:eastAsia="zh-CN"/>
+        </w:rPr>
+        <w:t xml:space="preserve"> </w:t>
+      </w:r>
+      <w:proofErr w:type="spellStart"/>
+      <w:r>
+        <w:rPr>
+          <w:rFonts w:ascii="Times New Roman" w:hAnsi="Times New Roman"/>
+          <w:sz w:val="24"/>
+          <w:lang w:eastAsia="zh-CN"/>
+        </w:rPr>
+        <w:t>kerohanian</w:t>
       </w:r>
       <w:proofErr w:type="spellEnd"/>
       <w:r>
@@ -4995,143 +4200,277 @@
           <w:sz w:val="24"/>
           <w:lang w:eastAsia="zh-CN"/>
         </w:rPr>
-        <w:t>diberikan</w:t>
-      </w:r>
-      <w:proofErr w:type="spellEnd"/>
-      <w:r>
-        <w:rPr>
-          <w:rFonts w:ascii="Times New Roman" w:hAnsi="Times New Roman"/>
-          <w:sz w:val="24"/>
-          <w:lang w:eastAsia="zh-CN"/>
-        </w:rPr>
-        <w:t xml:space="preserve"> </w:t>
-      </w:r>
-      <w:proofErr w:type="spellStart"/>
-      <w:r>
-        <w:rPr>
-          <w:rFonts w:ascii="Times New Roman" w:hAnsi="Times New Roman"/>
-          <w:sz w:val="24"/>
-          <w:lang w:eastAsia="zh-CN"/>
-        </w:rPr>
-        <w:t>penulis</w:t>
-      </w:r>
-      <w:proofErr w:type="spellEnd"/>
-      <w:r>
-        <w:rPr>
-          <w:rFonts w:ascii="Times New Roman" w:hAnsi="Times New Roman"/>
-          <w:sz w:val="24"/>
-          <w:lang w:eastAsia="zh-CN"/>
-        </w:rPr>
-        <w:t xml:space="preserve"> </w:t>
-      </w:r>
-      <w:proofErr w:type="spellStart"/>
-      <w:proofErr w:type="gramStart"/>
-      <w:r>
-        <w:rPr>
-          <w:rFonts w:ascii="Times New Roman" w:hAnsi="Times New Roman"/>
-          <w:sz w:val="24"/>
-          <w:lang w:eastAsia="zh-CN"/>
-        </w:rPr>
-        <w:t>ialah</w:t>
-      </w:r>
-      <w:proofErr w:type="spellEnd"/>
-      <w:r>
-        <w:rPr>
-          <w:rFonts w:ascii="Times New Roman" w:hAnsi="Times New Roman"/>
-          <w:sz w:val="24"/>
-          <w:lang w:eastAsia="zh-CN"/>
-        </w:rPr>
-        <w:t xml:space="preserve">  (</w:t>
-      </w:r>
-      <w:proofErr w:type="gramEnd"/>
-      <w:r>
-        <w:rPr>
-          <w:rFonts w:ascii="Times New Roman" w:hAnsi="Times New Roman"/>
-          <w:sz w:val="24"/>
-          <w:lang w:eastAsia="zh-CN"/>
-        </w:rPr>
-        <w:t xml:space="preserve">1) </w:t>
-      </w:r>
-      <w:proofErr w:type="spellStart"/>
-      <w:r>
-        <w:rPr>
-          <w:rFonts w:ascii="Times New Roman" w:hAnsi="Times New Roman"/>
-          <w:sz w:val="24"/>
-          <w:lang w:eastAsia="zh-CN"/>
-        </w:rPr>
-        <w:t>dapat</w:t>
-      </w:r>
-      <w:proofErr w:type="spellEnd"/>
-      <w:r>
-        <w:rPr>
-          <w:rFonts w:ascii="Times New Roman" w:hAnsi="Times New Roman"/>
-          <w:sz w:val="24"/>
-          <w:lang w:eastAsia="zh-CN"/>
-        </w:rPr>
-        <w:t xml:space="preserve"> </w:t>
-      </w:r>
-      <w:proofErr w:type="spellStart"/>
-      <w:r>
-        <w:rPr>
-          <w:rFonts w:ascii="Times New Roman" w:hAnsi="Times New Roman"/>
-          <w:sz w:val="24"/>
-          <w:lang w:eastAsia="zh-CN"/>
-        </w:rPr>
-        <w:t>membuka</w:t>
-      </w:r>
-      <w:proofErr w:type="spellEnd"/>
-      <w:r>
-        <w:rPr>
-          <w:rFonts w:ascii="Times New Roman" w:hAnsi="Times New Roman"/>
-          <w:sz w:val="24"/>
-          <w:lang w:eastAsia="zh-CN"/>
-        </w:rPr>
-        <w:t xml:space="preserve"> </w:t>
-      </w:r>
-      <w:proofErr w:type="spellStart"/>
-      <w:r>
-        <w:rPr>
-          <w:rFonts w:ascii="Times New Roman" w:hAnsi="Times New Roman"/>
-          <w:sz w:val="24"/>
-          <w:lang w:eastAsia="zh-CN"/>
-        </w:rPr>
-        <w:t>pikiran</w:t>
-      </w:r>
-      <w:proofErr w:type="spellEnd"/>
-      <w:r>
-        <w:rPr>
-          <w:rFonts w:ascii="Times New Roman" w:hAnsi="Times New Roman"/>
-          <w:sz w:val="24"/>
-          <w:lang w:eastAsia="zh-CN"/>
-        </w:rPr>
-        <w:t xml:space="preserve"> </w:t>
-      </w:r>
-      <w:proofErr w:type="spellStart"/>
-      <w:r>
-        <w:rPr>
-          <w:rFonts w:ascii="Times New Roman" w:hAnsi="Times New Roman"/>
-          <w:sz w:val="24"/>
-          <w:lang w:eastAsia="zh-CN"/>
-        </w:rPr>
-        <w:t>terkait</w:t>
-      </w:r>
-      <w:proofErr w:type="spellEnd"/>
-      <w:r>
-        <w:rPr>
-          <w:rFonts w:ascii="Times New Roman" w:hAnsi="Times New Roman"/>
-          <w:sz w:val="24"/>
-          <w:lang w:eastAsia="zh-CN"/>
-        </w:rPr>
-        <w:t xml:space="preserve"> </w:t>
-      </w:r>
-      <w:proofErr w:type="spellStart"/>
-      <w:r>
-        <w:rPr>
-          <w:rFonts w:ascii="Times New Roman" w:hAnsi="Times New Roman"/>
-          <w:sz w:val="24"/>
-          <w:lang w:eastAsia="zh-CN"/>
-        </w:rPr>
-        <w:t>pemamahan</w:t>
+        <w:t>benar</w:t>
+      </w:r>
+      <w:proofErr w:type="spellEnd"/>
+      <w:r>
+        <w:rPr>
+          <w:rFonts w:ascii="Times New Roman" w:hAnsi="Times New Roman"/>
+          <w:sz w:val="24"/>
+          <w:lang w:eastAsia="zh-CN"/>
+        </w:rPr>
+        <w:t xml:space="preserve"> (2) </w:t>
+      </w:r>
+      <w:proofErr w:type="spellStart"/>
+      <w:r>
+        <w:rPr>
+          <w:rFonts w:ascii="Times New Roman" w:hAnsi="Times New Roman"/>
+          <w:sz w:val="24"/>
+          <w:lang w:eastAsia="zh-CN"/>
+        </w:rPr>
+        <w:t>sarana</w:t>
+      </w:r>
+      <w:proofErr w:type="spellEnd"/>
+      <w:r>
+        <w:rPr>
+          <w:rFonts w:ascii="Times New Roman" w:hAnsi="Times New Roman"/>
+          <w:sz w:val="24"/>
+          <w:lang w:eastAsia="zh-CN"/>
+        </w:rPr>
+        <w:t xml:space="preserve"> </w:t>
+      </w:r>
+      <w:proofErr w:type="spellStart"/>
+      <w:r>
+        <w:rPr>
+          <w:rFonts w:ascii="Times New Roman" w:hAnsi="Times New Roman"/>
+          <w:sz w:val="24"/>
+          <w:lang w:eastAsia="zh-CN"/>
+        </w:rPr>
+        <w:t>dalam</w:t>
+      </w:r>
+      <w:proofErr w:type="spellEnd"/>
+      <w:r>
+        <w:rPr>
+          <w:rFonts w:ascii="Times New Roman" w:hAnsi="Times New Roman"/>
+          <w:sz w:val="24"/>
+          <w:lang w:eastAsia="zh-CN"/>
+        </w:rPr>
+        <w:t xml:space="preserve"> </w:t>
+      </w:r>
+      <w:proofErr w:type="spellStart"/>
+      <w:r>
+        <w:rPr>
+          <w:rFonts w:ascii="Times New Roman" w:hAnsi="Times New Roman"/>
+          <w:sz w:val="24"/>
+          <w:lang w:eastAsia="zh-CN"/>
+        </w:rPr>
+        <w:t>membantu</w:t>
+      </w:r>
+      <w:proofErr w:type="spellEnd"/>
+      <w:r>
+        <w:rPr>
+          <w:rFonts w:ascii="Times New Roman" w:hAnsi="Times New Roman"/>
+          <w:sz w:val="24"/>
+          <w:lang w:eastAsia="zh-CN"/>
+        </w:rPr>
+        <w:t xml:space="preserve"> </w:t>
+      </w:r>
+      <w:proofErr w:type="spellStart"/>
+      <w:r>
+        <w:rPr>
+          <w:rFonts w:ascii="Times New Roman" w:hAnsi="Times New Roman"/>
+          <w:sz w:val="24"/>
+          <w:lang w:eastAsia="zh-CN"/>
+        </w:rPr>
+        <w:t>memahami</w:t>
+      </w:r>
+      <w:proofErr w:type="spellEnd"/>
+      <w:r>
+        <w:rPr>
+          <w:rFonts w:ascii="Times New Roman" w:hAnsi="Times New Roman"/>
+          <w:sz w:val="24"/>
+          <w:lang w:eastAsia="zh-CN"/>
+        </w:rPr>
+        <w:t xml:space="preserve"> </w:t>
+      </w:r>
+      <w:proofErr w:type="spellStart"/>
+      <w:r>
+        <w:rPr>
+          <w:rFonts w:ascii="Times New Roman" w:hAnsi="Times New Roman"/>
+          <w:sz w:val="24"/>
+          <w:lang w:eastAsia="zh-CN"/>
+        </w:rPr>
+        <w:t>tiap</w:t>
+      </w:r>
+      <w:proofErr w:type="spellEnd"/>
+      <w:r>
+        <w:rPr>
+          <w:rFonts w:ascii="Times New Roman" w:hAnsi="Times New Roman"/>
+          <w:sz w:val="24"/>
+          <w:lang w:eastAsia="zh-CN"/>
+        </w:rPr>
+        <w:t xml:space="preserve"> </w:t>
+      </w:r>
+      <w:proofErr w:type="spellStart"/>
+      <w:r>
+        <w:rPr>
+          <w:rFonts w:ascii="Times New Roman" w:hAnsi="Times New Roman"/>
+          <w:sz w:val="24"/>
+          <w:lang w:eastAsia="zh-CN"/>
+        </w:rPr>
+        <w:t>nilai</w:t>
+      </w:r>
+      <w:proofErr w:type="spellEnd"/>
+      <w:r>
+        <w:rPr>
+          <w:rFonts w:ascii="Times New Roman" w:hAnsi="Times New Roman"/>
+          <w:sz w:val="24"/>
+          <w:lang w:eastAsia="zh-CN"/>
+        </w:rPr>
+        <w:t xml:space="preserve"> </w:t>
+      </w:r>
+      <w:proofErr w:type="spellStart"/>
+      <w:r>
+        <w:rPr>
+          <w:rFonts w:ascii="Times New Roman" w:hAnsi="Times New Roman"/>
+          <w:sz w:val="24"/>
+          <w:lang w:eastAsia="zh-CN"/>
+        </w:rPr>
+        <w:t>serta</w:t>
+      </w:r>
+      <w:proofErr w:type="spellEnd"/>
+      <w:r>
+        <w:rPr>
+          <w:rFonts w:ascii="Times New Roman" w:hAnsi="Times New Roman"/>
+          <w:sz w:val="24"/>
+          <w:lang w:eastAsia="zh-CN"/>
+        </w:rPr>
+        <w:t xml:space="preserve"> </w:t>
+      </w:r>
+      <w:proofErr w:type="spellStart"/>
+      <w:r>
+        <w:rPr>
+          <w:rFonts w:ascii="Times New Roman" w:hAnsi="Times New Roman"/>
+          <w:sz w:val="24"/>
+          <w:lang w:eastAsia="zh-CN"/>
+        </w:rPr>
+        <w:t>karakteristik</w:t>
+      </w:r>
+      <w:proofErr w:type="spellEnd"/>
+      <w:r>
+        <w:rPr>
+          <w:rFonts w:ascii="Times New Roman" w:hAnsi="Times New Roman"/>
+          <w:sz w:val="24"/>
+          <w:lang w:eastAsia="zh-CN"/>
+        </w:rPr>
+        <w:t xml:space="preserve"> yang </w:t>
+      </w:r>
+      <w:proofErr w:type="spellStart"/>
+      <w:r>
+        <w:rPr>
+          <w:rFonts w:ascii="Times New Roman" w:hAnsi="Times New Roman"/>
+          <w:sz w:val="24"/>
+          <w:lang w:eastAsia="zh-CN"/>
+        </w:rPr>
+        <w:t>luhur</w:t>
+      </w:r>
+      <w:proofErr w:type="spellEnd"/>
+      <w:r>
+        <w:rPr>
+          <w:rFonts w:ascii="Times New Roman" w:hAnsi="Times New Roman"/>
+          <w:sz w:val="24"/>
+          <w:lang w:eastAsia="zh-CN"/>
+        </w:rPr>
+        <w:t xml:space="preserve"> dan baik </w:t>
+      </w:r>
+      <w:proofErr w:type="spellStart"/>
+      <w:r>
+        <w:rPr>
+          <w:rFonts w:ascii="Times New Roman" w:hAnsi="Times New Roman"/>
+          <w:sz w:val="24"/>
+          <w:lang w:eastAsia="zh-CN"/>
+        </w:rPr>
+        <w:t>berdasarkan</w:t>
+      </w:r>
+      <w:proofErr w:type="spellEnd"/>
+      <w:r>
+        <w:rPr>
+          <w:rFonts w:ascii="Times New Roman" w:hAnsi="Times New Roman"/>
+          <w:sz w:val="24"/>
+          <w:lang w:eastAsia="zh-CN"/>
+        </w:rPr>
+        <w:t xml:space="preserve"> </w:t>
+      </w:r>
+      <w:proofErr w:type="spellStart"/>
+      <w:r>
+        <w:rPr>
+          <w:rFonts w:ascii="Times New Roman" w:hAnsi="Times New Roman"/>
+          <w:sz w:val="24"/>
+          <w:lang w:eastAsia="zh-CN"/>
+        </w:rPr>
+        <w:t>Firman</w:t>
+      </w:r>
+      <w:proofErr w:type="spellEnd"/>
+      <w:r>
+        <w:rPr>
+          <w:rFonts w:ascii="Times New Roman" w:hAnsi="Times New Roman"/>
+          <w:sz w:val="24"/>
+          <w:lang w:eastAsia="zh-CN"/>
+        </w:rPr>
+        <w:t xml:space="preserve"> </w:t>
+      </w:r>
+      <w:proofErr w:type="spellStart"/>
+      <w:r>
+        <w:rPr>
+          <w:rFonts w:ascii="Times New Roman" w:hAnsi="Times New Roman"/>
+          <w:sz w:val="24"/>
+          <w:lang w:eastAsia="zh-CN"/>
+        </w:rPr>
+        <w:t>Tuhan</w:t>
+      </w:r>
+      <w:proofErr w:type="spellEnd"/>
+      <w:r>
+        <w:rPr>
+          <w:rFonts w:ascii="Times New Roman" w:hAnsi="Times New Roman"/>
+          <w:sz w:val="24"/>
+          <w:lang w:eastAsia="zh-CN"/>
+        </w:rPr>
+        <w:t xml:space="preserve"> (3) </w:t>
+      </w:r>
+      <w:proofErr w:type="spellStart"/>
+      <w:r>
+        <w:rPr>
+          <w:rFonts w:ascii="Times New Roman" w:hAnsi="Times New Roman"/>
+          <w:sz w:val="24"/>
+          <w:lang w:eastAsia="zh-CN"/>
+        </w:rPr>
+        <w:t>menyadarkan</w:t>
+      </w:r>
+      <w:proofErr w:type="spellEnd"/>
+      <w:r>
+        <w:rPr>
+          <w:rFonts w:ascii="Times New Roman" w:hAnsi="Times New Roman"/>
+          <w:sz w:val="24"/>
+          <w:lang w:eastAsia="zh-CN"/>
+        </w:rPr>
+        <w:t xml:space="preserve"> </w:t>
+      </w:r>
+      <w:proofErr w:type="spellStart"/>
+      <w:r>
+        <w:rPr>
+          <w:rFonts w:ascii="Times New Roman" w:hAnsi="Times New Roman"/>
+          <w:sz w:val="24"/>
+          <w:lang w:eastAsia="zh-CN"/>
+        </w:rPr>
+        <w:t>kaum</w:t>
+      </w:r>
+      <w:proofErr w:type="spellEnd"/>
+      <w:r>
+        <w:rPr>
+          <w:rFonts w:ascii="Times New Roman" w:hAnsi="Times New Roman"/>
+          <w:sz w:val="24"/>
+          <w:lang w:eastAsia="zh-CN"/>
+        </w:rPr>
+        <w:t xml:space="preserve"> </w:t>
+      </w:r>
+      <w:proofErr w:type="spellStart"/>
+      <w:r>
+        <w:rPr>
+          <w:rFonts w:ascii="Times New Roman" w:hAnsi="Times New Roman"/>
+          <w:sz w:val="24"/>
+          <w:lang w:eastAsia="zh-CN"/>
+        </w:rPr>
+        <w:t>muda</w:t>
       </w:r>
       <w:proofErr w:type="spellEnd"/>
       <w:r>
@@ -5167,6 +4506,24 @@
           <w:sz w:val="24"/>
           <w:lang w:eastAsia="zh-CN"/>
         </w:rPr>
+        <w:t>pentingnya</w:t>
+      </w:r>
+      <w:proofErr w:type="spellEnd"/>
+      <w:r>
+        <w:rPr>
+          <w:rFonts w:ascii="Times New Roman" w:hAnsi="Times New Roman"/>
+          <w:sz w:val="24"/>
+          <w:lang w:eastAsia="zh-CN"/>
+        </w:rPr>
+        <w:t xml:space="preserve"> </w:t>
+      </w:r>
+      <w:proofErr w:type="spellStart"/>
+      <w:r>
+        <w:rPr>
+          <w:rFonts w:ascii="Times New Roman" w:hAnsi="Times New Roman"/>
+          <w:sz w:val="24"/>
+          <w:lang w:eastAsia="zh-CN"/>
+        </w:rPr>
         <w:t>pertumbuhan</w:t>
       </w:r>
       <w:proofErr w:type="spellEnd"/>
@@ -5185,133 +4542,7 @@
           <w:sz w:val="24"/>
           <w:lang w:eastAsia="zh-CN"/>
         </w:rPr>
-        <w:t>kerohanian</w:t>
-      </w:r>
-      <w:proofErr w:type="spellEnd"/>
-      <w:r>
-        <w:rPr>
-          <w:rFonts w:ascii="Times New Roman" w:hAnsi="Times New Roman"/>
-          <w:sz w:val="24"/>
-          <w:lang w:eastAsia="zh-CN"/>
-        </w:rPr>
-        <w:t xml:space="preserve"> yang </w:t>
-      </w:r>
-      <w:proofErr w:type="spellStart"/>
-      <w:r>
-        <w:rPr>
-          <w:rFonts w:ascii="Times New Roman" w:hAnsi="Times New Roman"/>
-          <w:sz w:val="24"/>
-          <w:lang w:eastAsia="zh-CN"/>
-        </w:rPr>
-        <w:t>benar</w:t>
-      </w:r>
-      <w:proofErr w:type="spellEnd"/>
-      <w:r>
-        <w:rPr>
-          <w:rFonts w:ascii="Times New Roman" w:hAnsi="Times New Roman"/>
-          <w:sz w:val="24"/>
-          <w:lang w:eastAsia="zh-CN"/>
-        </w:rPr>
-        <w:t xml:space="preserve"> (2) </w:t>
-      </w:r>
-      <w:proofErr w:type="spellStart"/>
-      <w:r>
-        <w:rPr>
-          <w:rFonts w:ascii="Times New Roman" w:hAnsi="Times New Roman"/>
-          <w:sz w:val="24"/>
-          <w:lang w:eastAsia="zh-CN"/>
-        </w:rPr>
-        <w:t>sarana</w:t>
-      </w:r>
-      <w:proofErr w:type="spellEnd"/>
-      <w:r>
-        <w:rPr>
-          <w:rFonts w:ascii="Times New Roman" w:hAnsi="Times New Roman"/>
-          <w:sz w:val="24"/>
-          <w:lang w:eastAsia="zh-CN"/>
-        </w:rPr>
-        <w:t xml:space="preserve"> </w:t>
-      </w:r>
-      <w:proofErr w:type="spellStart"/>
-      <w:r>
-        <w:rPr>
-          <w:rFonts w:ascii="Times New Roman" w:hAnsi="Times New Roman"/>
-          <w:sz w:val="24"/>
-          <w:lang w:eastAsia="zh-CN"/>
-        </w:rPr>
-        <w:t>dalam</w:t>
-      </w:r>
-      <w:proofErr w:type="spellEnd"/>
-      <w:r>
-        <w:rPr>
-          <w:rFonts w:ascii="Times New Roman" w:hAnsi="Times New Roman"/>
-          <w:sz w:val="24"/>
-          <w:lang w:eastAsia="zh-CN"/>
-        </w:rPr>
-        <w:t xml:space="preserve"> </w:t>
-      </w:r>
-      <w:proofErr w:type="spellStart"/>
-      <w:r>
-        <w:rPr>
-          <w:rFonts w:ascii="Times New Roman" w:hAnsi="Times New Roman"/>
-          <w:sz w:val="24"/>
-          <w:lang w:eastAsia="zh-CN"/>
-        </w:rPr>
-        <w:t>membantu</w:t>
-      </w:r>
-      <w:proofErr w:type="spellEnd"/>
-      <w:r>
-        <w:rPr>
-          <w:rFonts w:ascii="Times New Roman" w:hAnsi="Times New Roman"/>
-          <w:sz w:val="24"/>
-          <w:lang w:eastAsia="zh-CN"/>
-        </w:rPr>
-        <w:t xml:space="preserve"> </w:t>
-      </w:r>
-      <w:proofErr w:type="spellStart"/>
-      <w:r>
-        <w:rPr>
-          <w:rFonts w:ascii="Times New Roman" w:hAnsi="Times New Roman"/>
-          <w:sz w:val="24"/>
-          <w:lang w:eastAsia="zh-CN"/>
-        </w:rPr>
-        <w:t>memahami</w:t>
-      </w:r>
-      <w:proofErr w:type="spellEnd"/>
-      <w:r>
-        <w:rPr>
-          <w:rFonts w:ascii="Times New Roman" w:hAnsi="Times New Roman"/>
-          <w:sz w:val="24"/>
-          <w:lang w:eastAsia="zh-CN"/>
-        </w:rPr>
-        <w:t xml:space="preserve"> </w:t>
-      </w:r>
-      <w:proofErr w:type="spellStart"/>
-      <w:r>
-        <w:rPr>
-          <w:rFonts w:ascii="Times New Roman" w:hAnsi="Times New Roman"/>
-          <w:sz w:val="24"/>
-          <w:lang w:eastAsia="zh-CN"/>
-        </w:rPr>
-        <w:t>tiap</w:t>
-      </w:r>
-      <w:proofErr w:type="spellEnd"/>
-      <w:r>
-        <w:rPr>
-          <w:rFonts w:ascii="Times New Roman" w:hAnsi="Times New Roman"/>
-          <w:sz w:val="24"/>
-          <w:lang w:eastAsia="zh-CN"/>
-        </w:rPr>
-        <w:t xml:space="preserve"> </w:t>
-      </w:r>
-      <w:proofErr w:type="spellStart"/>
-      <w:r>
-        <w:rPr>
-          <w:rFonts w:ascii="Times New Roman" w:hAnsi="Times New Roman"/>
-          <w:sz w:val="24"/>
-          <w:lang w:eastAsia="zh-CN"/>
-        </w:rPr>
-        <w:t>nilai</w:t>
+        <w:t>rohani</w:t>
       </w:r>
       <w:proofErr w:type="spellEnd"/>
       <w:r>
@@ -5347,240 +4578,6 @@
           <w:sz w:val="24"/>
           <w:lang w:eastAsia="zh-CN"/>
         </w:rPr>
-        <w:t>karakteristik</w:t>
-      </w:r>
-      <w:proofErr w:type="spellEnd"/>
-      <w:r>
-        <w:rPr>
-          <w:rFonts w:ascii="Times New Roman" w:hAnsi="Times New Roman"/>
-          <w:sz w:val="24"/>
-          <w:lang w:eastAsia="zh-CN"/>
-        </w:rPr>
-        <w:t xml:space="preserve"> yang </w:t>
-      </w:r>
-      <w:proofErr w:type="spellStart"/>
-      <w:r>
-        <w:rPr>
-          <w:rFonts w:ascii="Times New Roman" w:hAnsi="Times New Roman"/>
-          <w:sz w:val="24"/>
-          <w:lang w:eastAsia="zh-CN"/>
-        </w:rPr>
-        <w:t>luhur</w:t>
-      </w:r>
-      <w:proofErr w:type="spellEnd"/>
-      <w:r>
-        <w:rPr>
-          <w:rFonts w:ascii="Times New Roman" w:hAnsi="Times New Roman"/>
-          <w:sz w:val="24"/>
-          <w:lang w:eastAsia="zh-CN"/>
-        </w:rPr>
-        <w:t xml:space="preserve"> dan baik </w:t>
-      </w:r>
-      <w:proofErr w:type="spellStart"/>
-      <w:r>
-        <w:rPr>
-          <w:rFonts w:ascii="Times New Roman" w:hAnsi="Times New Roman"/>
-          <w:sz w:val="24"/>
-          <w:lang w:eastAsia="zh-CN"/>
-        </w:rPr>
-        <w:t>berdasarkan</w:t>
-      </w:r>
-      <w:proofErr w:type="spellEnd"/>
-      <w:r>
-        <w:rPr>
-          <w:rFonts w:ascii="Times New Roman" w:hAnsi="Times New Roman"/>
-          <w:sz w:val="24"/>
-          <w:lang w:eastAsia="zh-CN"/>
-        </w:rPr>
-        <w:t xml:space="preserve"> </w:t>
-      </w:r>
-      <w:proofErr w:type="spellStart"/>
-      <w:r>
-        <w:rPr>
-          <w:rFonts w:ascii="Times New Roman" w:hAnsi="Times New Roman"/>
-          <w:sz w:val="24"/>
-          <w:lang w:eastAsia="zh-CN"/>
-        </w:rPr>
-        <w:t>Firman</w:t>
-      </w:r>
-      <w:proofErr w:type="spellEnd"/>
-      <w:r>
-        <w:rPr>
-          <w:rFonts w:ascii="Times New Roman" w:hAnsi="Times New Roman"/>
-          <w:sz w:val="24"/>
-          <w:lang w:eastAsia="zh-CN"/>
-        </w:rPr>
-        <w:t xml:space="preserve"> </w:t>
-      </w:r>
-      <w:proofErr w:type="spellStart"/>
-      <w:r>
-        <w:rPr>
-          <w:rFonts w:ascii="Times New Roman" w:hAnsi="Times New Roman"/>
-          <w:sz w:val="24"/>
-          <w:lang w:eastAsia="zh-CN"/>
-        </w:rPr>
-        <w:t>Tuhan</w:t>
-      </w:r>
-      <w:proofErr w:type="spellEnd"/>
-      <w:r>
-        <w:rPr>
-          <w:rFonts w:ascii="Times New Roman" w:hAnsi="Times New Roman"/>
-          <w:sz w:val="24"/>
-          <w:lang w:eastAsia="zh-CN"/>
-        </w:rPr>
-        <w:t xml:space="preserve"> (3) </w:t>
-      </w:r>
-      <w:proofErr w:type="spellStart"/>
-      <w:r>
-        <w:rPr>
-          <w:rFonts w:ascii="Times New Roman" w:hAnsi="Times New Roman"/>
-          <w:sz w:val="24"/>
-          <w:lang w:eastAsia="zh-CN"/>
-        </w:rPr>
-        <w:t>menyadarkan</w:t>
-      </w:r>
-      <w:proofErr w:type="spellEnd"/>
-      <w:r>
-        <w:rPr>
-          <w:rFonts w:ascii="Times New Roman" w:hAnsi="Times New Roman"/>
-          <w:sz w:val="24"/>
-          <w:lang w:eastAsia="zh-CN"/>
-        </w:rPr>
-        <w:t xml:space="preserve"> </w:t>
-      </w:r>
-      <w:proofErr w:type="spellStart"/>
-      <w:r>
-        <w:rPr>
-          <w:rFonts w:ascii="Times New Roman" w:hAnsi="Times New Roman"/>
-          <w:sz w:val="24"/>
-          <w:lang w:eastAsia="zh-CN"/>
-        </w:rPr>
-        <w:t>kaum</w:t>
-      </w:r>
-      <w:proofErr w:type="spellEnd"/>
-      <w:r>
-        <w:rPr>
-          <w:rFonts w:ascii="Times New Roman" w:hAnsi="Times New Roman"/>
-          <w:sz w:val="24"/>
-          <w:lang w:eastAsia="zh-CN"/>
-        </w:rPr>
-        <w:t xml:space="preserve"> </w:t>
-      </w:r>
-      <w:proofErr w:type="spellStart"/>
-      <w:r>
-        <w:rPr>
-          <w:rFonts w:ascii="Times New Roman" w:hAnsi="Times New Roman"/>
-          <w:sz w:val="24"/>
-          <w:lang w:eastAsia="zh-CN"/>
-        </w:rPr>
-        <w:t>muda</w:t>
-      </w:r>
-      <w:proofErr w:type="spellEnd"/>
-      <w:r>
-        <w:rPr>
-          <w:rFonts w:ascii="Times New Roman" w:hAnsi="Times New Roman"/>
-          <w:sz w:val="24"/>
-          <w:lang w:eastAsia="zh-CN"/>
-        </w:rPr>
-        <w:t xml:space="preserve"> </w:t>
-      </w:r>
-      <w:proofErr w:type="spellStart"/>
-      <w:r>
-        <w:rPr>
-          <w:rFonts w:ascii="Times New Roman" w:hAnsi="Times New Roman"/>
-          <w:sz w:val="24"/>
-          <w:lang w:eastAsia="zh-CN"/>
-        </w:rPr>
-        <w:t>akan</w:t>
-      </w:r>
-      <w:proofErr w:type="spellEnd"/>
-      <w:r>
-        <w:rPr>
-          <w:rFonts w:ascii="Times New Roman" w:hAnsi="Times New Roman"/>
-          <w:sz w:val="24"/>
-          <w:lang w:eastAsia="zh-CN"/>
-        </w:rPr>
-        <w:t xml:space="preserve"> </w:t>
-      </w:r>
-      <w:proofErr w:type="spellStart"/>
-      <w:r>
-        <w:rPr>
-          <w:rFonts w:ascii="Times New Roman" w:hAnsi="Times New Roman"/>
-          <w:sz w:val="24"/>
-          <w:lang w:eastAsia="zh-CN"/>
-        </w:rPr>
-        <w:t>pentingnya</w:t>
-      </w:r>
-      <w:proofErr w:type="spellEnd"/>
-      <w:r>
-        <w:rPr>
-          <w:rFonts w:ascii="Times New Roman" w:hAnsi="Times New Roman"/>
-          <w:sz w:val="24"/>
-          <w:lang w:eastAsia="zh-CN"/>
-        </w:rPr>
-        <w:t xml:space="preserve"> </w:t>
-      </w:r>
-      <w:proofErr w:type="spellStart"/>
-      <w:r>
-        <w:rPr>
-          <w:rFonts w:ascii="Times New Roman" w:hAnsi="Times New Roman"/>
-          <w:sz w:val="24"/>
-          <w:lang w:eastAsia="zh-CN"/>
-        </w:rPr>
-        <w:t>pertumbuhan</w:t>
-      </w:r>
-      <w:proofErr w:type="spellEnd"/>
-      <w:r>
-        <w:rPr>
-          <w:rFonts w:ascii="Times New Roman" w:hAnsi="Times New Roman"/>
-          <w:sz w:val="24"/>
-          <w:lang w:eastAsia="zh-CN"/>
-        </w:rPr>
-        <w:t xml:space="preserve"> </w:t>
-      </w:r>
-      <w:proofErr w:type="spellStart"/>
-      <w:r>
-        <w:rPr>
-          <w:rFonts w:ascii="Times New Roman" w:hAnsi="Times New Roman"/>
-          <w:sz w:val="24"/>
-          <w:lang w:eastAsia="zh-CN"/>
-        </w:rPr>
-        <w:t>rohani</w:t>
-      </w:r>
-      <w:proofErr w:type="spellEnd"/>
-      <w:r>
-        <w:rPr>
-          <w:rFonts w:ascii="Times New Roman" w:hAnsi="Times New Roman"/>
-          <w:sz w:val="24"/>
-          <w:lang w:eastAsia="zh-CN"/>
-        </w:rPr>
-        <w:t xml:space="preserve"> </w:t>
-      </w:r>
-      <w:proofErr w:type="spellStart"/>
-      <w:r>
-        <w:rPr>
-          <w:rFonts w:ascii="Times New Roman" w:hAnsi="Times New Roman"/>
-          <w:sz w:val="24"/>
-          <w:lang w:eastAsia="zh-CN"/>
-        </w:rPr>
-        <w:t>serta</w:t>
-      </w:r>
-      <w:proofErr w:type="spellEnd"/>
-      <w:r>
-        <w:rPr>
-          <w:rFonts w:ascii="Times New Roman" w:hAnsi="Times New Roman"/>
-          <w:sz w:val="24"/>
-          <w:lang w:eastAsia="zh-CN"/>
-        </w:rPr>
-        <w:t xml:space="preserve"> </w:t>
-      </w:r>
-      <w:proofErr w:type="spellStart"/>
-      <w:r>
-        <w:rPr>
-          <w:rFonts w:ascii="Times New Roman" w:hAnsi="Times New Roman"/>
-          <w:sz w:val="24"/>
-          <w:lang w:eastAsia="zh-CN"/>
-        </w:rPr>
         <w:t>peran</w:t>
       </w:r>
       <w:proofErr w:type="spellEnd"/>
@@ -5617,15 +4614,7 @@
           <w:sz w:val="24"/>
           <w:lang w:eastAsia="zh-CN"/>
         </w:rPr>
-        <w:t>d</w:t>
-      </w:r>
-      <w:r>
-        <w:rPr>
-          <w:rFonts w:ascii="Times New Roman" w:hAnsi="Times New Roman"/>
-          <w:sz w:val="24"/>
-          <w:lang w:eastAsia="zh-CN"/>
-        </w:rPr>
-        <w:t>ari</w:t>
+        <w:t>dari</w:t>
       </w:r>
       <w:proofErr w:type="spellEnd"/>
       <w:r>
@@ -5785,16 +4774,14 @@
         </w:rPr>
         <w:t xml:space="preserve"> </w:t>
       </w:r>
-      <w:proofErr w:type="spellStart"/>
-      <w:r>
-        <w:rPr>
-          <w:rFonts w:ascii="Times New Roman" w:hAnsi="Times New Roman"/>
-          <w:sz w:val="24"/>
-          <w:lang w:eastAsia="zh-CN"/>
-        </w:rPr>
-        <w:t>rekomendasi</w:t>
-      </w:r>
-      <w:proofErr w:type="spellEnd"/>
+      <w:r>
+        <w:rPr>
+          <w:rFonts w:ascii="Times New Roman" w:hAnsi="Times New Roman"/>
+          <w:sz w:val="24"/>
+          <w:lang w:eastAsia="zh-CN"/>
+        </w:rPr>
+        <w:t>saran</w:t>
+      </w:r>
       <w:r>
         <w:rPr>
           <w:rFonts w:ascii="Times New Roman" w:hAnsi="Times New Roman"/>
@@ -6116,15 +5103,7 @@
           <w:sz w:val="24"/>
           <w:lang w:eastAsia="zh-CN"/>
         </w:rPr>
-        <w:t>ara</w:t>
-      </w:r>
-      <w:r>
-        <w:rPr>
-          <w:rFonts w:ascii="Times New Roman" w:hAnsi="Times New Roman"/>
-          <w:sz w:val="24"/>
-          <w:lang w:eastAsia="zh-CN"/>
-        </w:rPr>
-        <w:t>h</w:t>
+        <w:t>arah</w:t>
       </w:r>
       <w:proofErr w:type="spellEnd"/>
       <w:r>
@@ -6241,16 +5220,14 @@
         </w:rPr>
         <w:t xml:space="preserve"> </w:t>
       </w:r>
-      <w:proofErr w:type="spellStart"/>
-      <w:r>
-        <w:rPr>
-          <w:rFonts w:ascii="Times New Roman" w:hAnsi="Times New Roman"/>
-          <w:sz w:val="24"/>
-          <w:lang w:eastAsia="zh-CN"/>
-        </w:rPr>
-        <w:t>rekomendasi</w:t>
-      </w:r>
-      <w:proofErr w:type="spellEnd"/>
+      <w:r>
+        <w:rPr>
+          <w:rFonts w:ascii="Times New Roman" w:hAnsi="Times New Roman"/>
+          <w:sz w:val="24"/>
+          <w:lang w:eastAsia="zh-CN"/>
+        </w:rPr>
+        <w:t>saran</w:t>
+      </w:r>
       <w:r>
         <w:rPr>
           <w:rFonts w:ascii="Times New Roman" w:hAnsi="Times New Roman"/>
@@ -6658,15 +5635,7 @@
           <w:sz w:val="24"/>
           <w:lang w:eastAsia="zh-CN"/>
         </w:rPr>
-        <w:t>,</w:t>
-      </w:r>
-      <w:r>
-        <w:rPr>
-          <w:rFonts w:ascii="Times New Roman" w:hAnsi="Times New Roman"/>
-          <w:sz w:val="24"/>
-          <w:lang w:eastAsia="zh-CN"/>
-        </w:rPr>
-        <w:t xml:space="preserve"> </w:t>
+        <w:t xml:space="preserve">, </w:t>
       </w:r>
       <w:proofErr w:type="spellStart"/>
       <w:r>
@@ -6765,7 +5734,7 @@
           <w:sz w:val="24"/>
           <w:lang w:eastAsia="zh-CN"/>
         </w:rPr>
-        <w:t>Direkomendasi</w:t>
+        <w:t>Disarankan</w:t>
       </w:r>
       <w:proofErr w:type="spellEnd"/>
       <w:r>
@@ -7050,16 +6019,14 @@
         </w:rPr>
         <w:t xml:space="preserve"> Kristen Se-Indonesia, </w:t>
       </w:r>
-      <w:proofErr w:type="spellStart"/>
-      <w:r>
-        <w:rPr>
-          <w:rFonts w:ascii="Times New Roman" w:hAnsi="Times New Roman"/>
-          <w:sz w:val="24"/>
-          <w:lang w:eastAsia="zh-CN"/>
-        </w:rPr>
-        <w:t>rekomendasi</w:t>
-      </w:r>
-      <w:proofErr w:type="spellEnd"/>
+      <w:r>
+        <w:rPr>
+          <w:rFonts w:ascii="Times New Roman" w:hAnsi="Times New Roman"/>
+          <w:sz w:val="24"/>
+          <w:lang w:eastAsia="zh-CN"/>
+        </w:rPr>
+        <w:t>saran</w:t>
+      </w:r>
       <w:r>
         <w:rPr>
           <w:rFonts w:ascii="Times New Roman" w:hAnsi="Times New Roman"/>
@@ -7075,15 +6042,7 @@
           <w:sz w:val="24"/>
           <w:lang w:eastAsia="zh-CN"/>
         </w:rPr>
-        <w:t>dib</w:t>
-      </w:r>
-      <w:r>
-        <w:rPr>
-          <w:rFonts w:ascii="Times New Roman" w:hAnsi="Times New Roman"/>
-          <w:sz w:val="24"/>
-          <w:lang w:eastAsia="zh-CN"/>
-        </w:rPr>
-        <w:t>erikan</w:t>
+        <w:t>diberikan</w:t>
       </w:r>
       <w:proofErr w:type="spellEnd"/>
       <w:r>
@@ -7438,8 +6397,8 @@
       </w:r>
     </w:p>
     <w:sectPr>
-      <w:headerReference w:type="default" r:id="rId11"/>
-      <w:footerReference w:type="default" r:id="rId12"/>
+      <w:headerReference w:type="default" r:id="rId10"/>
+      <w:footerReference w:type="default" r:id="rId11"/>
       <w:pgSz w:w="11906" w:h="16838"/>
       <w:pgMar w:top="2268" w:right="1701" w:bottom="1701" w:left="2268" w:header="708" w:footer="708" w:gutter="0"/>
       <w:cols w:space="708"/>
@@ -7502,59 +6461,6 @@
 </file>
 
 <file path=word/footer1.xml><?xml version="1.0" encoding="utf-8"?>
-<w:ftr xmlns:wpc="http://schemas.microsoft.com/office/word/2010/wordprocessingCanvas" xmlns:cx="http://schemas.microsoft.com/office/drawing/2014/chartex" xmlns:cx1="http://schemas.microsoft.com/office/drawing/2015/9/8/chartex" xmlns:cx2="http://schemas.microsoft.com/office/drawing/2015/10/21/chartex" xmlns:cx3="http://schemas.microsoft.com/office/drawing/2016/5/9/chartex" xmlns:cx4="http://schemas.microsoft.com/office/drawing/2016/5/10/chartex" xmlns:cx5="http://schemas.microsoft.com/office/drawing/2016/5/11/chartex" xmlns:cx6="http://schemas.microsoft.com/office/drawing/2016/5/12/chartex" xmlns:cx7="http://schemas.microsoft.com/office/drawing/2016/5/13/chartex" xmlns:cx8="http://schemas.microsoft.com/office/drawing/2016/5/14/chartex" xmlns:mc="http://schemas.openxmlformats.org/markup-compatibility/2006" xmlns:aink="http://schemas.microsoft.com/office/drawing/2016/ink" xmlns:am3d="http://schemas.microsoft.com/office/drawing/2017/model3d" xmlns:o="urn:schemas-microsoft-com:office:office" xmlns:oel="http://schemas.microsoft.com/office/2019/extlst" xmlns:r="http://schemas.openxmlformats.org/officeDocument/2006/relationships" xmlns:m="http://schemas.openxmlformats.org/officeDocument/2006/math" xmlns:v="urn:schemas-microsoft-com:vml" xmlns:wp14="http://schemas.microsoft.com/office/word/2010/wordprocessingDrawing" xmlns:wp="http://schemas.openxmlformats.org/drawingml/2006/wordprocessingDrawing" xmlns:w10="urn:schemas-microsoft-com:office:word" xmlns:w="http://schemas.openxmlformats.org/wordprocessingml/2006/main" xmlns:w14="http://schemas.microsoft.com/office/word/2010/wordml" xmlns:w15="http://schemas.microsoft.com/office/word/2012/wordml" xmlns:w16cex="http://schemas.microsoft.com/office/word/2018/wordml/cex" xmlns:w16cid="http://schemas.microsoft.com/office/word/2016/wordml/cid" xmlns:w16="http://schemas.microsoft.com/office/word/2018/wordml" xmlns:w16sdtdh="http://schemas.microsoft.com/office/word/2020/wordml/sdtdatahash" xmlns:w16se="http://schemas.microsoft.com/office/word/2015/wordml/symex" xmlns:wpg="http://schemas.microsoft.com/office/word/2010/wordprocessingGroup" xmlns:wpi="http://schemas.microsoft.com/office/word/2010/wordprocessingInk" xmlns:wne="http://schemas.microsoft.com/office/word/2006/wordml" xmlns:wps="http://schemas.microsoft.com/office/word/2010/wordprocessingShape" mc:Ignorable="w14 w15 w16se w16cid w16 w16cex w16sdtdh wp14">
-  <w:sdt>
-    <w:sdtPr>
-      <w:id w:val="970631532"/>
-      <w:docPartObj>
-        <w:docPartGallery w:val="Page Numbers (Bottom of Page)"/>
-        <w:docPartUnique/>
-      </w:docPartObj>
-    </w:sdtPr>
-    <w:sdtEndPr>
-      <w:rPr>
-        <w:noProof/>
-      </w:rPr>
-    </w:sdtEndPr>
-    <w:sdtContent>
-      <w:p>
-        <w:pPr>
-          <w:pStyle w:val="Footer"/>
-          <w:jc w:val="center"/>
-        </w:pPr>
-        <w:r>
-          <w:fldChar w:fldCharType="begin"/>
-        </w:r>
-        <w:r>
-          <w:instrText xml:space="preserve"> PAGE   \* MERGEFORMAT </w:instrText>
-        </w:r>
-        <w:r>
-          <w:fldChar w:fldCharType="separate"/>
-        </w:r>
-        <w:r>
-          <w:rPr>
-            <w:noProof/>
-          </w:rPr>
-          <w:t>2</w:t>
-        </w:r>
-        <w:r>
-          <w:rPr>
-            <w:noProof/>
-          </w:rPr>
-          <w:fldChar w:fldCharType="end"/>
-        </w:r>
-      </w:p>
-    </w:sdtContent>
-  </w:sdt>
-  <w:p>
-    <w:pPr>
-      <w:pStyle w:val="Footer"/>
-    </w:pPr>
-  </w:p>
-</w:ftr>
-</file>
-
-<file path=word/footer2.xml><?xml version="1.0" encoding="utf-8"?>
 <w:ftr xmlns:wpc="http://schemas.microsoft.com/office/word/2010/wordprocessingCanvas" xmlns:cx="http://schemas.microsoft.com/office/drawing/2014/chartex" xmlns:cx1="http://schemas.microsoft.com/office/drawing/2015/9/8/chartex" xmlns:cx2="http://schemas.microsoft.com/office/drawing/2015/10/21/chartex" xmlns:cx3="http://schemas.microsoft.com/office/drawing/2016/5/9/chartex" xmlns:cx4="http://schemas.microsoft.com/office/drawing/2016/5/10/chartex" xmlns:cx5="http://schemas.microsoft.com/office/drawing/2016/5/11/chartex" xmlns:cx6="http://schemas.microsoft.com/office/drawing/2016/5/12/chartex" xmlns:cx7="http://schemas.microsoft.com/office/drawing/2016/5/13/chartex" xmlns:cx8="http://schemas.microsoft.com/office/drawing/2016/5/14/chartex" xmlns:mc="http://schemas.openxmlformats.org/markup-compatibility/2006" xmlns:aink="http://schemas.microsoft.com/office/drawing/2016/ink" xmlns:am3d="http://schemas.microsoft.com/office/drawing/2017/model3d" xmlns:o="urn:schemas-microsoft-com:office:office" xmlns:oel="http://schemas.microsoft.com/office/2019/extlst" xmlns:r="http://schemas.openxmlformats.org/officeDocument/2006/relationships" xmlns:m="http://schemas.openxmlformats.org/officeDocument/2006/math" xmlns:v="urn:schemas-microsoft-com:vml" xmlns:wp14="http://schemas.microsoft.com/office/word/2010/wordprocessingDrawing" xmlns:wp="http://schemas.openxmlformats.org/drawingml/2006/wordprocessingDrawing" xmlns:w10="urn:schemas-microsoft-com:office:word" xmlns:w="http://schemas.openxmlformats.org/wordprocessingml/2006/main" xmlns:w14="http://schemas.microsoft.com/office/word/2010/wordml" xmlns:w15="http://schemas.microsoft.com/office/word/2012/wordml" xmlns:w16cex="http://schemas.microsoft.com/office/word/2018/wordml/cex" xmlns:w16cid="http://schemas.microsoft.com/office/word/2016/wordml/cid" xmlns:w16="http://schemas.microsoft.com/office/word/2018/wordml" xmlns:w16sdtdh="http://schemas.microsoft.com/office/word/2020/wordml/sdtdatahash" xmlns:w16se="http://schemas.microsoft.com/office/word/2015/wordml/symex" xmlns:wpg="http://schemas.microsoft.com/office/word/2010/wordprocessingGroup" xmlns:wpi="http://schemas.microsoft.com/office/word/2010/wordprocessingInk" xmlns:wne="http://schemas.microsoft.com/office/word/2006/wordml" xmlns:wps="http://schemas.microsoft.com/office/word/2010/wordprocessingShape" mc:Ignorable="w14 w15 w16se w16cid w16 w16cex w16sdtdh wp14">
   <w:p>
     <w:pPr>

</xml_diff>

<commit_message>
update 06 juli 2023
</commit_message>
<xml_diff>
--- a/Koreksi 1 BAB V Kesimpulan dan Rekomendasi - sudah diperbaiki - status tengah dalam pengerjaan.docx
+++ b/Koreksi 1 BAB V Kesimpulan dan Rekomendasi - sudah diperbaiki - status tengah dalam pengerjaan.docx
@@ -232,6 +232,7 @@
         <w:t xml:space="preserve"> ini, </w:t>
       </w:r>
       <w:proofErr w:type="spellStart"/>
+      <w:proofErr w:type="gramStart"/>
       <w:r>
         <w:rPr>
           <w:rFonts w:ascii="Times New Roman" w:hAnsi="Times New Roman"/>
@@ -245,7 +246,15 @@
           <w:rFonts w:ascii="Times New Roman" w:hAnsi="Times New Roman"/>
           <w:sz w:val="24"/>
         </w:rPr>
-        <w:t xml:space="preserve"> : </w:t>
+        <w:t xml:space="preserve"> :</w:t>
+      </w:r>
+      <w:proofErr w:type="gramEnd"/>
+      <w:r>
+        <w:rPr>
+          <w:rFonts w:ascii="Times New Roman" w:hAnsi="Times New Roman"/>
+          <w:sz w:val="24"/>
+        </w:rPr>
+        <w:t xml:space="preserve"> </w:t>
       </w:r>
     </w:p>
     <w:p>
@@ -1825,20 +1834,22 @@
         <w:t xml:space="preserve">, </w:t>
       </w:r>
       <w:proofErr w:type="spellStart"/>
-      <w:r>
-        <w:rPr>
-          <w:rFonts w:ascii="Times New Roman" w:hAnsi="Times New Roman"/>
-          <w:sz w:val="24"/>
-        </w:rPr>
-        <w:t>pener</w:t>
-      </w:r>
-      <w:r>
-        <w:rPr>
-          <w:rFonts w:ascii="Times New Roman" w:hAnsi="Times New Roman"/>
-          <w:sz w:val="24"/>
-        </w:rPr>
-        <w:t>apan</w:t>
-      </w:r>
+      <w:ins w:id="1" w:author="Yofandi Riki Winata">
+        <w:r>
+          <w:rPr>
+            <w:rFonts w:ascii="Times New Roman" w:hAnsi="Times New Roman"/>
+            <w:sz w:val="24"/>
+          </w:rPr>
+          <w:t>pener</w:t>
+        </w:r>
+        <w:r>
+          <w:rPr>
+            <w:rFonts w:ascii="Times New Roman" w:hAnsi="Times New Roman"/>
+            <w:sz w:val="24"/>
+          </w:rPr>
+          <w:t>apan</w:t>
+        </w:r>
+      </w:ins>
       <w:proofErr w:type="spellEnd"/>
       <w:r>
         <w:rPr>
@@ -1966,15 +1977,15 @@
         </w:rPr>
         <w:t xml:space="preserve">. </w:t>
       </w:r>
-      <w:proofErr w:type="spellStart"/>
-      <w:r>
-        <w:rPr>
-          <w:rFonts w:ascii="Times New Roman" w:hAnsi="Times New Roman"/>
-          <w:sz w:val="24"/>
-        </w:rPr>
-        <w:t>Adanya</w:t>
-      </w:r>
-      <w:proofErr w:type="spellEnd"/>
+      <w:ins w:id="2" w:author="Yofandi Riki Winata">
+        <w:r>
+          <w:rPr>
+            <w:rFonts w:ascii="Times New Roman" w:hAnsi="Times New Roman"/>
+            <w:sz w:val="24"/>
+          </w:rPr>
+          <w:t>Ada</w:t>
+        </w:r>
+      </w:ins>
       <w:r>
         <w:rPr>
           <w:rFonts w:ascii="Times New Roman" w:hAnsi="Times New Roman"/>
@@ -2748,107 +2759,314 @@
         <w:t xml:space="preserve"> </w:t>
       </w:r>
       <w:proofErr w:type="spellStart"/>
-      <w:r>
-        <w:rPr>
-          <w:rFonts w:ascii="Times New Roman" w:hAnsi="Times New Roman"/>
-          <w:sz w:val="24"/>
-        </w:rPr>
-        <w:t>pendewasaan</w:t>
-      </w:r>
-      <w:proofErr w:type="spellEnd"/>
-      <w:r>
-        <w:rPr>
-          <w:rFonts w:ascii="Times New Roman" w:hAnsi="Times New Roman"/>
-          <w:sz w:val="24"/>
-        </w:rPr>
-        <w:t xml:space="preserve">. </w:t>
-      </w:r>
-      <w:proofErr w:type="spellStart"/>
-      <w:r>
-        <w:rPr>
-          <w:rFonts w:ascii="Times New Roman" w:hAnsi="Times New Roman"/>
-          <w:sz w:val="24"/>
-        </w:rPr>
-        <w:t>Ketiga</w:t>
-      </w:r>
-      <w:proofErr w:type="spellEnd"/>
-      <w:r>
-        <w:rPr>
-          <w:rFonts w:ascii="Times New Roman" w:hAnsi="Times New Roman"/>
-          <w:sz w:val="24"/>
-        </w:rPr>
-        <w:t xml:space="preserve">, </w:t>
-      </w:r>
-      <w:proofErr w:type="spellStart"/>
-      <w:r>
-        <w:rPr>
-          <w:rFonts w:ascii="Times New Roman" w:hAnsi="Times New Roman"/>
-          <w:sz w:val="24"/>
-        </w:rPr>
-        <w:t>evaluasi</w:t>
-      </w:r>
-      <w:proofErr w:type="spellEnd"/>
-      <w:r>
-        <w:rPr>
-          <w:rFonts w:ascii="Times New Roman" w:hAnsi="Times New Roman"/>
-          <w:sz w:val="24"/>
-        </w:rPr>
-        <w:t xml:space="preserve"> </w:t>
-      </w:r>
-      <w:proofErr w:type="spellStart"/>
-      <w:r>
-        <w:rPr>
-          <w:rFonts w:ascii="Times New Roman" w:hAnsi="Times New Roman"/>
-          <w:sz w:val="24"/>
-        </w:rPr>
-        <w:t>dengan</w:t>
-      </w:r>
-      <w:proofErr w:type="spellEnd"/>
-      <w:r>
-        <w:rPr>
-          <w:rFonts w:ascii="Times New Roman" w:hAnsi="Times New Roman"/>
-          <w:sz w:val="24"/>
-        </w:rPr>
-        <w:t xml:space="preserve"> 4 P (</w:t>
-      </w:r>
-      <w:r>
-        <w:rPr>
-          <w:rFonts w:ascii="Times New Roman" w:hAnsi="Times New Roman"/>
-          <w:i/>
-          <w:iCs/>
-          <w:sz w:val="24"/>
-          <w:lang w:eastAsia="zh-CN"/>
-        </w:rPr>
-        <w:t xml:space="preserve">Presence Of God, Person, </w:t>
-      </w:r>
-      <w:proofErr w:type="spellStart"/>
-      <w:r>
-        <w:rPr>
-          <w:rFonts w:ascii="Times New Roman" w:hAnsi="Times New Roman"/>
-          <w:i/>
-          <w:iCs/>
-          <w:sz w:val="24"/>
-          <w:lang w:eastAsia="zh-CN"/>
-        </w:rPr>
-        <w:t>Prosedure</w:t>
-      </w:r>
-      <w:proofErr w:type="spellEnd"/>
-      <w:r>
-        <w:rPr>
-          <w:rFonts w:ascii="Times New Roman" w:hAnsi="Times New Roman"/>
-          <w:i/>
-          <w:iCs/>
-          <w:sz w:val="24"/>
-          <w:lang w:eastAsia="zh-CN"/>
-        </w:rPr>
-        <w:t>, Property</w:t>
-      </w:r>
-      <w:r>
-        <w:rPr>
-          <w:rFonts w:ascii="Times New Roman" w:hAnsi="Times New Roman"/>
-          <w:sz w:val="24"/>
-        </w:rPr>
-        <w:t>)</w:t>
+      <w:ins w:id="3" w:author="Yofandi Riki Winata">
+        <w:r>
+          <w:rPr>
+            <w:rFonts w:ascii="Times New Roman" w:hAnsi="Times New Roman"/>
+            <w:sz w:val="24"/>
+          </w:rPr>
+          <w:t>pendewasaan</w:t>
+        </w:r>
+        <w:proofErr w:type="spellEnd"/>
+        <w:r>
+          <w:rPr>
+            <w:rFonts w:ascii="Times New Roman" w:hAnsi="Times New Roman"/>
+            <w:sz w:val="24"/>
+          </w:rPr>
+          <w:t xml:space="preserve">. </w:t>
+        </w:r>
+        <w:proofErr w:type="spellStart"/>
+        <w:r>
+          <w:rPr>
+            <w:rFonts w:ascii="Times New Roman" w:hAnsi="Times New Roman"/>
+            <w:sz w:val="24"/>
+          </w:rPr>
+          <w:t>Ketiga</w:t>
+        </w:r>
+        <w:proofErr w:type="spellEnd"/>
+        <w:r>
+          <w:rPr>
+            <w:rFonts w:ascii="Times New Roman" w:hAnsi="Times New Roman"/>
+            <w:sz w:val="24"/>
+          </w:rPr>
+          <w:t xml:space="preserve">, </w:t>
+        </w:r>
+        <w:proofErr w:type="spellStart"/>
+        <w:r>
+          <w:rPr>
+            <w:rFonts w:ascii="Times New Roman" w:hAnsi="Times New Roman"/>
+            <w:sz w:val="24"/>
+          </w:rPr>
+          <w:t>evaluasi</w:t>
+        </w:r>
+        <w:proofErr w:type="spellEnd"/>
+        <w:r>
+          <w:rPr>
+            <w:rFonts w:ascii="Times New Roman" w:hAnsi="Times New Roman"/>
+            <w:sz w:val="24"/>
+          </w:rPr>
+          <w:t xml:space="preserve"> </w:t>
+        </w:r>
+        <w:proofErr w:type="spellStart"/>
+        <w:r>
+          <w:rPr>
+            <w:rFonts w:ascii="Times New Roman" w:hAnsi="Times New Roman"/>
+            <w:sz w:val="24"/>
+          </w:rPr>
+          <w:t>dengan</w:t>
+        </w:r>
+        <w:proofErr w:type="spellEnd"/>
+        <w:r>
+          <w:rPr>
+            <w:rFonts w:ascii="Times New Roman" w:hAnsi="Times New Roman"/>
+            <w:sz w:val="24"/>
+          </w:rPr>
+          <w:t xml:space="preserve"> 4 P (</w:t>
+        </w:r>
+        <w:r>
+          <w:rPr>
+            <w:rFonts w:ascii="Times New Roman" w:hAnsi="Times New Roman"/>
+            <w:i/>
+            <w:iCs/>
+            <w:sz w:val="24"/>
+            <w:lang w:eastAsia="zh-CN"/>
+          </w:rPr>
+          <w:t xml:space="preserve">Presence </w:t>
+        </w:r>
+        <w:proofErr w:type="gramStart"/>
+        <w:r>
+          <w:rPr>
+            <w:rFonts w:ascii="Times New Roman" w:hAnsi="Times New Roman"/>
+            <w:i/>
+            <w:iCs/>
+            <w:sz w:val="24"/>
+            <w:lang w:eastAsia="zh-CN"/>
+          </w:rPr>
+          <w:t>Of</w:t>
+        </w:r>
+        <w:proofErr w:type="gramEnd"/>
+        <w:r>
+          <w:rPr>
+            <w:rFonts w:ascii="Times New Roman" w:hAnsi="Times New Roman"/>
+            <w:i/>
+            <w:iCs/>
+            <w:sz w:val="24"/>
+            <w:lang w:eastAsia="zh-CN"/>
+          </w:rPr>
+          <w:t xml:space="preserve"> God, Person, </w:t>
+        </w:r>
+        <w:proofErr w:type="spellStart"/>
+        <w:r>
+          <w:rPr>
+            <w:rFonts w:ascii="Times New Roman" w:hAnsi="Times New Roman"/>
+            <w:i/>
+            <w:iCs/>
+            <w:sz w:val="24"/>
+            <w:lang w:eastAsia="zh-CN"/>
+          </w:rPr>
+          <w:t>Prosedure</w:t>
+        </w:r>
+        <w:proofErr w:type="spellEnd"/>
+        <w:r>
+          <w:rPr>
+            <w:rFonts w:ascii="Times New Roman" w:hAnsi="Times New Roman"/>
+            <w:i/>
+            <w:iCs/>
+            <w:sz w:val="24"/>
+            <w:lang w:eastAsia="zh-CN"/>
+          </w:rPr>
+          <w:t>, Property</w:t>
+        </w:r>
+        <w:r>
+          <w:rPr>
+            <w:rFonts w:ascii="Times New Roman" w:hAnsi="Times New Roman"/>
+            <w:sz w:val="24"/>
+          </w:rPr>
+          <w:t>)</w:t>
+        </w:r>
+        <w:r>
+          <w:rPr>
+            <w:rFonts w:ascii="Times New Roman" w:hAnsi="Times New Roman"/>
+            <w:sz w:val="24"/>
+          </w:rPr>
+          <w:t xml:space="preserve"> </w:t>
+        </w:r>
+      </w:ins>
+      <w:proofErr w:type="spellStart"/>
+      <w:r>
+        <w:rPr>
+          <w:rFonts w:ascii="Times New Roman" w:hAnsi="Times New Roman"/>
+          <w:sz w:val="24"/>
+        </w:rPr>
+        <w:t>menjadi</w:t>
+      </w:r>
+      <w:proofErr w:type="spellEnd"/>
+      <w:r>
+        <w:rPr>
+          <w:rFonts w:ascii="Times New Roman" w:hAnsi="Times New Roman"/>
+          <w:sz w:val="24"/>
+        </w:rPr>
+        <w:t xml:space="preserve"> </w:t>
+      </w:r>
+      <w:proofErr w:type="spellStart"/>
+      <w:r>
+        <w:rPr>
+          <w:rFonts w:ascii="Times New Roman" w:hAnsi="Times New Roman"/>
+          <w:sz w:val="24"/>
+        </w:rPr>
+        <w:t>bagian</w:t>
+      </w:r>
+      <w:proofErr w:type="spellEnd"/>
+      <w:r>
+        <w:rPr>
+          <w:rFonts w:ascii="Times New Roman" w:hAnsi="Times New Roman"/>
+          <w:sz w:val="24"/>
+        </w:rPr>
+        <w:t xml:space="preserve"> </w:t>
+      </w:r>
+      <w:proofErr w:type="spellStart"/>
+      <w:r>
+        <w:rPr>
+          <w:rFonts w:ascii="Times New Roman" w:hAnsi="Times New Roman"/>
+          <w:sz w:val="24"/>
+        </w:rPr>
+        <w:t>penting</w:t>
+      </w:r>
+      <w:proofErr w:type="spellEnd"/>
+      <w:r>
+        <w:rPr>
+          <w:rFonts w:ascii="Times New Roman" w:hAnsi="Times New Roman"/>
+          <w:sz w:val="24"/>
+        </w:rPr>
+        <w:t xml:space="preserve"> </w:t>
+      </w:r>
+      <w:proofErr w:type="spellStart"/>
+      <w:r>
+        <w:rPr>
+          <w:rFonts w:ascii="Times New Roman" w:hAnsi="Times New Roman"/>
+          <w:sz w:val="24"/>
+        </w:rPr>
+        <w:t>dalam</w:t>
+      </w:r>
+      <w:proofErr w:type="spellEnd"/>
+      <w:r>
+        <w:rPr>
+          <w:rFonts w:ascii="Times New Roman" w:hAnsi="Times New Roman"/>
+          <w:sz w:val="24"/>
+        </w:rPr>
+        <w:t xml:space="preserve"> </w:t>
+      </w:r>
+      <w:proofErr w:type="spellStart"/>
+      <w:r>
+        <w:rPr>
+          <w:rFonts w:ascii="Times New Roman" w:hAnsi="Times New Roman"/>
+          <w:sz w:val="24"/>
+        </w:rPr>
+        <w:t>memantau</w:t>
+      </w:r>
+      <w:proofErr w:type="spellEnd"/>
+      <w:r>
+        <w:rPr>
+          <w:rFonts w:ascii="Times New Roman" w:hAnsi="Times New Roman"/>
+          <w:sz w:val="24"/>
+        </w:rPr>
+        <w:t xml:space="preserve"> </w:t>
+      </w:r>
+      <w:proofErr w:type="spellStart"/>
+      <w:r>
+        <w:rPr>
+          <w:rFonts w:ascii="Times New Roman" w:hAnsi="Times New Roman"/>
+          <w:sz w:val="24"/>
+        </w:rPr>
+        <w:t>pertumbuhan</w:t>
+      </w:r>
+      <w:proofErr w:type="spellEnd"/>
+      <w:r>
+        <w:rPr>
+          <w:rFonts w:ascii="Times New Roman" w:hAnsi="Times New Roman"/>
+          <w:sz w:val="24"/>
+        </w:rPr>
+        <w:t xml:space="preserve"> </w:t>
+      </w:r>
+      <w:proofErr w:type="spellStart"/>
+      <w:r>
+        <w:rPr>
+          <w:rFonts w:ascii="Times New Roman" w:hAnsi="Times New Roman"/>
+          <w:sz w:val="24"/>
+        </w:rPr>
+        <w:t>iman</w:t>
+      </w:r>
+      <w:proofErr w:type="spellEnd"/>
+      <w:r>
+        <w:rPr>
+          <w:rFonts w:ascii="Times New Roman" w:hAnsi="Times New Roman"/>
+          <w:sz w:val="24"/>
+        </w:rPr>
+        <w:t xml:space="preserve"> </w:t>
+      </w:r>
+      <w:proofErr w:type="spellStart"/>
+      <w:r>
+        <w:rPr>
+          <w:rFonts w:ascii="Times New Roman" w:hAnsi="Times New Roman"/>
+          <w:sz w:val="24"/>
+        </w:rPr>
+        <w:t>anak</w:t>
+      </w:r>
+      <w:proofErr w:type="spellEnd"/>
+      <w:r>
+        <w:rPr>
+          <w:rFonts w:ascii="Times New Roman" w:hAnsi="Times New Roman"/>
+          <w:sz w:val="24"/>
+        </w:rPr>
+        <w:t xml:space="preserve"> </w:t>
+      </w:r>
+      <w:proofErr w:type="spellStart"/>
+      <w:r>
+        <w:rPr>
+          <w:rFonts w:ascii="Times New Roman" w:hAnsi="Times New Roman"/>
+          <w:sz w:val="24"/>
+        </w:rPr>
+        <w:t>muda</w:t>
+      </w:r>
+      <w:proofErr w:type="spellEnd"/>
+      <w:r>
+        <w:rPr>
+          <w:rFonts w:ascii="Times New Roman" w:hAnsi="Times New Roman"/>
+          <w:sz w:val="24"/>
+        </w:rPr>
+        <w:t xml:space="preserve"> </w:t>
+      </w:r>
+      <w:proofErr w:type="spellStart"/>
+      <w:r>
+        <w:rPr>
+          <w:rFonts w:ascii="Times New Roman" w:hAnsi="Times New Roman"/>
+          <w:sz w:val="24"/>
+        </w:rPr>
+        <w:t>secara</w:t>
+      </w:r>
+      <w:proofErr w:type="spellEnd"/>
+      <w:r>
+        <w:rPr>
+          <w:rFonts w:ascii="Times New Roman" w:hAnsi="Times New Roman"/>
+          <w:sz w:val="24"/>
+        </w:rPr>
+        <w:t xml:space="preserve"> </w:t>
+      </w:r>
+      <w:proofErr w:type="spellStart"/>
+      <w:r>
+        <w:rPr>
+          <w:rFonts w:ascii="Times New Roman" w:hAnsi="Times New Roman"/>
+          <w:sz w:val="24"/>
+        </w:rPr>
+        <w:t>berkala</w:t>
+      </w:r>
+      <w:proofErr w:type="spellEnd"/>
+      <w:r>
+        <w:rPr>
+          <w:rFonts w:ascii="Times New Roman" w:hAnsi="Times New Roman"/>
+          <w:sz w:val="24"/>
+        </w:rPr>
+        <w:t>.</w:t>
       </w:r>
     </w:p>
     <w:p>
@@ -3795,6 +4013,7 @@
         <w:t xml:space="preserve"> </w:t>
       </w:r>
       <w:proofErr w:type="spellStart"/>
+      <w:proofErr w:type="gramStart"/>
       <w:r>
         <w:rPr>
           <w:rFonts w:ascii="Times New Roman" w:hAnsi="Times New Roman"/>
@@ -3810,7 +4029,16 @@
           <w:sz w:val="24"/>
           <w:lang w:eastAsia="zh-CN"/>
         </w:rPr>
-        <w:t xml:space="preserve">  mentor </w:t>
+        <w:t xml:space="preserve">  mentor</w:t>
+      </w:r>
+      <w:proofErr w:type="gramEnd"/>
+      <w:r>
+        <w:rPr>
+          <w:rFonts w:ascii="Times New Roman" w:hAnsi="Times New Roman"/>
+          <w:sz w:val="24"/>
+          <w:lang w:eastAsia="zh-CN"/>
+        </w:rPr>
+        <w:t xml:space="preserve"> </w:t>
       </w:r>
       <w:proofErr w:type="spellStart"/>
       <w:r>
@@ -4032,6 +4260,7 @@
         <w:t xml:space="preserve"> </w:t>
       </w:r>
       <w:proofErr w:type="spellStart"/>
+      <w:proofErr w:type="gramStart"/>
       <w:r>
         <w:rPr>
           <w:rFonts w:ascii="Times New Roman" w:hAnsi="Times New Roman"/>
@@ -4047,7 +4276,16 @@
           <w:sz w:val="24"/>
           <w:lang w:eastAsia="zh-CN"/>
         </w:rPr>
-        <w:t xml:space="preserve">  (1) </w:t>
+        <w:t xml:space="preserve">  (</w:t>
+      </w:r>
+      <w:proofErr w:type="gramEnd"/>
+      <w:r>
+        <w:rPr>
+          <w:rFonts w:ascii="Times New Roman" w:hAnsi="Times New Roman"/>
+          <w:sz w:val="24"/>
+          <w:lang w:eastAsia="zh-CN"/>
+        </w:rPr>
+        <w:t xml:space="preserve">1) </w:t>
       </w:r>
       <w:proofErr w:type="spellStart"/>
       <w:r>
@@ -4425,7 +4663,15 @@
           <w:sz w:val="24"/>
           <w:lang w:eastAsia="zh-CN"/>
         </w:rPr>
-        <w:t xml:space="preserve"> (3) </w:t>
+        <w:t xml:space="preserve"> (3)</w:t>
+      </w:r>
+      <w:r>
+        <w:rPr>
+          <w:rFonts w:ascii="Times New Roman" w:hAnsi="Times New Roman"/>
+          <w:sz w:val="24"/>
+          <w:lang w:eastAsia="zh-CN"/>
+        </w:rPr>
+        <w:t xml:space="preserve"> </w:t>
       </w:r>
       <w:proofErr w:type="spellStart"/>
       <w:r>
@@ -6455,6 +6701,13 @@
       <w:r>
         <w:continuationSeparator/>
       </w:r>
+    </w:p>
+  </w:endnote>
+  <w:endnote w:type="continuationNotice" w:id="1">
+    <w:p>
+      <w:pPr>
+        <w:spacing w:after="0" w:line="240" w:lineRule="auto"/>
+      </w:pPr>
     </w:p>
   </w:endnote>
 </w:endnotes>
@@ -6495,6 +6748,13 @@
       <w:r>
         <w:continuationSeparator/>
       </w:r>
+    </w:p>
+  </w:footnote>
+  <w:footnote w:type="continuationNotice" w:id="1">
+    <w:p>
+      <w:pPr>
+        <w:spacing w:after="0" w:line="240" w:lineRule="auto"/>
+      </w:pPr>
     </w:p>
   </w:footnote>
 </w:footnotes>
@@ -6654,6 +6914,9 @@
 <w15:people xmlns:wpc="http://schemas.microsoft.com/office/word/2010/wordprocessingCanvas" xmlns:cx="http://schemas.microsoft.com/office/drawing/2014/chartex" xmlns:cx1="http://schemas.microsoft.com/office/drawing/2015/9/8/chartex" xmlns:cx2="http://schemas.microsoft.com/office/drawing/2015/10/21/chartex" xmlns:cx3="http://schemas.microsoft.com/office/drawing/2016/5/9/chartex" xmlns:cx4="http://schemas.microsoft.com/office/drawing/2016/5/10/chartex" xmlns:cx5="http://schemas.microsoft.com/office/drawing/2016/5/11/chartex" xmlns:cx6="http://schemas.microsoft.com/office/drawing/2016/5/12/chartex" xmlns:cx7="http://schemas.microsoft.com/office/drawing/2016/5/13/chartex" xmlns:cx8="http://schemas.microsoft.com/office/drawing/2016/5/14/chartex" xmlns:mc="http://schemas.openxmlformats.org/markup-compatibility/2006" xmlns:aink="http://schemas.microsoft.com/office/drawing/2016/ink" xmlns:am3d="http://schemas.microsoft.com/office/drawing/2017/model3d" xmlns:o="urn:schemas-microsoft-com:office:office" xmlns:oel="http://schemas.microsoft.com/office/2019/extlst" xmlns:r="http://schemas.openxmlformats.org/officeDocument/2006/relationships" xmlns:m="http://schemas.openxmlformats.org/officeDocument/2006/math" xmlns:v="urn:schemas-microsoft-com:vml" xmlns:wp14="http://schemas.microsoft.com/office/word/2010/wordprocessingDrawing" xmlns:wp="http://schemas.openxmlformats.org/drawingml/2006/wordprocessingDrawing" xmlns:w10="urn:schemas-microsoft-com:office:word" xmlns:w="http://schemas.openxmlformats.org/wordprocessingml/2006/main" xmlns:w14="http://schemas.microsoft.com/office/word/2010/wordml" xmlns:w15="http://schemas.microsoft.com/office/word/2012/wordml" xmlns:w16cex="http://schemas.microsoft.com/office/word/2018/wordml/cex" xmlns:w16cid="http://schemas.microsoft.com/office/word/2016/wordml/cid" xmlns:w16="http://schemas.microsoft.com/office/word/2018/wordml" xmlns:w16sdtdh="http://schemas.microsoft.com/office/word/2020/wordml/sdtdatahash" xmlns:w16se="http://schemas.microsoft.com/office/word/2015/wordml/symex" xmlns:wpg="http://schemas.microsoft.com/office/word/2010/wordprocessingGroup" xmlns:wpi="http://schemas.microsoft.com/office/word/2010/wordprocessingInk" xmlns:wne="http://schemas.microsoft.com/office/word/2006/wordml" xmlns:wps="http://schemas.microsoft.com/office/word/2010/wordprocessingShape" mc:Ignorable="w14 w15 w16se w16cid w16 w16cex w16sdtdh wp14">
   <w15:person w15:author="Gideon Sele">
     <w15:presenceInfo w15:providerId="None" w15:userId="Gideon Sele"/>
+  </w15:person>
+  <w15:person w15:author="Yofandi Riki Winata">
+    <w15:presenceInfo w15:providerId="Windows Live" w15:userId="03461a0c230c1ba6"/>
   </w15:person>
 </w15:people>
 </file>
@@ -7226,6 +7489,18 @@
       <w:szCs w:val="16"/>
     </w:rPr>
   </w:style>
+  <w:style w:type="paragraph" w:styleId="Revision">
+    <w:name w:val="Revision"/>
+    <w:hidden/>
+    <w:uiPriority w:val="99"/>
+    <w:unhideWhenUsed/>
+    <w:rsid w:val="008563D2"/>
+    <w:rPr>
+      <w:sz w:val="22"/>
+      <w:szCs w:val="22"/>
+      <w:lang w:val="en-US" w:eastAsia="en-US"/>
+    </w:rPr>
+  </w:style>
 </w:styles>
 </file>
 

</xml_diff>